<commit_message>
I got the recycler view working and 3 fields coming back off of the database
</commit_message>
<xml_diff>
--- a/FInal Project.docx
+++ b/FInal Project.docx
@@ -48,7 +48,25 @@
           <w:szCs w:val="24"/>
           <w:lang w:val="en-US"/>
         </w:rPr>
-        <w:t xml:space="preserve">This a final year, academic level 8  within Waterford Institute Of Technology a third level University </w:t>
+        <w:t>This a final year, academic level 8</w:t>
+      </w:r>
+      <w:r>
+        <w:rPr>
+          <w:rFonts w:ascii="Times New Roman" w:hAnsi="Times New Roman" w:cs="Times New Roman"/>
+          <w:sz w:val="24"/>
+          <w:szCs w:val="24"/>
+          <w:lang w:val="en-US"/>
+        </w:rPr>
+        <w:t xml:space="preserve"> </w:t>
+      </w:r>
+      <w:r>
+        <w:rPr>
+          <w:rFonts w:ascii="Times New Roman" w:hAnsi="Times New Roman" w:cs="Times New Roman"/>
+          <w:sz w:val="24"/>
+          <w:szCs w:val="24"/>
+          <w:lang w:val="en-US"/>
+        </w:rPr>
+        <w:t xml:space="preserve">within Waterford Institute Of Technology a third level University </w:t>
       </w:r>
       <w:r>
         <w:rPr>
@@ -598,16 +616,39 @@
     </w:p>
     <w:p>
       <w:pPr>
-        <w:ind w:left="360"/>
-        <w:rPr>
-          <w:lang w:val="en-US"/>
-        </w:rPr>
-      </w:pPr>
-      <w:r>
-        <w:rPr>
-          <w:lang w:val="en-US"/>
-        </w:rPr>
-        <w:t xml:space="preserve">I researched 3 different online projects that had similar problems to my own, each problem was solved by using a raspberry pi but was usually outdoors in one case the author built their own garden. </w:t>
+        <w:rPr>
+          <w:rFonts w:ascii="Times New Roman" w:hAnsi="Times New Roman" w:cs="Times New Roman"/>
+          <w:sz w:val="24"/>
+          <w:szCs w:val="24"/>
+          <w:lang w:val="en-US"/>
+        </w:rPr>
+      </w:pPr>
+      <w:r>
+        <w:rPr>
+          <w:rFonts w:ascii="Times New Roman" w:hAnsi="Times New Roman" w:cs="Times New Roman"/>
+          <w:sz w:val="24"/>
+          <w:szCs w:val="24"/>
+          <w:lang w:val="en-US"/>
+        </w:rPr>
+        <w:t xml:space="preserve">I researched </w:t>
+      </w:r>
+      <w:r>
+        <w:rPr>
+          <w:rFonts w:ascii="Times New Roman" w:hAnsi="Times New Roman" w:cs="Times New Roman"/>
+          <w:sz w:val="24"/>
+          <w:szCs w:val="24"/>
+          <w:lang w:val="en-US"/>
+        </w:rPr>
+        <w:t xml:space="preserve"> 2 </w:t>
+      </w:r>
+      <w:r>
+        <w:rPr>
+          <w:rFonts w:ascii="Times New Roman" w:hAnsi="Times New Roman" w:cs="Times New Roman"/>
+          <w:sz w:val="24"/>
+          <w:szCs w:val="24"/>
+          <w:lang w:val="en-US"/>
+        </w:rPr>
+        <w:t xml:space="preserve">different online projects that had similar problems to my own, each problem was solved by using a raspberry pi but was usually outdoors in one case the author built their own garden. </w:t>
       </w:r>
     </w:p>
     <w:p>
@@ -636,114 +677,168 @@
     </w:p>
     <w:p>
       <w:pPr>
-        <w:pStyle w:val="ListParagraph"/>
-        <w:ind w:left="750"/>
-        <w:rPr>
-          <w:lang w:val="en-US"/>
-        </w:rPr>
-      </w:pPr>
-      <w:r>
-        <w:rPr>
-          <w:lang w:val="en-US"/>
-        </w:rPr>
-        <w:t>The I</w:t>
-      </w:r>
-      <w:r>
-        <w:rPr>
-          <w:lang w:val="en-US"/>
-        </w:rPr>
-        <w:t>OT</w:t>
-      </w:r>
-      <w:r>
-        <w:rPr>
-          <w:lang w:val="en-US"/>
-        </w:rPr>
-        <w:t xml:space="preserve"> system functions through the following processes</w:t>
-      </w:r>
-      <w:r>
-        <w:rPr>
-          <w:lang w:val="en-US"/>
-        </w:rPr>
-        <w:t xml:space="preserve">: </w:t>
-      </w:r>
-    </w:p>
-    <w:p>
-      <w:pPr>
-        <w:pStyle w:val="ListParagraph"/>
-        <w:numPr>
-          <w:ilvl w:val="0"/>
-          <w:numId w:val="4"/>
-        </w:numPr>
-        <w:rPr>
-          <w:lang w:val="en-US"/>
-        </w:rPr>
-      </w:pPr>
-      <w:r>
-        <w:rPr>
-          <w:lang w:val="en-US"/>
-        </w:rPr>
-        <w:t xml:space="preserve">A Raspberry Pi is used to relay useful information of the garden, such as luminosity, humidity and the moisture content in the soil from various sensors into a cloud database. </w:t>
-      </w:r>
-    </w:p>
-    <w:p>
-      <w:pPr>
-        <w:pStyle w:val="ListParagraph"/>
-        <w:numPr>
-          <w:ilvl w:val="0"/>
-          <w:numId w:val="4"/>
-        </w:numPr>
-        <w:rPr>
-          <w:lang w:val="en-US"/>
-        </w:rPr>
-      </w:pPr>
-      <w:r>
-        <w:rPr>
-          <w:lang w:val="en-US"/>
-        </w:rPr>
-        <w:t xml:space="preserve">Once the information is in the cloud, it can be accessed from anywhere using a smartphone app that we built. </w:t>
-      </w:r>
-    </w:p>
-    <w:p>
-      <w:pPr>
-        <w:pStyle w:val="ListParagraph"/>
-        <w:numPr>
-          <w:ilvl w:val="0"/>
-          <w:numId w:val="5"/>
-        </w:numPr>
-        <w:rPr>
-          <w:lang w:val="en-US"/>
-        </w:rPr>
-      </w:pPr>
-      <w:r>
-        <w:rPr>
-          <w:lang w:val="en-US"/>
-        </w:rPr>
-        <w:t>This process is reversible too, the user can send instructions, such as the state of the water pump, back to the garden which will execute the required commands.</w:t>
-      </w:r>
-    </w:p>
-    <w:p>
-      <w:pPr>
-        <w:rPr>
-          <w:lang w:val="en-US"/>
-        </w:rPr>
-      </w:pPr>
-      <w:r>
-        <w:rPr>
-          <w:lang w:val="en-US"/>
-        </w:rPr>
-        <w:t xml:space="preserve">The following are some of the key features of </w:t>
-      </w:r>
-      <w:r>
-        <w:rPr>
-          <w:lang w:val="en-US"/>
-        </w:rPr>
-        <w:t>the</w:t>
-      </w:r>
-      <w:r>
-        <w:rPr>
-          <w:lang w:val="en-US"/>
-        </w:rPr>
-        <w:t xml:space="preserve"> garden :</w:t>
+        <w:rPr>
+          <w:rFonts w:ascii="Times New Roman" w:hAnsi="Times New Roman" w:cs="Times New Roman"/>
+          <w:sz w:val="24"/>
+          <w:szCs w:val="24"/>
+          <w:lang w:val="en-US"/>
+        </w:rPr>
+      </w:pPr>
+      <w:r>
+        <w:rPr>
+          <w:rFonts w:ascii="Times New Roman" w:hAnsi="Times New Roman" w:cs="Times New Roman"/>
+          <w:sz w:val="24"/>
+          <w:szCs w:val="24"/>
+          <w:lang w:val="en-US"/>
+        </w:rPr>
+        <w:t>Th</w:t>
+      </w:r>
+      <w:r>
+        <w:rPr>
+          <w:rFonts w:ascii="Times New Roman" w:hAnsi="Times New Roman" w:cs="Times New Roman"/>
+          <w:sz w:val="24"/>
+          <w:szCs w:val="24"/>
+          <w:lang w:val="en-US"/>
+        </w:rPr>
+        <w:t>is</w:t>
+      </w:r>
+      <w:r>
+        <w:rPr>
+          <w:rFonts w:ascii="Times New Roman" w:hAnsi="Times New Roman" w:cs="Times New Roman"/>
+          <w:sz w:val="24"/>
+          <w:szCs w:val="24"/>
+          <w:lang w:val="en-US"/>
+        </w:rPr>
+        <w:t xml:space="preserve"> IOT system functions </w:t>
+      </w:r>
+      <w:r>
+        <w:rPr>
+          <w:rFonts w:ascii="Times New Roman" w:hAnsi="Times New Roman" w:cs="Times New Roman"/>
+          <w:sz w:val="24"/>
+          <w:szCs w:val="24"/>
+          <w:lang w:val="en-US"/>
+        </w:rPr>
+        <w:t>using</w:t>
+      </w:r>
+      <w:r>
+        <w:rPr>
+          <w:rFonts w:ascii="Times New Roman" w:hAnsi="Times New Roman" w:cs="Times New Roman"/>
+          <w:sz w:val="24"/>
+          <w:szCs w:val="24"/>
+          <w:lang w:val="en-US"/>
+        </w:rPr>
+        <w:t xml:space="preserve"> the following processes: </w:t>
+      </w:r>
+    </w:p>
+    <w:p>
+      <w:pPr>
+        <w:rPr>
+          <w:rFonts w:ascii="Times New Roman" w:hAnsi="Times New Roman" w:cs="Times New Roman"/>
+          <w:sz w:val="24"/>
+          <w:szCs w:val="24"/>
+          <w:lang w:val="en-US"/>
+        </w:rPr>
+      </w:pPr>
+      <w:r>
+        <w:rPr>
+          <w:rFonts w:ascii="Times New Roman" w:hAnsi="Times New Roman" w:cs="Times New Roman"/>
+          <w:sz w:val="24"/>
+          <w:szCs w:val="24"/>
+          <w:lang w:val="en-US"/>
+        </w:rPr>
+        <w:t xml:space="preserve">A Raspberry Pi is used to relay useful information of the garden, such as luminosity, </w:t>
+      </w:r>
+      <w:r>
+        <w:rPr>
+          <w:rFonts w:ascii="Times New Roman" w:hAnsi="Times New Roman" w:cs="Times New Roman"/>
+          <w:sz w:val="24"/>
+          <w:szCs w:val="24"/>
+          <w:lang w:val="en-US"/>
+        </w:rPr>
+        <w:t xml:space="preserve">and humidity </w:t>
+      </w:r>
+      <w:r>
+        <w:rPr>
+          <w:rFonts w:ascii="Times New Roman" w:hAnsi="Times New Roman" w:cs="Times New Roman"/>
+          <w:sz w:val="24"/>
+          <w:szCs w:val="24"/>
+          <w:lang w:val="en-US"/>
+        </w:rPr>
+        <w:t xml:space="preserve">from various sensors </w:t>
+      </w:r>
+      <w:r>
+        <w:rPr>
+          <w:rFonts w:ascii="Times New Roman" w:hAnsi="Times New Roman" w:cs="Times New Roman"/>
+          <w:sz w:val="24"/>
+          <w:szCs w:val="24"/>
+          <w:lang w:val="en-US"/>
+        </w:rPr>
+        <w:t xml:space="preserve">and relay this information </w:t>
+      </w:r>
+      <w:r>
+        <w:rPr>
+          <w:rFonts w:ascii="Times New Roman" w:hAnsi="Times New Roman" w:cs="Times New Roman"/>
+          <w:sz w:val="24"/>
+          <w:szCs w:val="24"/>
+          <w:lang w:val="en-US"/>
+        </w:rPr>
+        <w:t xml:space="preserve">into a cloud database. </w:t>
+      </w:r>
+    </w:p>
+    <w:p>
+      <w:pPr>
+        <w:rPr>
+          <w:rFonts w:ascii="Times New Roman" w:hAnsi="Times New Roman" w:cs="Times New Roman"/>
+          <w:sz w:val="24"/>
+          <w:szCs w:val="24"/>
+          <w:lang w:val="en-US"/>
+        </w:rPr>
+      </w:pPr>
+      <w:r>
+        <w:rPr>
+          <w:rFonts w:ascii="Times New Roman" w:hAnsi="Times New Roman" w:cs="Times New Roman"/>
+          <w:sz w:val="24"/>
+          <w:szCs w:val="24"/>
+          <w:lang w:val="en-US"/>
+        </w:rPr>
+        <w:t xml:space="preserve">Once the information is in the cloud, it can be accessed from anywhere using a smartphone app that </w:t>
+      </w:r>
+      <w:r>
+        <w:rPr>
+          <w:rFonts w:ascii="Times New Roman" w:hAnsi="Times New Roman" w:cs="Times New Roman"/>
+          <w:sz w:val="24"/>
+          <w:szCs w:val="24"/>
+          <w:lang w:val="en-US"/>
+        </w:rPr>
+        <w:t>the author</w:t>
+      </w:r>
+      <w:r>
+        <w:rPr>
+          <w:rFonts w:ascii="Times New Roman" w:hAnsi="Times New Roman" w:cs="Times New Roman"/>
+          <w:sz w:val="24"/>
+          <w:szCs w:val="24"/>
+          <w:lang w:val="en-US"/>
+        </w:rPr>
+        <w:t xml:space="preserve"> built. </w:t>
+      </w:r>
+    </w:p>
+    <w:p>
+      <w:pPr>
+        <w:rPr>
+          <w:rFonts w:ascii="Times New Roman" w:hAnsi="Times New Roman" w:cs="Times New Roman"/>
+          <w:sz w:val="24"/>
+          <w:szCs w:val="24"/>
+          <w:lang w:val="en-US"/>
+        </w:rPr>
+      </w:pPr>
+      <w:r>
+        <w:rPr>
+          <w:rFonts w:ascii="Times New Roman" w:hAnsi="Times New Roman" w:cs="Times New Roman"/>
+          <w:sz w:val="24"/>
+          <w:szCs w:val="24"/>
+          <w:lang w:val="en-US"/>
+        </w:rPr>
+        <w:t>The following are some of the key features of the garden :</w:t>
       </w:r>
     </w:p>
     <w:p>
@@ -754,11 +849,17 @@
           <w:numId w:val="6"/>
         </w:numPr>
         <w:rPr>
-          <w:lang w:val="en-US"/>
-        </w:rPr>
-      </w:pPr>
-      <w:r>
-        <w:rPr>
+          <w:rFonts w:ascii="Times New Roman" w:hAnsi="Times New Roman" w:cs="Times New Roman"/>
+          <w:sz w:val="24"/>
+          <w:szCs w:val="24"/>
+          <w:lang w:val="en-US"/>
+        </w:rPr>
+      </w:pPr>
+      <w:r>
+        <w:rPr>
+          <w:rFonts w:ascii="Times New Roman" w:hAnsi="Times New Roman" w:cs="Times New Roman"/>
+          <w:sz w:val="24"/>
+          <w:szCs w:val="24"/>
           <w:lang w:val="en-US"/>
         </w:rPr>
         <w:t>Real-time feedback of the garden's various sensors</w:t>
@@ -772,11 +873,17 @@
           <w:numId w:val="6"/>
         </w:numPr>
         <w:rPr>
-          <w:lang w:val="en-US"/>
-        </w:rPr>
-      </w:pPr>
-      <w:r>
-        <w:rPr>
+          <w:rFonts w:ascii="Times New Roman" w:hAnsi="Times New Roman" w:cs="Times New Roman"/>
+          <w:sz w:val="24"/>
+          <w:szCs w:val="24"/>
+          <w:lang w:val="en-US"/>
+        </w:rPr>
+      </w:pPr>
+      <w:r>
+        <w:rPr>
+          <w:rFonts w:ascii="Times New Roman" w:hAnsi="Times New Roman" w:cs="Times New Roman"/>
+          <w:sz w:val="24"/>
+          <w:szCs w:val="24"/>
           <w:lang w:val="en-US"/>
         </w:rPr>
         <w:t>Database of the garden's health status</w:t>
@@ -790,11 +897,17 @@
           <w:numId w:val="6"/>
         </w:numPr>
         <w:rPr>
-          <w:lang w:val="en-US"/>
-        </w:rPr>
-      </w:pPr>
-      <w:r>
-        <w:rPr>
+          <w:rFonts w:ascii="Times New Roman" w:hAnsi="Times New Roman" w:cs="Times New Roman"/>
+          <w:sz w:val="24"/>
+          <w:szCs w:val="24"/>
+          <w:lang w:val="en-US"/>
+        </w:rPr>
+      </w:pPr>
+      <w:r>
+        <w:rPr>
+          <w:rFonts w:ascii="Times New Roman" w:hAnsi="Times New Roman" w:cs="Times New Roman"/>
+          <w:sz w:val="24"/>
+          <w:szCs w:val="24"/>
           <w:lang w:val="en-US"/>
         </w:rPr>
         <w:t>Global monitoring and operating capacities</w:t>
@@ -802,92 +915,137 @@
     </w:p>
     <w:p>
       <w:pPr>
-        <w:pStyle w:val="ListParagraph"/>
-        <w:numPr>
-          <w:ilvl w:val="0"/>
-          <w:numId w:val="6"/>
-        </w:numPr>
-        <w:rPr>
-          <w:lang w:val="en-US"/>
-        </w:rPr>
-      </w:pPr>
-      <w:r>
-        <w:rPr>
-          <w:lang w:val="en-US"/>
-        </w:rPr>
-        <w:t>Drip irrigation system</w:t>
-      </w:r>
-    </w:p>
-    <w:p>
-      <w:pPr>
-        <w:pStyle w:val="ListParagraph"/>
-        <w:numPr>
-          <w:ilvl w:val="0"/>
-          <w:numId w:val="6"/>
-        </w:numPr>
-        <w:rPr>
-          <w:lang w:val="en-US"/>
-        </w:rPr>
-      </w:pPr>
-      <w:r>
-        <w:rPr>
-          <w:lang w:val="en-US"/>
-        </w:rPr>
-        <w:t>App controlled water system</w:t>
-      </w:r>
-    </w:p>
-    <w:p>
-      <w:pPr>
-        <w:pStyle w:val="ListParagraph"/>
-        <w:numPr>
-          <w:ilvl w:val="0"/>
-          <w:numId w:val="6"/>
-        </w:numPr>
-        <w:rPr>
-          <w:lang w:val="en-US"/>
-        </w:rPr>
-      </w:pPr>
-      <w:r>
-        <w:rPr>
-          <w:lang w:val="en-US"/>
-        </w:rPr>
-        <w:t>Automatic watering schedules</w:t>
-      </w:r>
-    </w:p>
-    <w:p>
-      <w:pPr>
-        <w:rPr>
-          <w:lang w:val="en-US"/>
-        </w:rPr>
-      </w:pPr>
-      <w:r>
-        <w:rPr>
-          <w:lang w:val="en-US"/>
-        </w:rPr>
-        <w:t>We decided to use Google's Firebase as the intermediary of our IOT system, to create our own free cloud database.</w:t>
-      </w:r>
-    </w:p>
-    <w:p>
-      <w:pPr>
-        <w:rPr>
-          <w:lang w:val="en-US"/>
-        </w:rPr>
-      </w:pPr>
-      <w:r>
-        <w:rPr>
-          <w:lang w:val="en-US"/>
-        </w:rPr>
-        <w:t xml:space="preserve"> We then used MIT's App Inventor to create a smartphone application which is compatible with the Firebase database and the Raspberry Pi.</w:t>
-      </w:r>
-    </w:p>
-    <w:p>
-      <w:pPr>
-        <w:rPr>
-          <w:lang w:val="en-US"/>
-        </w:rPr>
-      </w:pPr>
-      <w:r>
-        <w:rPr>
+        <w:rPr>
+          <w:rFonts w:ascii="Times New Roman" w:hAnsi="Times New Roman" w:cs="Times New Roman"/>
+          <w:sz w:val="24"/>
+          <w:szCs w:val="24"/>
+          <w:lang w:val="en-US"/>
+        </w:rPr>
+      </w:pPr>
+      <w:r>
+        <w:rPr>
+          <w:rFonts w:ascii="Times New Roman" w:hAnsi="Times New Roman" w:cs="Times New Roman"/>
+          <w:sz w:val="24"/>
+          <w:szCs w:val="24"/>
+          <w:lang w:val="en-US"/>
+        </w:rPr>
+        <w:t>In this project they</w:t>
+      </w:r>
+      <w:r>
+        <w:rPr>
+          <w:rFonts w:ascii="Times New Roman" w:hAnsi="Times New Roman" w:cs="Times New Roman"/>
+          <w:sz w:val="24"/>
+          <w:szCs w:val="24"/>
+          <w:lang w:val="en-US"/>
+        </w:rPr>
+        <w:t xml:space="preserve"> use</w:t>
+      </w:r>
+      <w:r>
+        <w:rPr>
+          <w:rFonts w:ascii="Times New Roman" w:hAnsi="Times New Roman" w:cs="Times New Roman"/>
+          <w:sz w:val="24"/>
+          <w:szCs w:val="24"/>
+          <w:lang w:val="en-US"/>
+        </w:rPr>
+        <w:t>d</w:t>
+      </w:r>
+      <w:r>
+        <w:rPr>
+          <w:rFonts w:ascii="Times New Roman" w:hAnsi="Times New Roman" w:cs="Times New Roman"/>
+          <w:sz w:val="24"/>
+          <w:szCs w:val="24"/>
+          <w:lang w:val="en-US"/>
+        </w:rPr>
+        <w:t xml:space="preserve"> Google's Firebase as the intermediary of </w:t>
+      </w:r>
+      <w:r>
+        <w:rPr>
+          <w:rFonts w:ascii="Times New Roman" w:hAnsi="Times New Roman" w:cs="Times New Roman"/>
+          <w:sz w:val="24"/>
+          <w:szCs w:val="24"/>
+          <w:lang w:val="en-US"/>
+        </w:rPr>
+        <w:t>their</w:t>
+      </w:r>
+      <w:r>
+        <w:rPr>
+          <w:rFonts w:ascii="Times New Roman" w:hAnsi="Times New Roman" w:cs="Times New Roman"/>
+          <w:sz w:val="24"/>
+          <w:szCs w:val="24"/>
+          <w:lang w:val="en-US"/>
+        </w:rPr>
+        <w:t xml:space="preserve"> IOT system, to create </w:t>
+      </w:r>
+      <w:r>
+        <w:rPr>
+          <w:rFonts w:ascii="Times New Roman" w:hAnsi="Times New Roman" w:cs="Times New Roman"/>
+          <w:sz w:val="24"/>
+          <w:szCs w:val="24"/>
+          <w:lang w:val="en-US"/>
+        </w:rPr>
+        <w:t>their</w:t>
+      </w:r>
+      <w:r>
+        <w:rPr>
+          <w:rFonts w:ascii="Times New Roman" w:hAnsi="Times New Roman" w:cs="Times New Roman"/>
+          <w:sz w:val="24"/>
+          <w:szCs w:val="24"/>
+          <w:lang w:val="en-US"/>
+        </w:rPr>
+        <w:t xml:space="preserve"> own free cloud database.</w:t>
+      </w:r>
+    </w:p>
+    <w:p>
+      <w:pPr>
+        <w:rPr>
+          <w:rFonts w:ascii="Times New Roman" w:hAnsi="Times New Roman" w:cs="Times New Roman"/>
+          <w:sz w:val="24"/>
+          <w:szCs w:val="24"/>
+          <w:lang w:val="en-US"/>
+        </w:rPr>
+      </w:pPr>
+      <w:r>
+        <w:rPr>
+          <w:rFonts w:ascii="Times New Roman" w:hAnsi="Times New Roman" w:cs="Times New Roman"/>
+          <w:sz w:val="24"/>
+          <w:szCs w:val="24"/>
+          <w:lang w:val="en-US"/>
+        </w:rPr>
+        <w:t xml:space="preserve"> </w:t>
+      </w:r>
+      <w:r>
+        <w:rPr>
+          <w:rFonts w:ascii="Times New Roman" w:hAnsi="Times New Roman" w:cs="Times New Roman"/>
+          <w:sz w:val="24"/>
+          <w:szCs w:val="24"/>
+          <w:lang w:val="en-US"/>
+        </w:rPr>
+        <w:t xml:space="preserve">They </w:t>
+      </w:r>
+      <w:r>
+        <w:rPr>
+          <w:rFonts w:ascii="Times New Roman" w:hAnsi="Times New Roman" w:cs="Times New Roman"/>
+          <w:sz w:val="24"/>
+          <w:szCs w:val="24"/>
+          <w:lang w:val="en-US"/>
+        </w:rPr>
+        <w:t xml:space="preserve"> then used MIT's App Inventor to create a smartphone application which is compatible with the Firebase database and the Raspberry Pi.</w:t>
+      </w:r>
+    </w:p>
+    <w:p>
+      <w:pPr>
+        <w:rPr>
+          <w:rFonts w:ascii="Times New Roman" w:hAnsi="Times New Roman" w:cs="Times New Roman"/>
+          <w:sz w:val="24"/>
+          <w:szCs w:val="24"/>
+          <w:lang w:val="en-US"/>
+        </w:rPr>
+      </w:pPr>
+      <w:r>
+        <w:rPr>
+          <w:rFonts w:ascii="Times New Roman" w:hAnsi="Times New Roman" w:cs="Times New Roman"/>
+          <w:sz w:val="24"/>
+          <w:szCs w:val="24"/>
           <w:lang w:val="en-US"/>
         </w:rPr>
         <w:t>It can also communicate with the database with the help of a free Python library.</w:t>
@@ -895,20 +1053,18 @@
     </w:p>
     <w:p>
       <w:pPr>
+        <w:keepNext/>
         <w:ind w:left="360"/>
-        <w:rPr>
-          <w:lang w:val="en-US"/>
-        </w:rPr>
+        <w:jc w:val="center"/>
       </w:pPr>
       <w:r>
         <w:rPr>
           <w:noProof/>
         </w:rPr>
-        <w:lastRenderedPageBreak/>
         <w:drawing>
-          <wp:inline distT="0" distB="0" distL="0" distR="0" wp14:anchorId="4BC4B5C9" wp14:editId="5296E4AB">
-            <wp:extent cx="4141249" cy="4141249"/>
-            <wp:effectExtent l="0" t="0" r="0" b="0"/>
+          <wp:inline distT="0" distB="0" distL="0" distR="0" wp14:anchorId="4BC4B5C9" wp14:editId="0CD71DC1">
+            <wp:extent cx="4140834" cy="2508250"/>
+            <wp:effectExtent l="0" t="0" r="0" b="6350"/>
             <wp:docPr id="1" name="Picture 1" descr="A picture containing text, ground, outdoor, boat&#10;&#10;Description automatically generated"/>
             <wp:cNvGraphicFramePr>
               <a:graphicFrameLocks xmlns:a="http://schemas.openxmlformats.org/drawingml/2006/main" noChangeAspect="1"/>
@@ -922,8 +1078,350 @@
                       <a:picLocks noChangeAspect="1" noChangeArrowheads="1"/>
                     </pic:cNvPicPr>
                   </pic:nvPicPr>
+                  <pic:blipFill rotWithShape="1">
+                    <a:blip r:embed="rId5" cstate="print">
+                      <a:extLst>
+                        <a:ext uri="{28A0092B-C50C-407E-A947-70E740481C1C}">
+                          <a14:useLocalDpi xmlns:a14="http://schemas.microsoft.com/office/drawing/2010/main" val="0"/>
+                        </a:ext>
+                      </a:extLst>
+                    </a:blip>
+                    <a:srcRect t="21316" b="18111"/>
+                    <a:stretch/>
+                  </pic:blipFill>
+                  <pic:spPr bwMode="auto">
+                    <a:xfrm>
+                      <a:off x="0" y="0"/>
+                      <a:ext cx="4145655" cy="2511170"/>
+                    </a:xfrm>
+                    <a:prstGeom prst="rect">
+                      <a:avLst/>
+                    </a:prstGeom>
+                    <a:noFill/>
+                    <a:ln>
+                      <a:noFill/>
+                    </a:ln>
+                    <a:extLst>
+                      <a:ext uri="{53640926-AAD7-44D8-BBD7-CCE9431645EC}">
+                        <a14:shadowObscured xmlns:a14="http://schemas.microsoft.com/office/drawing/2010/main"/>
+                      </a:ext>
+                    </a:extLst>
+                  </pic:spPr>
+                </pic:pic>
+              </a:graphicData>
+            </a:graphic>
+          </wp:inline>
+        </w:drawing>
+      </w:r>
+    </w:p>
+    <w:p>
+      <w:pPr>
+        <w:pStyle w:val="Caption"/>
+        <w:jc w:val="center"/>
+        <w:rPr>
+          <w:i w:val="0"/>
+          <w:iCs w:val="0"/>
+        </w:rPr>
+      </w:pPr>
+      <w:r>
+        <w:rPr>
+          <w:i w:val="0"/>
+          <w:iCs w:val="0"/>
+        </w:rPr>
+        <w:t xml:space="preserve">Figure </w:t>
+      </w:r>
+      <w:r>
+        <w:rPr>
+          <w:i w:val="0"/>
+          <w:iCs w:val="0"/>
+        </w:rPr>
+        <w:fldChar w:fldCharType="begin"/>
+      </w:r>
+      <w:r>
+        <w:rPr>
+          <w:i w:val="0"/>
+          <w:iCs w:val="0"/>
+        </w:rPr>
+        <w:instrText xml:space="preserve"> SEQ Figure \* ARABIC </w:instrText>
+      </w:r>
+      <w:r>
+        <w:rPr>
+          <w:i w:val="0"/>
+          <w:iCs w:val="0"/>
+        </w:rPr>
+        <w:fldChar w:fldCharType="separate"/>
+      </w:r>
+      <w:r>
+        <w:rPr>
+          <w:i w:val="0"/>
+          <w:iCs w:val="0"/>
+          <w:noProof/>
+        </w:rPr>
+        <w:t>1</w:t>
+      </w:r>
+      <w:r>
+        <w:rPr>
+          <w:i w:val="0"/>
+          <w:iCs w:val="0"/>
+        </w:rPr>
+        <w:fldChar w:fldCharType="end"/>
+      </w:r>
+      <w:r>
+        <w:rPr>
+          <w:i w:val="0"/>
+          <w:iCs w:val="0"/>
+        </w:rPr>
+        <w:t xml:space="preserve"> - The Raspberry Pi Powered Garden.</w:t>
+      </w:r>
+    </w:p>
+    <w:p/>
+    <w:p/>
+    <w:p/>
+    <w:p/>
+    <w:p/>
+    <w:p>
+      <w:pPr>
+        <w:pStyle w:val="ListParagraph"/>
+        <w:numPr>
+          <w:ilvl w:val="1"/>
+          <w:numId w:val="2"/>
+        </w:numPr>
+        <w:rPr>
+          <w:lang w:val="en-US"/>
+        </w:rPr>
+      </w:pPr>
+      <w:r>
+        <w:rPr>
+          <w:lang w:val="en-US"/>
+        </w:rPr>
+        <w:lastRenderedPageBreak/>
+        <w:t>The Automated Garden System Using A Raspberry PI.</w:t>
+      </w:r>
+    </w:p>
+    <w:p>
+      <w:pPr>
+        <w:rPr>
+          <w:rFonts w:ascii="Times New Roman" w:hAnsi="Times New Roman" w:cs="Times New Roman"/>
+          <w:sz w:val="24"/>
+          <w:szCs w:val="24"/>
+          <w:lang w:val="en-US"/>
+        </w:rPr>
+      </w:pPr>
+      <w:r>
+        <w:rPr>
+          <w:rFonts w:ascii="Times New Roman" w:hAnsi="Times New Roman" w:cs="Times New Roman"/>
+          <w:sz w:val="24"/>
+          <w:szCs w:val="24"/>
+          <w:lang w:val="en-US"/>
+        </w:rPr>
+        <w:t>This type of system uses</w:t>
+      </w:r>
+      <w:r>
+        <w:rPr>
+          <w:rFonts w:ascii="Times New Roman" w:hAnsi="Times New Roman" w:cs="Times New Roman"/>
+          <w:sz w:val="24"/>
+          <w:szCs w:val="24"/>
+          <w:lang w:val="en-US"/>
+        </w:rPr>
+        <w:t xml:space="preserve"> a program </w:t>
+      </w:r>
+      <w:r>
+        <w:rPr>
+          <w:rFonts w:ascii="Times New Roman" w:hAnsi="Times New Roman" w:cs="Times New Roman"/>
+          <w:sz w:val="24"/>
+          <w:szCs w:val="24"/>
+          <w:lang w:val="en-US"/>
+        </w:rPr>
+        <w:t xml:space="preserve"> called a </w:t>
+      </w:r>
+      <w:proofErr w:type="spellStart"/>
+      <w:r>
+        <w:rPr>
+          <w:rFonts w:ascii="Times New Roman" w:hAnsi="Times New Roman" w:cs="Times New Roman"/>
+          <w:sz w:val="24"/>
+          <w:szCs w:val="24"/>
+          <w:lang w:val="en-US"/>
+        </w:rPr>
+        <w:t>MudPi</w:t>
+      </w:r>
+      <w:proofErr w:type="spellEnd"/>
+      <w:r>
+        <w:rPr>
+          <w:rFonts w:ascii="Times New Roman" w:hAnsi="Times New Roman" w:cs="Times New Roman"/>
+          <w:sz w:val="24"/>
+          <w:szCs w:val="24"/>
+          <w:lang w:val="en-US"/>
+        </w:rPr>
+        <w:t>.</w:t>
+      </w:r>
+    </w:p>
+    <w:p>
+      <w:pPr>
+        <w:rPr>
+          <w:rFonts w:ascii="Times New Roman" w:hAnsi="Times New Roman" w:cs="Times New Roman"/>
+          <w:sz w:val="24"/>
+          <w:szCs w:val="24"/>
+          <w:lang w:val="en-US"/>
+        </w:rPr>
+      </w:pPr>
+      <w:r>
+        <w:rPr>
+          <w:rFonts w:ascii="Times New Roman" w:hAnsi="Times New Roman" w:cs="Times New Roman"/>
+          <w:sz w:val="24"/>
+          <w:szCs w:val="24"/>
+          <w:lang w:val="en-US"/>
+        </w:rPr>
+        <w:t xml:space="preserve">A </w:t>
+      </w:r>
+      <w:proofErr w:type="spellStart"/>
+      <w:r>
+        <w:rPr>
+          <w:rFonts w:ascii="Times New Roman" w:hAnsi="Times New Roman" w:cs="Times New Roman"/>
+          <w:sz w:val="24"/>
+          <w:szCs w:val="24"/>
+          <w:lang w:val="en-US"/>
+        </w:rPr>
+        <w:t>MudPI</w:t>
+      </w:r>
+      <w:proofErr w:type="spellEnd"/>
+      <w:r>
+        <w:rPr>
+          <w:rFonts w:ascii="Times New Roman" w:hAnsi="Times New Roman" w:cs="Times New Roman"/>
+          <w:sz w:val="24"/>
+          <w:szCs w:val="24"/>
+          <w:lang w:val="en-US"/>
+        </w:rPr>
+        <w:t xml:space="preserve"> is an open source garden system </w:t>
+      </w:r>
+      <w:r>
+        <w:rPr>
+          <w:rFonts w:ascii="Times New Roman" w:hAnsi="Times New Roman" w:cs="Times New Roman"/>
+          <w:sz w:val="24"/>
+          <w:szCs w:val="24"/>
+          <w:lang w:val="en-US"/>
+        </w:rPr>
+        <w:t>the author</w:t>
+      </w:r>
+      <w:r>
+        <w:rPr>
+          <w:rFonts w:ascii="Times New Roman" w:hAnsi="Times New Roman" w:cs="Times New Roman"/>
+          <w:sz w:val="24"/>
+          <w:szCs w:val="24"/>
+          <w:lang w:val="en-US"/>
+        </w:rPr>
+        <w:t xml:space="preserve"> made to manage and maintain garden resources</w:t>
+      </w:r>
+      <w:r>
+        <w:rPr>
+          <w:rFonts w:ascii="Times New Roman" w:hAnsi="Times New Roman" w:cs="Times New Roman"/>
+          <w:sz w:val="24"/>
+          <w:szCs w:val="24"/>
+          <w:lang w:val="en-US"/>
+        </w:rPr>
+        <w:t>, it is</w:t>
+      </w:r>
+      <w:r>
+        <w:rPr>
+          <w:rFonts w:ascii="Times New Roman" w:hAnsi="Times New Roman" w:cs="Times New Roman"/>
+          <w:sz w:val="24"/>
+          <w:szCs w:val="24"/>
+          <w:lang w:val="en-US"/>
+        </w:rPr>
+        <w:t xml:space="preserve"> built on a Raspberry Pi. </w:t>
+      </w:r>
+    </w:p>
+    <w:p>
+      <w:pPr>
+        <w:rPr>
+          <w:rFonts w:ascii="Times New Roman" w:hAnsi="Times New Roman" w:cs="Times New Roman"/>
+          <w:sz w:val="24"/>
+          <w:szCs w:val="24"/>
+          <w:lang w:val="en-US"/>
+        </w:rPr>
+      </w:pPr>
+      <w:r>
+        <w:rPr>
+          <w:rFonts w:ascii="Times New Roman" w:hAnsi="Times New Roman" w:cs="Times New Roman"/>
+          <w:sz w:val="24"/>
+          <w:szCs w:val="24"/>
+          <w:lang w:val="en-US"/>
+        </w:rPr>
+        <w:t xml:space="preserve">A </w:t>
+      </w:r>
+      <w:r>
+        <w:rPr>
+          <w:rFonts w:ascii="Times New Roman" w:hAnsi="Times New Roman" w:cs="Times New Roman"/>
+          <w:sz w:val="24"/>
+          <w:szCs w:val="24"/>
+          <w:lang w:val="en-US"/>
+        </w:rPr>
+        <w:t>D</w:t>
+      </w:r>
+      <w:r>
+        <w:rPr>
+          <w:rFonts w:ascii="Times New Roman" w:hAnsi="Times New Roman" w:cs="Times New Roman"/>
+          <w:sz w:val="24"/>
+          <w:szCs w:val="24"/>
+          <w:lang w:val="en-US"/>
+        </w:rPr>
+        <w:t xml:space="preserve">ebian operating is loaded onto the raspberry pi and </w:t>
+      </w:r>
+      <w:proofErr w:type="spellStart"/>
+      <w:r>
+        <w:rPr>
+          <w:rFonts w:ascii="Times New Roman" w:hAnsi="Times New Roman" w:cs="Times New Roman"/>
+          <w:sz w:val="24"/>
+          <w:szCs w:val="24"/>
+          <w:lang w:val="en-US"/>
+        </w:rPr>
+        <w:t>MudPi</w:t>
+      </w:r>
+      <w:proofErr w:type="spellEnd"/>
+      <w:r>
+        <w:rPr>
+          <w:rFonts w:ascii="Times New Roman" w:hAnsi="Times New Roman" w:cs="Times New Roman"/>
+          <w:sz w:val="24"/>
+          <w:szCs w:val="24"/>
+          <w:lang w:val="en-US"/>
+        </w:rPr>
+        <w:t xml:space="preserve"> application is then downloaded, the user can then add specific sensors to specific pins. </w:t>
+      </w:r>
+    </w:p>
+    <w:p>
+      <w:pPr>
+        <w:rPr>
+          <w:lang w:val="en-US"/>
+        </w:rPr>
+      </w:pPr>
+    </w:p>
+    <w:p>
+      <w:pPr>
+        <w:keepNext/>
+        <w:jc w:val="center"/>
+      </w:pPr>
+      <w:r>
+        <w:rPr>
+          <w:noProof/>
+        </w:rPr>
+        <w:drawing>
+          <wp:inline distT="0" distB="0" distL="0" distR="0" wp14:anchorId="19C6AF06" wp14:editId="7566E9CB">
+            <wp:extent cx="3666562" cy="2728595"/>
+            <wp:effectExtent l="19050" t="19050" r="10160" b="14605"/>
+            <wp:docPr id="3" name="Picture 3" descr="Diagram&#10;&#10;Description automatically generated"/>
+            <wp:cNvGraphicFramePr>
+              <a:graphicFrameLocks xmlns:a="http://schemas.openxmlformats.org/drawingml/2006/main" noChangeAspect="1"/>
+            </wp:cNvGraphicFramePr>
+            <a:graphic xmlns:a="http://schemas.openxmlformats.org/drawingml/2006/main">
+              <a:graphicData uri="http://schemas.openxmlformats.org/drawingml/2006/picture">
+                <pic:pic xmlns:pic="http://schemas.openxmlformats.org/drawingml/2006/picture">
+                  <pic:nvPicPr>
+                    <pic:cNvPr id="3" name="Picture 3" descr="Diagram&#10;&#10;Description automatically generated"/>
+                    <pic:cNvPicPr>
+                      <a:picLocks noChangeAspect="1" noChangeArrowheads="1"/>
+                    </pic:cNvPicPr>
+                  </pic:nvPicPr>
                   <pic:blipFill>
-                    <a:blip r:embed="rId5" cstate="print">
+                    <a:blip r:embed="rId6" cstate="print">
                       <a:extLst>
                         <a:ext uri="{28A0092B-C50C-407E-A947-70E740481C1C}">
                           <a14:useLocalDpi xmlns:a14="http://schemas.microsoft.com/office/drawing/2010/main" val="0"/>
@@ -938,14 +1436,16 @@
                   <pic:spPr bwMode="auto">
                     <a:xfrm>
                       <a:off x="0" y="0"/>
-                      <a:ext cx="4145655" cy="4145655"/>
+                      <a:ext cx="3675223" cy="2735041"/>
                     </a:xfrm>
                     <a:prstGeom prst="rect">
                       <a:avLst/>
                     </a:prstGeom>
                     <a:noFill/>
                     <a:ln>
-                      <a:noFill/>
+                      <a:solidFill>
+                        <a:schemeClr val="tx1"/>
+                      </a:solidFill>
                     </a:ln>
                   </pic:spPr>
                 </pic:pic>
@@ -957,117 +1457,355 @@
     </w:p>
     <w:p>
       <w:pPr>
-        <w:pStyle w:val="ListParagraph"/>
-        <w:numPr>
-          <w:ilvl w:val="1"/>
-          <w:numId w:val="2"/>
-        </w:numPr>
-        <w:rPr>
-          <w:lang w:val="en-US"/>
-        </w:rPr>
-      </w:pPr>
-      <w:r>
-        <w:rPr>
-          <w:lang w:val="en-US"/>
-        </w:rPr>
-        <w:t xml:space="preserve">The Automated Garden System Using A Raspberry PI. </w:t>
-      </w:r>
-    </w:p>
-    <w:p>
-      <w:pPr>
-        <w:rPr>
-          <w:lang w:val="en-US"/>
-        </w:rPr>
-      </w:pPr>
-    </w:p>
-    <w:p>
-      <w:pPr>
-        <w:ind w:left="360"/>
-        <w:rPr>
-          <w:lang w:val="en-US"/>
-        </w:rPr>
-      </w:pPr>
-    </w:p>
-    <w:p>
-      <w:pPr>
-        <w:pStyle w:val="ListParagraph"/>
-        <w:numPr>
-          <w:ilvl w:val="1"/>
-          <w:numId w:val="2"/>
-        </w:numPr>
-        <w:rPr>
-          <w:lang w:val="en-US"/>
-        </w:rPr>
-      </w:pPr>
-      <w:r>
-        <w:rPr>
-          <w:lang w:val="en-US"/>
-        </w:rPr>
-        <w:t xml:space="preserve">The Smart Home Gardening System Using A raspberry Pi. </w:t>
-      </w:r>
-    </w:p>
-    <w:p>
-      <w:pPr>
-        <w:rPr>
-          <w:sz w:val="24"/>
-          <w:szCs w:val="24"/>
-          <w:lang w:val="en-US"/>
-        </w:rPr>
-      </w:pPr>
-    </w:p>
-    <w:p>
-      <w:pPr>
-        <w:rPr>
-          <w:sz w:val="24"/>
-          <w:szCs w:val="24"/>
-          <w:lang w:val="en-US"/>
-        </w:rPr>
-      </w:pPr>
-    </w:p>
-    <w:p>
-      <w:pPr>
-        <w:rPr>
-          <w:sz w:val="24"/>
-          <w:szCs w:val="24"/>
-          <w:lang w:val="en-US"/>
-        </w:rPr>
-      </w:pPr>
-    </w:p>
-    <w:p>
-      <w:pPr>
-        <w:rPr>
-          <w:sz w:val="24"/>
-          <w:szCs w:val="24"/>
-          <w:lang w:val="en-US"/>
-        </w:rPr>
-      </w:pPr>
-    </w:p>
-    <w:p>
-      <w:pPr>
-        <w:rPr>
-          <w:sz w:val="24"/>
-          <w:szCs w:val="24"/>
-          <w:lang w:val="en-US"/>
-        </w:rPr>
-      </w:pPr>
-    </w:p>
-    <w:p>
-      <w:pPr>
-        <w:rPr>
-          <w:sz w:val="24"/>
-          <w:szCs w:val="24"/>
-          <w:lang w:val="en-US"/>
-        </w:rPr>
-      </w:pPr>
-    </w:p>
-    <w:p>
-      <w:pPr>
-        <w:rPr>
-          <w:sz w:val="24"/>
-          <w:szCs w:val="24"/>
-          <w:lang w:val="en-US"/>
-        </w:rPr>
-      </w:pPr>
+        <w:pStyle w:val="Caption"/>
+        <w:jc w:val="center"/>
+        <w:rPr>
+          <w:b/>
+          <w:bCs/>
+          <w:i w:val="0"/>
+          <w:iCs w:val="0"/>
+          <w:lang w:val="en-US"/>
+        </w:rPr>
+      </w:pPr>
+      <w:r>
+        <w:rPr>
+          <w:b/>
+          <w:bCs/>
+          <w:i w:val="0"/>
+          <w:iCs w:val="0"/>
+        </w:rPr>
+        <w:t xml:space="preserve">Figure </w:t>
+      </w:r>
+      <w:r>
+        <w:rPr>
+          <w:b/>
+          <w:bCs/>
+          <w:i w:val="0"/>
+          <w:iCs w:val="0"/>
+        </w:rPr>
+        <w:fldChar w:fldCharType="begin"/>
+      </w:r>
+      <w:r>
+        <w:rPr>
+          <w:b/>
+          <w:bCs/>
+          <w:i w:val="0"/>
+          <w:iCs w:val="0"/>
+        </w:rPr>
+        <w:instrText xml:space="preserve"> SEQ Figure \* ARABIC </w:instrText>
+      </w:r>
+      <w:r>
+        <w:rPr>
+          <w:b/>
+          <w:bCs/>
+          <w:i w:val="0"/>
+          <w:iCs w:val="0"/>
+        </w:rPr>
+        <w:fldChar w:fldCharType="separate"/>
+      </w:r>
+      <w:r>
+        <w:rPr>
+          <w:b/>
+          <w:bCs/>
+          <w:i w:val="0"/>
+          <w:iCs w:val="0"/>
+          <w:noProof/>
+        </w:rPr>
+        <w:t>2</w:t>
+      </w:r>
+      <w:r>
+        <w:rPr>
+          <w:b/>
+          <w:bCs/>
+          <w:i w:val="0"/>
+          <w:iCs w:val="0"/>
+        </w:rPr>
+        <w:fldChar w:fldCharType="end"/>
+      </w:r>
+      <w:r>
+        <w:rPr>
+          <w:b/>
+          <w:bCs/>
+          <w:i w:val="0"/>
+          <w:iCs w:val="0"/>
+        </w:rPr>
+        <w:t xml:space="preserve"> - Example Circuit Diagram.</w:t>
+      </w:r>
+    </w:p>
+    <w:p>
+      <w:pPr>
+        <w:rPr>
+          <w:lang w:val="en-US"/>
+        </w:rPr>
+      </w:pPr>
+    </w:p>
+    <w:p>
+      <w:pPr>
+        <w:rPr>
+          <w:rFonts w:ascii="Times New Roman" w:hAnsi="Times New Roman" w:cs="Times New Roman"/>
+          <w:sz w:val="24"/>
+          <w:szCs w:val="24"/>
+          <w:lang w:val="en-US"/>
+        </w:rPr>
+      </w:pPr>
+      <w:r>
+        <w:rPr>
+          <w:rFonts w:ascii="Times New Roman" w:hAnsi="Times New Roman" w:cs="Times New Roman"/>
+          <w:sz w:val="24"/>
+          <w:szCs w:val="24"/>
+          <w:lang w:val="en-US"/>
+        </w:rPr>
+        <w:t>The sensors then relay information back to the user</w:t>
+      </w:r>
+      <w:r>
+        <w:rPr>
+          <w:rFonts w:ascii="Times New Roman" w:hAnsi="Times New Roman" w:cs="Times New Roman"/>
+          <w:sz w:val="24"/>
+          <w:szCs w:val="24"/>
+          <w:lang w:val="en-US"/>
+        </w:rPr>
+        <w:t>’s phone</w:t>
+      </w:r>
+      <w:r>
+        <w:rPr>
+          <w:rFonts w:ascii="Times New Roman" w:hAnsi="Times New Roman" w:cs="Times New Roman"/>
+          <w:sz w:val="24"/>
+          <w:szCs w:val="24"/>
+          <w:lang w:val="en-US"/>
+        </w:rPr>
+        <w:t xml:space="preserve"> over the </w:t>
+      </w:r>
+      <w:proofErr w:type="spellStart"/>
+      <w:r>
+        <w:rPr>
+          <w:rFonts w:ascii="Times New Roman" w:hAnsi="Times New Roman" w:cs="Times New Roman"/>
+          <w:sz w:val="24"/>
+          <w:szCs w:val="24"/>
+          <w:lang w:val="en-US"/>
+        </w:rPr>
+        <w:t>Wifi</w:t>
+      </w:r>
+      <w:proofErr w:type="spellEnd"/>
+      <w:r>
+        <w:rPr>
+          <w:rFonts w:ascii="Times New Roman" w:hAnsi="Times New Roman" w:cs="Times New Roman"/>
+          <w:sz w:val="24"/>
+          <w:szCs w:val="24"/>
+          <w:lang w:val="en-US"/>
+        </w:rPr>
+        <w:t xml:space="preserve">. </w:t>
+      </w:r>
+    </w:p>
+    <w:p>
+      <w:pPr>
+        <w:keepNext/>
+        <w:jc w:val="center"/>
+      </w:pPr>
+      <w:r>
+        <w:rPr>
+          <w:noProof/>
+        </w:rPr>
+        <w:drawing>
+          <wp:inline distT="0" distB="0" distL="0" distR="0" wp14:anchorId="132686D5" wp14:editId="6A467079">
+            <wp:extent cx="3733800" cy="2491544"/>
+            <wp:effectExtent l="19050" t="19050" r="19050" b="23495"/>
+            <wp:docPr id="2" name="Picture 2" descr="Graphical user interface, text, application&#10;&#10;Description automatically generated"/>
+            <wp:cNvGraphicFramePr>
+              <a:graphicFrameLocks xmlns:a="http://schemas.openxmlformats.org/drawingml/2006/main" noChangeAspect="1"/>
+            </wp:cNvGraphicFramePr>
+            <a:graphic xmlns:a="http://schemas.openxmlformats.org/drawingml/2006/main">
+              <a:graphicData uri="http://schemas.openxmlformats.org/drawingml/2006/picture">
+                <pic:pic xmlns:pic="http://schemas.openxmlformats.org/drawingml/2006/picture">
+                  <pic:nvPicPr>
+                    <pic:cNvPr id="2" name="Picture 2" descr="Graphical user interface, text, application&#10;&#10;Description automatically generated"/>
+                    <pic:cNvPicPr>
+                      <a:picLocks noChangeAspect="1" noChangeArrowheads="1"/>
+                    </pic:cNvPicPr>
+                  </pic:nvPicPr>
+                  <pic:blipFill>
+                    <a:blip r:embed="rId7" cstate="print">
+                      <a:extLst>
+                        <a:ext uri="{28A0092B-C50C-407E-A947-70E740481C1C}">
+                          <a14:useLocalDpi xmlns:a14="http://schemas.microsoft.com/office/drawing/2010/main" val="0"/>
+                        </a:ext>
+                      </a:extLst>
+                    </a:blip>
+                    <a:srcRect/>
+                    <a:stretch>
+                      <a:fillRect/>
+                    </a:stretch>
+                  </pic:blipFill>
+                  <pic:spPr bwMode="auto">
+                    <a:xfrm>
+                      <a:off x="0" y="0"/>
+                      <a:ext cx="3743631" cy="2498104"/>
+                    </a:xfrm>
+                    <a:prstGeom prst="rect">
+                      <a:avLst/>
+                    </a:prstGeom>
+                    <a:noFill/>
+                    <a:ln>
+                      <a:solidFill>
+                        <a:schemeClr val="tx1"/>
+                      </a:solidFill>
+                    </a:ln>
+                  </pic:spPr>
+                </pic:pic>
+              </a:graphicData>
+            </a:graphic>
+          </wp:inline>
+        </w:drawing>
+      </w:r>
+    </w:p>
+    <w:p>
+      <w:pPr>
+        <w:pStyle w:val="Caption"/>
+        <w:jc w:val="center"/>
+        <w:rPr>
+          <w:b/>
+          <w:bCs/>
+          <w:i w:val="0"/>
+          <w:iCs w:val="0"/>
+        </w:rPr>
+      </w:pPr>
+      <w:r>
+        <w:rPr>
+          <w:b/>
+          <w:bCs/>
+          <w:i w:val="0"/>
+          <w:iCs w:val="0"/>
+        </w:rPr>
+        <w:t xml:space="preserve">Figure </w:t>
+      </w:r>
+      <w:r>
+        <w:rPr>
+          <w:b/>
+          <w:bCs/>
+          <w:i w:val="0"/>
+          <w:iCs w:val="0"/>
+        </w:rPr>
+        <w:fldChar w:fldCharType="begin"/>
+      </w:r>
+      <w:r>
+        <w:rPr>
+          <w:b/>
+          <w:bCs/>
+          <w:i w:val="0"/>
+          <w:iCs w:val="0"/>
+        </w:rPr>
+        <w:instrText xml:space="preserve"> SEQ Figure \* ARABIC </w:instrText>
+      </w:r>
+      <w:r>
+        <w:rPr>
+          <w:b/>
+          <w:bCs/>
+          <w:i w:val="0"/>
+          <w:iCs w:val="0"/>
+        </w:rPr>
+        <w:fldChar w:fldCharType="separate"/>
+      </w:r>
+      <w:r>
+        <w:rPr>
+          <w:b/>
+          <w:bCs/>
+          <w:i w:val="0"/>
+          <w:iCs w:val="0"/>
+          <w:noProof/>
+        </w:rPr>
+        <w:t>3</w:t>
+      </w:r>
+      <w:r>
+        <w:rPr>
+          <w:b/>
+          <w:bCs/>
+          <w:i w:val="0"/>
+          <w:iCs w:val="0"/>
+        </w:rPr>
+        <w:fldChar w:fldCharType="end"/>
+      </w:r>
+      <w:r>
+        <w:rPr>
+          <w:b/>
+          <w:bCs/>
+          <w:i w:val="0"/>
+          <w:iCs w:val="0"/>
+        </w:rPr>
+        <w:t xml:space="preserve"> </w:t>
+      </w:r>
+      <w:r>
+        <w:rPr>
+          <w:b/>
+          <w:bCs/>
+          <w:i w:val="0"/>
+          <w:iCs w:val="0"/>
+        </w:rPr>
+        <w:t>–</w:t>
+      </w:r>
+      <w:r>
+        <w:rPr>
+          <w:b/>
+          <w:bCs/>
+          <w:i w:val="0"/>
+          <w:iCs w:val="0"/>
+        </w:rPr>
+        <w:t xml:space="preserve"> </w:t>
+      </w:r>
+      <w:r>
+        <w:rPr>
+          <w:b/>
+          <w:bCs/>
+          <w:i w:val="0"/>
+          <w:iCs w:val="0"/>
+        </w:rPr>
+        <w:t xml:space="preserve">A </w:t>
+      </w:r>
+      <w:proofErr w:type="spellStart"/>
+      <w:r>
+        <w:rPr>
+          <w:b/>
+          <w:bCs/>
+          <w:i w:val="0"/>
+          <w:iCs w:val="0"/>
+        </w:rPr>
+        <w:t>MudPi</w:t>
+      </w:r>
+      <w:proofErr w:type="spellEnd"/>
+      <w:r>
+        <w:rPr>
+          <w:b/>
+          <w:bCs/>
+          <w:i w:val="0"/>
+          <w:iCs w:val="0"/>
+        </w:rPr>
+        <w:t xml:space="preserve"> Application</w:t>
+      </w:r>
+    </w:p>
+    <w:p>
+      <w:pPr>
+        <w:rPr>
+          <w:lang w:val="en-US"/>
+        </w:rPr>
+      </w:pPr>
+    </w:p>
+    <w:p>
+      <w:pPr>
+        <w:rPr>
+          <w:rFonts w:ascii="Times New Roman" w:hAnsi="Times New Roman" w:cs="Times New Roman"/>
+          <w:sz w:val="24"/>
+          <w:szCs w:val="24"/>
+          <w:lang w:val="en-US"/>
+        </w:rPr>
+      </w:pPr>
+      <w:r>
+        <w:rPr>
+          <w:rFonts w:ascii="Times New Roman" w:hAnsi="Times New Roman" w:cs="Times New Roman"/>
+          <w:sz w:val="24"/>
+          <w:szCs w:val="24"/>
+          <w:lang w:val="en-US"/>
+        </w:rPr>
+        <w:lastRenderedPageBreak/>
+        <w:t xml:space="preserve">Upon researching these 2 systems  I able to put a project proposal together. </w:t>
+      </w:r>
     </w:p>
     <w:p>
       <w:pPr>
@@ -1164,17 +1902,7 @@
           <w:szCs w:val="24"/>
           <w:lang w:val="en-US"/>
         </w:rPr>
-        <w:t xml:space="preserve">using an android application. Building on this idea, other fruit and </w:t>
-      </w:r>
-      <w:r>
-        <w:rPr>
-          <w:rFonts w:ascii="Times New Roman" w:hAnsi="Times New Roman" w:cs="Times New Roman"/>
-          <w:sz w:val="24"/>
-          <w:szCs w:val="24"/>
-          <w:lang w:val="en-US"/>
-        </w:rPr>
-        <w:lastRenderedPageBreak/>
-        <w:t>vegetables will be grown with the</w:t>
+        <w:t>using an android application. Building on this idea, other fruit and vegetables will be grown with the</w:t>
       </w:r>
       <w:r>
         <w:rPr>
@@ -1232,7 +1960,25 @@
           <w:szCs w:val="24"/>
           <w:lang w:val="en-US"/>
         </w:rPr>
-        <w:t>The hardware includes different sensors to measure different quantities in the garden then a native</w:t>
+        <w:t>The hardware includes different sensors to measure different quantities in the garden then</w:t>
+      </w:r>
+      <w:r>
+        <w:rPr>
+          <w:rFonts w:ascii="Times New Roman" w:hAnsi="Times New Roman" w:cs="Times New Roman"/>
+          <w:sz w:val="24"/>
+          <w:szCs w:val="24"/>
+          <w:lang w:val="en-US"/>
+        </w:rPr>
+        <w:t xml:space="preserve"> the first piece of software will run on a Raspberry Pi that will interface and read the sensors then</w:t>
+      </w:r>
+      <w:r>
+        <w:rPr>
+          <w:rFonts w:ascii="Times New Roman" w:hAnsi="Times New Roman" w:cs="Times New Roman"/>
+          <w:sz w:val="24"/>
+          <w:szCs w:val="24"/>
+          <w:lang w:val="en-US"/>
+        </w:rPr>
+        <w:t xml:space="preserve"> a native</w:t>
       </w:r>
       <w:r>
         <w:rPr>
@@ -1371,7 +2117,7 @@
           <w:sz w:val="24"/>
           <w:szCs w:val="24"/>
         </w:rPr>
-        <w:t xml:space="preserve">3. Smart Home Gardening System Using Raspberry Pi. </w:t>
+        <w:t xml:space="preserve"> </w:t>
       </w:r>
     </w:p>
     <w:p>
@@ -1414,14 +2160,14 @@
         <w:spacing w:after="0" w:line="240" w:lineRule="auto"/>
         <w:ind w:left="1080"/>
         <w:rPr>
-          <w:rFonts w:ascii="Calibri-Light" w:hAnsi="Calibri-Light" w:cs="Calibri-Light"/>
-          <w:sz w:val="24"/>
-          <w:szCs w:val="24"/>
-        </w:rPr>
-      </w:pPr>
-      <w:r>
-        <w:rPr>
-          <w:rFonts w:ascii="Calibri-Light" w:hAnsi="Calibri-Light" w:cs="Calibri-Light"/>
+          <w:rFonts w:ascii="Times New Roman" w:hAnsi="Times New Roman" w:cs="Times New Roman"/>
+          <w:sz w:val="24"/>
+          <w:szCs w:val="24"/>
+        </w:rPr>
+      </w:pPr>
+      <w:r>
+        <w:rPr>
+          <w:rFonts w:ascii="Times New Roman" w:hAnsi="Times New Roman" w:cs="Times New Roman"/>
           <w:sz w:val="24"/>
           <w:szCs w:val="24"/>
         </w:rPr>
@@ -1437,18 +2183,26 @@
         <w:spacing w:after="0" w:line="240" w:lineRule="auto"/>
         <w:ind w:left="1080"/>
         <w:rPr>
+          <w:rFonts w:ascii="Times New Roman" w:hAnsi="Times New Roman" w:cs="Times New Roman"/>
+          <w:sz w:val="24"/>
+          <w:szCs w:val="24"/>
+        </w:rPr>
+      </w:pPr>
+      <w:r>
+        <w:rPr>
           <w:rFonts w:ascii="Calibri" w:hAnsi="Calibri" w:cs="Calibri"/>
           <w:sz w:val="21"/>
           <w:szCs w:val="21"/>
         </w:rPr>
-      </w:pPr>
-      <w:r>
-        <w:rPr>
-          <w:rFonts w:ascii="Calibri" w:hAnsi="Calibri" w:cs="Calibri"/>
-          <w:sz w:val="21"/>
-          <w:szCs w:val="21"/>
-        </w:rPr>
-        <w:t>1. A main mother board e.g. (Raspberry Pi, Arduino).</w:t>
+        <w:t xml:space="preserve">1. </w:t>
+      </w:r>
+      <w:r>
+        <w:rPr>
+          <w:rFonts w:ascii="Times New Roman" w:hAnsi="Times New Roman" w:cs="Times New Roman"/>
+          <w:sz w:val="24"/>
+          <w:szCs w:val="24"/>
+        </w:rPr>
+        <w:t>A main mother board e.g. (Raspberry Pi, Arduino).</w:t>
       </w:r>
     </w:p>
     <w:p>
@@ -1460,16 +2214,16 @@
         <w:spacing w:after="0" w:line="240" w:lineRule="auto"/>
         <w:ind w:left="1080"/>
         <w:rPr>
-          <w:rFonts w:ascii="Calibri" w:hAnsi="Calibri" w:cs="Calibri"/>
-          <w:sz w:val="21"/>
-          <w:szCs w:val="21"/>
-        </w:rPr>
-      </w:pPr>
-      <w:r>
-        <w:rPr>
-          <w:rFonts w:ascii="Calibri" w:hAnsi="Calibri" w:cs="Calibri"/>
-          <w:sz w:val="21"/>
-          <w:szCs w:val="21"/>
+          <w:rFonts w:ascii="Times New Roman" w:hAnsi="Times New Roman" w:cs="Times New Roman"/>
+          <w:sz w:val="24"/>
+          <w:szCs w:val="24"/>
+        </w:rPr>
+      </w:pPr>
+      <w:r>
+        <w:rPr>
+          <w:rFonts w:ascii="Times New Roman" w:hAnsi="Times New Roman" w:cs="Times New Roman"/>
+          <w:sz w:val="24"/>
+          <w:szCs w:val="24"/>
         </w:rPr>
         <w:t>2. Sensors (light sensor, soil/moisture sensor, CO2 sensor).</w:t>
       </w:r>
@@ -1483,16 +2237,16 @@
         <w:spacing w:after="0" w:line="240" w:lineRule="auto"/>
         <w:ind w:left="1080"/>
         <w:rPr>
-          <w:rFonts w:ascii="Calibri" w:hAnsi="Calibri" w:cs="Calibri"/>
-          <w:sz w:val="21"/>
-          <w:szCs w:val="21"/>
-        </w:rPr>
-      </w:pPr>
-      <w:r>
-        <w:rPr>
-          <w:rFonts w:ascii="Calibri" w:hAnsi="Calibri" w:cs="Calibri"/>
-          <w:sz w:val="21"/>
-          <w:szCs w:val="21"/>
+          <w:rFonts w:ascii="Times New Roman" w:hAnsi="Times New Roman" w:cs="Times New Roman"/>
+          <w:sz w:val="24"/>
+          <w:szCs w:val="24"/>
+        </w:rPr>
+      </w:pPr>
+      <w:r>
+        <w:rPr>
+          <w:rFonts w:ascii="Times New Roman" w:hAnsi="Times New Roman" w:cs="Times New Roman"/>
+          <w:sz w:val="24"/>
+          <w:szCs w:val="24"/>
         </w:rPr>
         <w:t>3. Water pump.</w:t>
       </w:r>
@@ -1502,16 +2256,16 @@
         <w:pStyle w:val="NoSpacing"/>
         <w:ind w:left="1080"/>
         <w:rPr>
-          <w:rFonts w:ascii="Calibri" w:hAnsi="Calibri" w:cs="Calibri"/>
-          <w:sz w:val="21"/>
-          <w:szCs w:val="21"/>
-        </w:rPr>
-      </w:pPr>
-      <w:r>
-        <w:rPr>
-          <w:rFonts w:ascii="Calibri" w:hAnsi="Calibri" w:cs="Calibri"/>
-          <w:sz w:val="21"/>
-          <w:szCs w:val="21"/>
+          <w:rFonts w:ascii="Times New Roman" w:hAnsi="Times New Roman" w:cs="Times New Roman"/>
+          <w:sz w:val="24"/>
+          <w:szCs w:val="24"/>
+        </w:rPr>
+      </w:pPr>
+      <w:r>
+        <w:rPr>
+          <w:rFonts w:ascii="Times New Roman" w:hAnsi="Times New Roman" w:cs="Times New Roman"/>
+          <w:sz w:val="24"/>
+          <w:szCs w:val="24"/>
         </w:rPr>
         <w:t>4. LCD screen.</w:t>
       </w:r>
@@ -1659,7 +2413,23 @@
           <w:sz w:val="24"/>
           <w:szCs w:val="24"/>
         </w:rPr>
-        <w:t xml:space="preserve">The software design methodology I will use in this case is the Waterfall method. </w:t>
+        <w:t>The software design methodology I will use in this case is the Waterfall method</w:t>
+      </w:r>
+      <w:r>
+        <w:rPr>
+          <w:rFonts w:ascii="Times New Roman" w:hAnsi="Times New Roman" w:cs="Times New Roman"/>
+          <w:sz w:val="24"/>
+          <w:szCs w:val="24"/>
+        </w:rPr>
+        <w:t xml:space="preserve"> a</w:t>
+      </w:r>
+      <w:r>
+        <w:rPr>
+          <w:rFonts w:ascii="Times New Roman" w:hAnsi="Times New Roman" w:cs="Times New Roman"/>
+          <w:sz w:val="24"/>
+          <w:szCs w:val="24"/>
+        </w:rPr>
+        <w:t xml:space="preserve">. </w:t>
       </w:r>
     </w:p>
     <w:p>
@@ -1679,6 +2449,281 @@
           <w:lang w:val="en-US"/>
         </w:rPr>
       </w:pPr>
+      <w:r>
+        <w:rPr>
+          <w:noProof/>
+        </w:rPr>
+        <mc:AlternateContent>
+          <mc:Choice Requires="wps">
+            <w:drawing>
+              <wp:anchor distT="0" distB="0" distL="114300" distR="114300" simplePos="0" relativeHeight="251680768" behindDoc="0" locked="0" layoutInCell="1" allowOverlap="1" wp14:anchorId="51CA0D1B" wp14:editId="03DAB722">
+                <wp:simplePos x="0" y="0"/>
+                <wp:positionH relativeFrom="column">
+                  <wp:posOffset>34290</wp:posOffset>
+                </wp:positionH>
+                <wp:positionV relativeFrom="paragraph">
+                  <wp:posOffset>2176780</wp:posOffset>
+                </wp:positionV>
+                <wp:extent cx="5006340" cy="635"/>
+                <wp:effectExtent l="0" t="0" r="0" b="0"/>
+                <wp:wrapNone/>
+                <wp:docPr id="4" name="Text Box 4"/>
+                <wp:cNvGraphicFramePr/>
+                <a:graphic xmlns:a="http://schemas.openxmlformats.org/drawingml/2006/main">
+                  <a:graphicData uri="http://schemas.microsoft.com/office/word/2010/wordprocessingShape">
+                    <wps:wsp>
+                      <wps:cNvSpPr txBox="1"/>
+                      <wps:spPr>
+                        <a:xfrm>
+                          <a:off x="0" y="0"/>
+                          <a:ext cx="5006340" cy="635"/>
+                        </a:xfrm>
+                        <a:prstGeom prst="rect">
+                          <a:avLst/>
+                        </a:prstGeom>
+                        <a:solidFill>
+                          <a:prstClr val="white"/>
+                        </a:solidFill>
+                        <a:ln>
+                          <a:noFill/>
+                        </a:ln>
+                      </wps:spPr>
+                      <wps:txbx>
+                        <w:txbxContent>
+                          <w:p>
+                            <w:pPr>
+                              <w:pStyle w:val="Caption"/>
+                              <w:jc w:val="center"/>
+                              <w:rPr>
+                                <w:b/>
+                                <w:bCs/>
+                                <w:i w:val="0"/>
+                                <w:iCs w:val="0"/>
+                                <w:noProof/>
+                                <w:color w:val="auto"/>
+                                <w:sz w:val="20"/>
+                                <w:szCs w:val="20"/>
+                                <w:lang w:val="en-US"/>
+                              </w:rPr>
+                            </w:pPr>
+                            <w:r>
+                              <w:rPr>
+                                <w:b/>
+                                <w:bCs/>
+                                <w:i w:val="0"/>
+                                <w:iCs w:val="0"/>
+                                <w:color w:val="auto"/>
+                                <w:sz w:val="20"/>
+                                <w:szCs w:val="20"/>
+                              </w:rPr>
+                              <w:t xml:space="preserve">Figure </w:t>
+                            </w:r>
+                            <w:r>
+                              <w:rPr>
+                                <w:b/>
+                                <w:bCs/>
+                                <w:i w:val="0"/>
+                                <w:iCs w:val="0"/>
+                                <w:color w:val="auto"/>
+                                <w:sz w:val="20"/>
+                                <w:szCs w:val="20"/>
+                              </w:rPr>
+                              <w:fldChar w:fldCharType="begin"/>
+                            </w:r>
+                            <w:r>
+                              <w:rPr>
+                                <w:b/>
+                                <w:bCs/>
+                                <w:i w:val="0"/>
+                                <w:iCs w:val="0"/>
+                                <w:color w:val="auto"/>
+                                <w:sz w:val="20"/>
+                                <w:szCs w:val="20"/>
+                              </w:rPr>
+                              <w:instrText xml:space="preserve"> SEQ Figure \* ARABIC </w:instrText>
+                            </w:r>
+                            <w:r>
+                              <w:rPr>
+                                <w:b/>
+                                <w:bCs/>
+                                <w:i w:val="0"/>
+                                <w:iCs w:val="0"/>
+                                <w:color w:val="auto"/>
+                                <w:sz w:val="20"/>
+                                <w:szCs w:val="20"/>
+                              </w:rPr>
+                              <w:fldChar w:fldCharType="separate"/>
+                            </w:r>
+                            <w:r>
+                              <w:rPr>
+                                <w:b/>
+                                <w:bCs/>
+                                <w:i w:val="0"/>
+                                <w:iCs w:val="0"/>
+                                <w:noProof/>
+                                <w:color w:val="auto"/>
+                                <w:sz w:val="20"/>
+                                <w:szCs w:val="20"/>
+                              </w:rPr>
+                              <w:t>4</w:t>
+                            </w:r>
+                            <w:r>
+                              <w:rPr>
+                                <w:b/>
+                                <w:bCs/>
+                                <w:i w:val="0"/>
+                                <w:iCs w:val="0"/>
+                                <w:color w:val="auto"/>
+                                <w:sz w:val="20"/>
+                                <w:szCs w:val="20"/>
+                              </w:rPr>
+                              <w:fldChar w:fldCharType="end"/>
+                            </w:r>
+                            <w:r>
+                              <w:rPr>
+                                <w:b/>
+                                <w:bCs/>
+                                <w:i w:val="0"/>
+                                <w:iCs w:val="0"/>
+                                <w:color w:val="auto"/>
+                                <w:sz w:val="20"/>
+                                <w:szCs w:val="20"/>
+                              </w:rPr>
+                              <w:t xml:space="preserve"> - Waterfall Method</w:t>
+                            </w:r>
+                          </w:p>
+                        </w:txbxContent>
+                      </wps:txbx>
+                      <wps:bodyPr rot="0" spcFirstLastPara="0" vertOverflow="overflow" horzOverflow="overflow" vert="horz" wrap="square" lIns="0" tIns="0" rIns="0" bIns="0" numCol="1" spcCol="0" rtlCol="0" fromWordArt="0" anchor="t" anchorCtr="0" forceAA="0" compatLnSpc="1">
+                        <a:prstTxWarp prst="textNoShape">
+                          <a:avLst/>
+                        </a:prstTxWarp>
+                        <a:spAutoFit/>
+                      </wps:bodyPr>
+                    </wps:wsp>
+                  </a:graphicData>
+                </a:graphic>
+              </wp:anchor>
+            </w:drawing>
+          </mc:Choice>
+          <mc:Fallback>
+            <w:pict>
+              <v:shapetype w14:anchorId="51CA0D1B" id="_x0000_t202" coordsize="21600,21600" o:spt="202" path="m,l,21600r21600,l21600,xe">
+                <v:stroke joinstyle="miter"/>
+                <v:path gradientshapeok="t" o:connecttype="rect"/>
+              </v:shapetype>
+              <v:shape id="Text Box 4" o:spid="_x0000_s1026" type="#_x0000_t202" style="position:absolute;margin-left:2.7pt;margin-top:171.4pt;width:394.2pt;height:.05pt;z-index:251680768;visibility:visible;mso-wrap-style:square;mso-wrap-distance-left:9pt;mso-wrap-distance-top:0;mso-wrap-distance-right:9pt;mso-wrap-distance-bottom:0;mso-position-horizontal:absolute;mso-position-horizontal-relative:text;mso-position-vertical:absolute;mso-position-vertical-relative:text;v-text-anchor:top" o:gfxdata="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" stroked="f">
+                <v:textbox style="mso-fit-shape-to-text:t" inset="0,0,0,0">
+                  <w:txbxContent>
+                    <w:p>
+                      <w:pPr>
+                        <w:pStyle w:val="Caption"/>
+                        <w:jc w:val="center"/>
+                        <w:rPr>
+                          <w:b/>
+                          <w:bCs/>
+                          <w:i w:val="0"/>
+                          <w:iCs w:val="0"/>
+                          <w:noProof/>
+                          <w:color w:val="auto"/>
+                          <w:sz w:val="20"/>
+                          <w:szCs w:val="20"/>
+                          <w:lang w:val="en-US"/>
+                        </w:rPr>
+                      </w:pPr>
+                      <w:r>
+                        <w:rPr>
+                          <w:b/>
+                          <w:bCs/>
+                          <w:i w:val="0"/>
+                          <w:iCs w:val="0"/>
+                          <w:color w:val="auto"/>
+                          <w:sz w:val="20"/>
+                          <w:szCs w:val="20"/>
+                        </w:rPr>
+                        <w:t xml:space="preserve">Figure </w:t>
+                      </w:r>
+                      <w:r>
+                        <w:rPr>
+                          <w:b/>
+                          <w:bCs/>
+                          <w:i w:val="0"/>
+                          <w:iCs w:val="0"/>
+                          <w:color w:val="auto"/>
+                          <w:sz w:val="20"/>
+                          <w:szCs w:val="20"/>
+                        </w:rPr>
+                        <w:fldChar w:fldCharType="begin"/>
+                      </w:r>
+                      <w:r>
+                        <w:rPr>
+                          <w:b/>
+                          <w:bCs/>
+                          <w:i w:val="0"/>
+                          <w:iCs w:val="0"/>
+                          <w:color w:val="auto"/>
+                          <w:sz w:val="20"/>
+                          <w:szCs w:val="20"/>
+                        </w:rPr>
+                        <w:instrText xml:space="preserve"> SEQ Figure \* ARABIC </w:instrText>
+                      </w:r>
+                      <w:r>
+                        <w:rPr>
+                          <w:b/>
+                          <w:bCs/>
+                          <w:i w:val="0"/>
+                          <w:iCs w:val="0"/>
+                          <w:color w:val="auto"/>
+                          <w:sz w:val="20"/>
+                          <w:szCs w:val="20"/>
+                        </w:rPr>
+                        <w:fldChar w:fldCharType="separate"/>
+                      </w:r>
+                      <w:r>
+                        <w:rPr>
+                          <w:b/>
+                          <w:bCs/>
+                          <w:i w:val="0"/>
+                          <w:iCs w:val="0"/>
+                          <w:noProof/>
+                          <w:color w:val="auto"/>
+                          <w:sz w:val="20"/>
+                          <w:szCs w:val="20"/>
+                        </w:rPr>
+                        <w:t>4</w:t>
+                      </w:r>
+                      <w:r>
+                        <w:rPr>
+                          <w:b/>
+                          <w:bCs/>
+                          <w:i w:val="0"/>
+                          <w:iCs w:val="0"/>
+                          <w:color w:val="auto"/>
+                          <w:sz w:val="20"/>
+                          <w:szCs w:val="20"/>
+                        </w:rPr>
+                        <w:fldChar w:fldCharType="end"/>
+                      </w:r>
+                      <w:r>
+                        <w:rPr>
+                          <w:b/>
+                          <w:bCs/>
+                          <w:i w:val="0"/>
+                          <w:iCs w:val="0"/>
+                          <w:color w:val="auto"/>
+                          <w:sz w:val="20"/>
+                          <w:szCs w:val="20"/>
+                        </w:rPr>
+                        <w:t xml:space="preserve"> - Waterfall Method</w:t>
+                      </w:r>
+                    </w:p>
+                  </w:txbxContent>
+                </v:textbox>
+              </v:shape>
+            </w:pict>
+          </mc:Fallback>
+        </mc:AlternateContent>
+      </w:r>
       <w:r>
         <w:rPr>
           <w:noProof/>
@@ -2045,8 +3090,8 @@
           </mc:Choice>
           <mc:Fallback>
             <w:pict>
-              <v:group w14:anchorId="5C92BD52" id="Group 16" o:spid="_x0000_s1026" style="position:absolute;margin-left:2.7pt;margin-top:12.05pt;width:394.2pt;height:154.9pt;z-index:251678720" coordsize="50064,19672" o:gfxdata="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">
-                <v:rect id="Rectangle 9" o:spid="_x0000_s1027" style="position:absolute;left:36748;top:15786;width:11665;height:3886;visibility:visible;mso-wrap-style:square;v-text-anchor:middle" o:gfxdata="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" filled="f" strokecolor="black [3213]" strokeweight=".5pt">
+              <v:group w14:anchorId="5C92BD52" id="Group 16" o:spid="_x0000_s1027" style="position:absolute;margin-left:2.7pt;margin-top:12.05pt;width:394.2pt;height:154.9pt;z-index:251678720" coordsize="50064,19672" o:gfxdata="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">
+                <v:rect id="Rectangle 9" o:spid="_x0000_s1028" style="position:absolute;left:36748;top:15786;width:11665;height:3886;visibility:visible;mso-wrap-style:square;v-text-anchor:middle" o:gfxdata="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" filled="f" strokecolor="black [3213]" strokeweight=".5pt">
                   <v:textbox>
                     <w:txbxContent>
                       <w:p>
@@ -2121,7 +3166,7 @@
                     </w:txbxContent>
                   </v:textbox>
                 </v:rect>
-                <v:rect id="Rectangle 10" o:spid="_x0000_s1028" style="position:absolute;width:11668;height:3889;visibility:visible;mso-wrap-style:square;v-text-anchor:middle" o:gfxdata="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" filled="f" strokecolor="black [3213]" strokeweight=".5pt">
+                <v:rect id="Rectangle 10" o:spid="_x0000_s1029" style="position:absolute;width:11668;height:3889;visibility:visible;mso-wrap-style:square;v-text-anchor:middle" o:gfxdata="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" filled="f" strokecolor="black [3213]" strokeweight=".5pt">
                   <v:textbox>
                     <w:txbxContent>
                       <w:p>
@@ -2141,7 +3186,7 @@
                     </w:txbxContent>
                   </v:textbox>
                 </v:rect>
-                <v:rect id="Rectangle 11" o:spid="_x0000_s1029" style="position:absolute;left:12335;top:5089;width:11665;height:3886;visibility:visible;mso-wrap-style:square;v-text-anchor:middle" o:gfxdata="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" filled="f" strokecolor="black [3213]" strokeweight=".5pt">
+                <v:rect id="Rectangle 11" o:spid="_x0000_s1030" style="position:absolute;left:12335;top:5089;width:11665;height:3886;visibility:visible;mso-wrap-style:square;v-text-anchor:middle" o:gfxdata="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" filled="f" strokecolor="black [3213]" strokeweight=".5pt">
                   <v:textbox>
                     <w:txbxContent>
                       <w:p>
@@ -2161,7 +3206,7 @@
                     </w:txbxContent>
                   </v:textbox>
                 </v:rect>
-                <v:rect id="Rectangle 12" o:spid="_x0000_s1030" style="position:absolute;left:25620;top:10524;width:11665;height:3972;visibility:visible;mso-wrap-style:square;v-text-anchor:middle" o:gfxdata="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" filled="f" strokecolor="black [3213]" strokeweight=".5pt">
+                <v:rect id="Rectangle 12" o:spid="_x0000_s1031" style="position:absolute;left:25620;top:10524;width:11665;height:3972;visibility:visible;mso-wrap-style:square;v-text-anchor:middle" o:gfxdata="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" filled="f" strokecolor="black [3213]" strokeweight=".5pt">
                   <v:textbox>
                     <w:txbxContent>
                       <w:p>
@@ -2185,7 +3230,7 @@
                   <v:path arrowok="t" fillok="f" o:connecttype="none"/>
                   <o:lock v:ext="edit" shapetype="t"/>
                 </v:shapetype>
-                <v:shape id="Straight Arrow Connector 15" o:spid="_x0000_s1031" type="#_x0000_t32" style="position:absolute;left:11645;width:38419;height:15626;visibility:visible;mso-wrap-style:square" o:connectortype="straight" o:gfxdata="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" strokecolor="black [3213]" strokeweight=".5pt">
+                <v:shape id="Straight Arrow Connector 15" o:spid="_x0000_s1032" type="#_x0000_t32" style="position:absolute;left:11645;width:38419;height:15626;visibility:visible;mso-wrap-style:square" o:connectortype="straight" o:gfxdata="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" strokecolor="black [3213]" strokeweight=".5pt">
                   <v:stroke endarrow="block" joinstyle="miter"/>
                 </v:shape>
               </v:group>
@@ -2238,43 +3283,1791 @@
     </w:p>
     <w:p>
       <w:pPr>
-        <w:rPr>
-          <w:lang w:val="en-US"/>
-        </w:rPr>
-      </w:pPr>
-    </w:p>
-    <w:p>
-      <w:pPr>
-        <w:rPr>
-          <w:lang w:val="en-US"/>
-        </w:rPr>
-      </w:pPr>
-    </w:p>
-    <w:p>
-      <w:pPr>
-        <w:rPr>
-          <w:lang w:val="en-US"/>
-        </w:rPr>
-      </w:pPr>
-    </w:p>
-    <w:p>
-      <w:pPr>
-        <w:rPr>
-          <w:lang w:val="en-US"/>
-        </w:rPr>
-      </w:pPr>
-    </w:p>
-    <w:p>
-      <w:pPr>
-        <w:rPr>
-          <w:lang w:val="en-US"/>
-        </w:rPr>
-      </w:pPr>
-    </w:p>
-    <w:p>
-      <w:pPr>
-        <w:rPr>
-          <w:lang w:val="en-US"/>
+        <w:pStyle w:val="Heading1"/>
+        <w:numPr>
+          <w:ilvl w:val="0"/>
+          <w:numId w:val="2"/>
+        </w:numPr>
+        <w:rPr>
+          <w:b/>
+          <w:bCs/>
+          <w:color w:val="auto"/>
+          <w:lang w:val="en-US"/>
+        </w:rPr>
+      </w:pPr>
+      <w:r>
+        <w:rPr>
+          <w:b/>
+          <w:bCs/>
+          <w:color w:val="auto"/>
+          <w:lang w:val="en-US"/>
+        </w:rPr>
+        <w:t xml:space="preserve">Project Implementation. </w:t>
+      </w:r>
+    </w:p>
+    <w:p>
+      <w:pPr>
+        <w:rPr>
+          <w:rFonts w:ascii="Times New Roman" w:hAnsi="Times New Roman" w:cs="Times New Roman"/>
+          <w:sz w:val="24"/>
+          <w:szCs w:val="24"/>
+          <w:lang w:val="en-US"/>
+        </w:rPr>
+      </w:pPr>
+      <w:r>
+        <w:rPr>
+          <w:rFonts w:ascii="Times New Roman" w:hAnsi="Times New Roman" w:cs="Times New Roman"/>
+          <w:sz w:val="24"/>
+          <w:szCs w:val="24"/>
+          <w:lang w:val="en-US"/>
+        </w:rPr>
+        <w:t xml:space="preserve">The next step once the project proposal was </w:t>
+      </w:r>
+      <w:r>
+        <w:rPr>
+          <w:rFonts w:ascii="Times New Roman" w:hAnsi="Times New Roman" w:cs="Times New Roman"/>
+          <w:sz w:val="24"/>
+          <w:szCs w:val="24"/>
+          <w:lang w:val="en-US"/>
+        </w:rPr>
+        <w:t>made and accepted was to think of a way to implement this idea. In Order to track myself I used Trello as a Kanban board to track and keep this project moving</w:t>
+      </w:r>
+      <w:r>
+        <w:rPr>
+          <w:rFonts w:ascii="Times New Roman" w:hAnsi="Times New Roman" w:cs="Times New Roman"/>
+          <w:sz w:val="24"/>
+          <w:szCs w:val="24"/>
+          <w:lang w:val="en-US"/>
+        </w:rPr>
+        <w:t xml:space="preserve">, this allowed me to keep track of everything in once place. </w:t>
+      </w:r>
+    </w:p>
+    <w:p>
+      <w:pPr>
+        <w:rPr>
+          <w:rFonts w:ascii="Times New Roman" w:hAnsi="Times New Roman" w:cs="Times New Roman"/>
+          <w:sz w:val="24"/>
+          <w:szCs w:val="24"/>
+          <w:lang w:val="en-US"/>
+        </w:rPr>
+      </w:pPr>
+      <w:r>
+        <w:rPr>
+          <w:rFonts w:ascii="Times New Roman" w:hAnsi="Times New Roman" w:cs="Times New Roman"/>
+          <w:sz w:val="24"/>
+          <w:szCs w:val="24"/>
+          <w:lang w:val="en-US"/>
+        </w:rPr>
+        <w:t xml:space="preserve">The different columns meant the following: </w:t>
+      </w:r>
+    </w:p>
+    <w:p>
+      <w:pPr>
+        <w:pStyle w:val="NoSpacing"/>
+        <w:rPr>
+          <w:rFonts w:ascii="Times New Roman" w:hAnsi="Times New Roman" w:cs="Times New Roman"/>
+          <w:sz w:val="24"/>
+          <w:szCs w:val="24"/>
+          <w:lang w:val="en-US"/>
+        </w:rPr>
+      </w:pPr>
+      <w:r>
+        <w:rPr>
+          <w:rFonts w:ascii="Times New Roman" w:hAnsi="Times New Roman" w:cs="Times New Roman"/>
+          <w:sz w:val="24"/>
+          <w:szCs w:val="24"/>
+          <w:lang w:val="en-US"/>
+        </w:rPr>
+        <w:t xml:space="preserve">Backlog: This was a backlog of works to be completed based on ideas from project meetings. </w:t>
+      </w:r>
+    </w:p>
+    <w:p>
+      <w:pPr>
+        <w:pStyle w:val="NoSpacing"/>
+        <w:rPr>
+          <w:rFonts w:ascii="Times New Roman" w:hAnsi="Times New Roman" w:cs="Times New Roman"/>
+          <w:sz w:val="24"/>
+          <w:szCs w:val="24"/>
+          <w:lang w:val="en-US"/>
+        </w:rPr>
+      </w:pPr>
+      <w:r>
+        <w:rPr>
+          <w:rFonts w:ascii="Times New Roman" w:hAnsi="Times New Roman" w:cs="Times New Roman"/>
+          <w:sz w:val="24"/>
+          <w:szCs w:val="24"/>
+          <w:lang w:val="en-US"/>
+        </w:rPr>
+        <w:t>Doing:  This is works and ideas that I am currently working on.</w:t>
+      </w:r>
+    </w:p>
+    <w:p>
+      <w:pPr>
+        <w:pStyle w:val="NoSpacing"/>
+        <w:rPr>
+          <w:rFonts w:ascii="Times New Roman" w:hAnsi="Times New Roman" w:cs="Times New Roman"/>
+          <w:sz w:val="24"/>
+          <w:szCs w:val="24"/>
+          <w:lang w:val="en-US"/>
+        </w:rPr>
+      </w:pPr>
+      <w:r>
+        <w:rPr>
+          <w:rFonts w:ascii="Times New Roman" w:hAnsi="Times New Roman" w:cs="Times New Roman"/>
+          <w:sz w:val="24"/>
+          <w:szCs w:val="24"/>
+          <w:lang w:val="en-US"/>
+        </w:rPr>
+        <w:t>Testing: This is works and Ideas that I have competed but just putting them through a basic test.</w:t>
+      </w:r>
+    </w:p>
+    <w:p>
+      <w:pPr>
+        <w:pStyle w:val="NoSpacing"/>
+        <w:rPr>
+          <w:rFonts w:ascii="Times New Roman" w:hAnsi="Times New Roman" w:cs="Times New Roman"/>
+          <w:sz w:val="24"/>
+          <w:szCs w:val="24"/>
+          <w:lang w:val="en-US"/>
+        </w:rPr>
+      </w:pPr>
+      <w:r>
+        <w:rPr>
+          <w:rFonts w:ascii="Times New Roman" w:hAnsi="Times New Roman" w:cs="Times New Roman"/>
+          <w:sz w:val="24"/>
+          <w:szCs w:val="24"/>
+          <w:lang w:val="en-US"/>
+        </w:rPr>
+        <w:t>Done:</w:t>
+      </w:r>
+      <w:r>
+        <w:rPr>
+          <w:rFonts w:ascii="Times New Roman" w:hAnsi="Times New Roman" w:cs="Times New Roman"/>
+          <w:sz w:val="24"/>
+          <w:szCs w:val="24"/>
+          <w:lang w:val="en-US"/>
+        </w:rPr>
+        <w:t xml:space="preserve"> This was works completed and tested. </w:t>
+      </w:r>
+    </w:p>
+    <w:p>
+      <w:pPr>
+        <w:pStyle w:val="NoSpacing"/>
+        <w:rPr>
+          <w:rFonts w:ascii="Times New Roman" w:hAnsi="Times New Roman" w:cs="Times New Roman"/>
+          <w:sz w:val="24"/>
+          <w:szCs w:val="24"/>
+          <w:lang w:val="en-US"/>
+        </w:rPr>
+      </w:pPr>
+      <w:r>
+        <w:rPr>
+          <w:rFonts w:ascii="Times New Roman" w:hAnsi="Times New Roman" w:cs="Times New Roman"/>
+          <w:sz w:val="24"/>
+          <w:szCs w:val="24"/>
+          <w:lang w:val="en-US"/>
+        </w:rPr>
+        <w:t>Weekly Reports:</w:t>
+      </w:r>
+      <w:r>
+        <w:rPr>
+          <w:rFonts w:ascii="Times New Roman" w:hAnsi="Times New Roman" w:cs="Times New Roman"/>
+          <w:sz w:val="24"/>
+          <w:szCs w:val="24"/>
+          <w:lang w:val="en-US"/>
+        </w:rPr>
+        <w:t xml:space="preserve"> This was just my own weekly log. </w:t>
+      </w:r>
+    </w:p>
+    <w:p>
+      <w:pPr>
+        <w:pStyle w:val="NoSpacing"/>
+        <w:rPr>
+          <w:rFonts w:ascii="Times New Roman" w:hAnsi="Times New Roman" w:cs="Times New Roman"/>
+          <w:sz w:val="24"/>
+          <w:szCs w:val="24"/>
+          <w:lang w:val="en-US"/>
+        </w:rPr>
+      </w:pPr>
+      <w:r>
+        <w:rPr>
+          <w:rFonts w:ascii="Times New Roman" w:hAnsi="Times New Roman" w:cs="Times New Roman"/>
+          <w:sz w:val="24"/>
+          <w:szCs w:val="24"/>
+          <w:lang w:val="en-US"/>
+        </w:rPr>
+        <w:t>Weekly Meetings:</w:t>
+      </w:r>
+      <w:r>
+        <w:rPr>
+          <w:rFonts w:ascii="Times New Roman" w:hAnsi="Times New Roman" w:cs="Times New Roman"/>
+          <w:sz w:val="24"/>
+          <w:szCs w:val="24"/>
+          <w:lang w:val="en-US"/>
+        </w:rPr>
+        <w:t xml:space="preserve"> This was a photo of the project meetings notes that I had made with my supervisor. </w:t>
+      </w:r>
+    </w:p>
+    <w:p>
+      <w:pPr>
+        <w:keepNext/>
+        <w:jc w:val="center"/>
+      </w:pPr>
+      <w:r>
+        <w:rPr>
+          <w:noProof/>
+        </w:rPr>
+        <w:drawing>
+          <wp:inline distT="0" distB="0" distL="0" distR="0" wp14:anchorId="796F26DA" wp14:editId="2FE70E9C">
+            <wp:extent cx="5509260" cy="1876298"/>
+            <wp:effectExtent l="0" t="0" r="0" b="0"/>
+            <wp:docPr id="6" name="Picture 6" descr="Graphical user interface, application, website&#10;&#10;Description automatically generated"/>
+            <wp:cNvGraphicFramePr>
+              <a:graphicFrameLocks xmlns:a="http://schemas.openxmlformats.org/drawingml/2006/main" noChangeAspect="1"/>
+            </wp:cNvGraphicFramePr>
+            <a:graphic xmlns:a="http://schemas.openxmlformats.org/drawingml/2006/main">
+              <a:graphicData uri="http://schemas.openxmlformats.org/drawingml/2006/picture">
+                <pic:pic xmlns:pic="http://schemas.openxmlformats.org/drawingml/2006/picture">
+                  <pic:nvPicPr>
+                    <pic:cNvPr id="6" name="Picture 6" descr="Graphical user interface, application, website&#10;&#10;Description automatically generated"/>
+                    <pic:cNvPicPr/>
+                  </pic:nvPicPr>
+                  <pic:blipFill>
+                    <a:blip r:embed="rId8"/>
+                    <a:stretch>
+                      <a:fillRect/>
+                    </a:stretch>
+                  </pic:blipFill>
+                  <pic:spPr>
+                    <a:xfrm>
+                      <a:off x="0" y="0"/>
+                      <a:ext cx="5518353" cy="1879395"/>
+                    </a:xfrm>
+                    <a:prstGeom prst="rect">
+                      <a:avLst/>
+                    </a:prstGeom>
+                  </pic:spPr>
+                </pic:pic>
+              </a:graphicData>
+            </a:graphic>
+          </wp:inline>
+        </w:drawing>
+      </w:r>
+    </w:p>
+    <w:p>
+      <w:pPr>
+        <w:pStyle w:val="Caption"/>
+        <w:jc w:val="center"/>
+        <w:rPr>
+          <w:b/>
+          <w:bCs/>
+          <w:i w:val="0"/>
+          <w:iCs w:val="0"/>
+          <w:sz w:val="20"/>
+          <w:szCs w:val="20"/>
+        </w:rPr>
+      </w:pPr>
+      <w:r>
+        <w:rPr>
+          <w:b/>
+          <w:bCs/>
+          <w:i w:val="0"/>
+          <w:iCs w:val="0"/>
+          <w:sz w:val="20"/>
+          <w:szCs w:val="20"/>
+        </w:rPr>
+        <w:t xml:space="preserve">Figure </w:t>
+      </w:r>
+      <w:r>
+        <w:rPr>
+          <w:b/>
+          <w:bCs/>
+          <w:i w:val="0"/>
+          <w:iCs w:val="0"/>
+          <w:sz w:val="20"/>
+          <w:szCs w:val="20"/>
+        </w:rPr>
+        <w:fldChar w:fldCharType="begin"/>
+      </w:r>
+      <w:r>
+        <w:rPr>
+          <w:b/>
+          <w:bCs/>
+          <w:i w:val="0"/>
+          <w:iCs w:val="0"/>
+          <w:sz w:val="20"/>
+          <w:szCs w:val="20"/>
+        </w:rPr>
+        <w:instrText xml:space="preserve"> SEQ Figure \* ARABIC </w:instrText>
+      </w:r>
+      <w:r>
+        <w:rPr>
+          <w:b/>
+          <w:bCs/>
+          <w:i w:val="0"/>
+          <w:iCs w:val="0"/>
+          <w:sz w:val="20"/>
+          <w:szCs w:val="20"/>
+        </w:rPr>
+        <w:fldChar w:fldCharType="separate"/>
+      </w:r>
+      <w:r>
+        <w:rPr>
+          <w:b/>
+          <w:bCs/>
+          <w:i w:val="0"/>
+          <w:iCs w:val="0"/>
+          <w:noProof/>
+          <w:sz w:val="20"/>
+          <w:szCs w:val="20"/>
+        </w:rPr>
+        <w:t>5</w:t>
+      </w:r>
+      <w:r>
+        <w:rPr>
+          <w:b/>
+          <w:bCs/>
+          <w:i w:val="0"/>
+          <w:iCs w:val="0"/>
+          <w:sz w:val="20"/>
+          <w:szCs w:val="20"/>
+        </w:rPr>
+        <w:fldChar w:fldCharType="end"/>
+      </w:r>
+      <w:r>
+        <w:rPr>
+          <w:b/>
+          <w:bCs/>
+          <w:i w:val="0"/>
+          <w:iCs w:val="0"/>
+          <w:sz w:val="20"/>
+          <w:szCs w:val="20"/>
+        </w:rPr>
+        <w:t xml:space="preserve"> - Trello Board.</w:t>
+      </w:r>
+    </w:p>
+    <w:p>
+      <w:pPr>
+        <w:keepNext/>
+        <w:rPr>
+          <w:rFonts w:ascii="Times New Roman" w:hAnsi="Times New Roman" w:cs="Times New Roman"/>
+          <w:sz w:val="24"/>
+          <w:szCs w:val="24"/>
+        </w:rPr>
+      </w:pPr>
+      <w:r>
+        <w:rPr>
+          <w:rFonts w:ascii="Times New Roman" w:hAnsi="Times New Roman" w:cs="Times New Roman"/>
+          <w:sz w:val="24"/>
+          <w:szCs w:val="24"/>
+        </w:rPr>
+        <w:t xml:space="preserve">Once I had figured a system to manage this project my next step was to research different technologies that would help me build a similar system to that I had researched. </w:t>
+      </w:r>
+    </w:p>
+    <w:p>
+      <w:pPr>
+        <w:pStyle w:val="ListParagraph"/>
+        <w:keepNext/>
+        <w:numPr>
+          <w:ilvl w:val="1"/>
+          <w:numId w:val="2"/>
+        </w:numPr>
+      </w:pPr>
+      <w:r>
+        <w:rPr>
+          <w:rStyle w:val="Heading2Char"/>
+        </w:rPr>
+        <w:t>Sensors</w:t>
+      </w:r>
+      <w:r>
+        <w:t xml:space="preserve">. </w:t>
+      </w:r>
+    </w:p>
+    <w:p>
+      <w:pPr>
+        <w:rPr>
+          <w:rFonts w:ascii="Times New Roman" w:hAnsi="Times New Roman" w:cs="Times New Roman"/>
+          <w:sz w:val="24"/>
+          <w:szCs w:val="24"/>
+        </w:rPr>
+      </w:pPr>
+      <w:r>
+        <w:rPr>
+          <w:rFonts w:ascii="Times New Roman" w:hAnsi="Times New Roman" w:cs="Times New Roman"/>
+          <w:sz w:val="24"/>
+          <w:szCs w:val="24"/>
+        </w:rPr>
+        <w:t xml:space="preserve">The sensors I found online include  soil moisture, light, air </w:t>
+      </w:r>
+      <w:r>
+        <w:rPr>
+          <w:rFonts w:ascii="Times New Roman" w:hAnsi="Times New Roman" w:cs="Times New Roman"/>
+          <w:sz w:val="24"/>
+          <w:szCs w:val="24"/>
+        </w:rPr>
+        <w:t>quality</w:t>
+      </w:r>
+      <w:r>
+        <w:rPr>
+          <w:rFonts w:ascii="Times New Roman" w:hAnsi="Times New Roman" w:cs="Times New Roman"/>
+          <w:sz w:val="24"/>
+          <w:szCs w:val="24"/>
+        </w:rPr>
+        <w:t xml:space="preserve"> , temperature and humidity. </w:t>
+      </w:r>
+    </w:p>
+    <w:p>
+      <w:pPr>
+        <w:pStyle w:val="Heading3"/>
+      </w:pPr>
+      <w:r>
+        <w:t xml:space="preserve">Temperature And Humidity. </w:t>
+      </w:r>
+    </w:p>
+    <w:p>
+      <w:pPr>
+        <w:rPr>
+          <w:rFonts w:ascii="Times New Roman" w:hAnsi="Times New Roman" w:cs="Times New Roman"/>
+          <w:sz w:val="24"/>
+          <w:szCs w:val="24"/>
+        </w:rPr>
+      </w:pPr>
+      <w:r>
+        <w:rPr>
+          <w:rFonts w:ascii="Times New Roman" w:hAnsi="Times New Roman" w:cs="Times New Roman"/>
+          <w:sz w:val="24"/>
+          <w:szCs w:val="24"/>
+        </w:rPr>
+        <w:t>When researching temperature and humidity sensors, I came across two different family related sensors the DHT11 a</w:t>
+      </w:r>
+      <w:r>
+        <w:rPr>
+          <w:rFonts w:ascii="Times New Roman" w:hAnsi="Times New Roman" w:cs="Times New Roman"/>
+          <w:sz w:val="24"/>
+          <w:szCs w:val="24"/>
+        </w:rPr>
+        <w:t>n</w:t>
+      </w:r>
+      <w:r>
+        <w:rPr>
+          <w:rFonts w:ascii="Times New Roman" w:hAnsi="Times New Roman" w:cs="Times New Roman"/>
+          <w:sz w:val="24"/>
+          <w:szCs w:val="24"/>
+        </w:rPr>
+        <w:t xml:space="preserve">d DHT22, I decided to evaluate both. </w:t>
+      </w:r>
+    </w:p>
+    <w:p>
+      <w:pPr>
+        <w:pStyle w:val="NoSpacing"/>
+        <w:rPr>
+          <w:rFonts w:ascii="Times New Roman" w:hAnsi="Times New Roman" w:cs="Times New Roman"/>
+          <w:sz w:val="24"/>
+          <w:szCs w:val="24"/>
+        </w:rPr>
+      </w:pPr>
+      <w:r>
+        <w:rPr>
+          <w:rFonts w:ascii="Times New Roman" w:hAnsi="Times New Roman" w:cs="Times New Roman"/>
+          <w:sz w:val="24"/>
+          <w:szCs w:val="24"/>
+        </w:rPr>
+        <w:t>The benefits of these type of sensors include great long-term stability and low consumption of power.</w:t>
+      </w:r>
+    </w:p>
+    <w:p>
+      <w:pPr>
+        <w:pStyle w:val="NoSpacing"/>
+        <w:rPr>
+          <w:rFonts w:ascii="Times New Roman" w:hAnsi="Times New Roman" w:cs="Times New Roman"/>
+          <w:sz w:val="24"/>
+          <w:szCs w:val="24"/>
+        </w:rPr>
+      </w:pPr>
+      <w:r>
+        <w:rPr>
+          <w:rFonts w:ascii="Times New Roman" w:hAnsi="Times New Roman" w:cs="Times New Roman"/>
+          <w:sz w:val="24"/>
+          <w:szCs w:val="24"/>
+        </w:rPr>
+        <w:t>In addition, you can get relatively high accuracy in measurement at an affordable rate.</w:t>
+      </w:r>
+    </w:p>
+    <w:p>
+      <w:pPr>
+        <w:pStyle w:val="NoSpacing"/>
+        <w:rPr>
+          <w:rFonts w:ascii="Times New Roman" w:hAnsi="Times New Roman" w:cs="Times New Roman"/>
+          <w:sz w:val="24"/>
+          <w:szCs w:val="24"/>
+        </w:rPr>
+      </w:pPr>
+      <w:r>
+        <w:rPr>
+          <w:rFonts w:ascii="Times New Roman" w:hAnsi="Times New Roman" w:cs="Times New Roman"/>
+          <w:sz w:val="24"/>
+          <w:szCs w:val="24"/>
+        </w:rPr>
+        <w:t xml:space="preserve">Both use the same family of internal chips but only one is more accurate than the other. </w:t>
+      </w:r>
+    </w:p>
+    <w:p>
+      <w:pPr>
+        <w:pStyle w:val="NoSpacing"/>
+        <w:rPr>
+          <w:rFonts w:ascii="Times New Roman" w:hAnsi="Times New Roman" w:cs="Times New Roman"/>
+          <w:sz w:val="24"/>
+          <w:szCs w:val="24"/>
+        </w:rPr>
+      </w:pPr>
+    </w:p>
+    <w:p>
+      <w:pPr>
+        <w:pStyle w:val="NoSpacing"/>
+        <w:keepNext/>
+      </w:pPr>
+      <w:r>
+        <w:rPr>
+          <w:noProof/>
+        </w:rPr>
+        <w:lastRenderedPageBreak/>
+        <w:drawing>
+          <wp:inline distT="0" distB="0" distL="0" distR="0" wp14:anchorId="1607ED90" wp14:editId="2E55989D">
+            <wp:extent cx="5731510" cy="2050415"/>
+            <wp:effectExtent l="19050" t="19050" r="21590" b="26035"/>
+            <wp:docPr id="20" name="Picture 20" descr="DHT11 and DHT22 sensors – Measure humidity and temperature with Arduino –  Meccanismo Complesso"/>
+            <wp:cNvGraphicFramePr>
+              <a:graphicFrameLocks xmlns:a="http://schemas.openxmlformats.org/drawingml/2006/main" noChangeAspect="1"/>
+            </wp:cNvGraphicFramePr>
+            <a:graphic xmlns:a="http://schemas.openxmlformats.org/drawingml/2006/main">
+              <a:graphicData uri="http://schemas.openxmlformats.org/drawingml/2006/picture">
+                <pic:pic xmlns:pic="http://schemas.openxmlformats.org/drawingml/2006/picture">
+                  <pic:nvPicPr>
+                    <pic:cNvPr id="0" name="Picture 24" descr="DHT11 and DHT22 sensors – Measure humidity and temperature with Arduino –  Meccanismo Complesso"/>
+                    <pic:cNvPicPr>
+                      <a:picLocks noChangeAspect="1" noChangeArrowheads="1"/>
+                    </pic:cNvPicPr>
+                  </pic:nvPicPr>
+                  <pic:blipFill>
+                    <a:blip r:embed="rId9">
+                      <a:extLst>
+                        <a:ext uri="{28A0092B-C50C-407E-A947-70E740481C1C}">
+                          <a14:useLocalDpi xmlns:a14="http://schemas.microsoft.com/office/drawing/2010/main" val="0"/>
+                        </a:ext>
+                      </a:extLst>
+                    </a:blip>
+                    <a:srcRect/>
+                    <a:stretch>
+                      <a:fillRect/>
+                    </a:stretch>
+                  </pic:blipFill>
+                  <pic:spPr bwMode="auto">
+                    <a:xfrm>
+                      <a:off x="0" y="0"/>
+                      <a:ext cx="5731510" cy="2050415"/>
+                    </a:xfrm>
+                    <a:prstGeom prst="rect">
+                      <a:avLst/>
+                    </a:prstGeom>
+                    <a:noFill/>
+                    <a:ln>
+                      <a:solidFill>
+                        <a:schemeClr val="tx1"/>
+                      </a:solidFill>
+                    </a:ln>
+                  </pic:spPr>
+                </pic:pic>
+              </a:graphicData>
+            </a:graphic>
+          </wp:inline>
+        </w:drawing>
+      </w:r>
+    </w:p>
+    <w:p>
+      <w:pPr>
+        <w:pStyle w:val="Caption"/>
+        <w:jc w:val="center"/>
+        <w:rPr>
+          <w:rFonts w:ascii="Times New Roman" w:hAnsi="Times New Roman" w:cs="Times New Roman"/>
+          <w:b/>
+          <w:bCs/>
+          <w:i w:val="0"/>
+          <w:iCs w:val="0"/>
+          <w:sz w:val="24"/>
+          <w:szCs w:val="24"/>
+        </w:rPr>
+      </w:pPr>
+      <w:r>
+        <w:rPr>
+          <w:b/>
+          <w:bCs/>
+          <w:i w:val="0"/>
+          <w:iCs w:val="0"/>
+        </w:rPr>
+        <w:t xml:space="preserve">Figure </w:t>
+      </w:r>
+      <w:r>
+        <w:rPr>
+          <w:b/>
+          <w:bCs/>
+          <w:i w:val="0"/>
+          <w:iCs w:val="0"/>
+        </w:rPr>
+        <w:fldChar w:fldCharType="begin"/>
+      </w:r>
+      <w:r>
+        <w:rPr>
+          <w:b/>
+          <w:bCs/>
+          <w:i w:val="0"/>
+          <w:iCs w:val="0"/>
+        </w:rPr>
+        <w:instrText xml:space="preserve"> SEQ Figure \* ARABIC </w:instrText>
+      </w:r>
+      <w:r>
+        <w:rPr>
+          <w:b/>
+          <w:bCs/>
+          <w:i w:val="0"/>
+          <w:iCs w:val="0"/>
+        </w:rPr>
+        <w:fldChar w:fldCharType="separate"/>
+      </w:r>
+      <w:r>
+        <w:rPr>
+          <w:b/>
+          <w:bCs/>
+          <w:i w:val="0"/>
+          <w:iCs w:val="0"/>
+          <w:noProof/>
+        </w:rPr>
+        <w:t>6</w:t>
+      </w:r>
+      <w:r>
+        <w:rPr>
+          <w:b/>
+          <w:bCs/>
+          <w:i w:val="0"/>
+          <w:iCs w:val="0"/>
+        </w:rPr>
+        <w:fldChar w:fldCharType="end"/>
+      </w:r>
+      <w:r>
+        <w:rPr>
+          <w:b/>
+          <w:bCs/>
+          <w:i w:val="0"/>
+          <w:iCs w:val="0"/>
+        </w:rPr>
+        <w:t xml:space="preserve"> - DHT11 and DHT22</w:t>
+      </w:r>
+    </w:p>
+    <w:p>
+      <w:pPr>
+        <w:pStyle w:val="Caption"/>
+        <w:keepNext/>
+      </w:pPr>
+    </w:p>
+    <w:tbl>
+      <w:tblPr>
+        <w:tblStyle w:val="TableGrid"/>
+        <w:tblW w:w="0" w:type="auto"/>
+        <w:tblLook w:val="04A0" w:firstRow="1" w:lastRow="0" w:firstColumn="1" w:lastColumn="0" w:noHBand="0" w:noVBand="1"/>
+      </w:tblPr>
+      <w:tblGrid>
+        <w:gridCol w:w="1432"/>
+        <w:gridCol w:w="1681"/>
+        <w:gridCol w:w="1681"/>
+        <w:gridCol w:w="1525"/>
+        <w:gridCol w:w="1526"/>
+        <w:gridCol w:w="1171"/>
+      </w:tblGrid>
+      <w:tr>
+        <w:tc>
+          <w:tcPr>
+            <w:tcW w:w="1432" w:type="dxa"/>
+          </w:tcPr>
+          <w:p>
+            <w:pPr>
+              <w:jc w:val="center"/>
+              <w:rPr>
+                <w:sz w:val="24"/>
+                <w:szCs w:val="24"/>
+              </w:rPr>
+            </w:pPr>
+          </w:p>
+        </w:tc>
+        <w:tc>
+          <w:tcPr>
+            <w:tcW w:w="1681" w:type="dxa"/>
+          </w:tcPr>
+          <w:p>
+            <w:pPr>
+              <w:jc w:val="center"/>
+              <w:rPr>
+                <w:b/>
+                <w:bCs/>
+                <w:sz w:val="24"/>
+                <w:szCs w:val="24"/>
+              </w:rPr>
+            </w:pPr>
+            <w:r>
+              <w:rPr>
+                <w:b/>
+                <w:bCs/>
+                <w:sz w:val="24"/>
+                <w:szCs w:val="24"/>
+              </w:rPr>
+              <w:t>Temperature Range</w:t>
+            </w:r>
+          </w:p>
+        </w:tc>
+        <w:tc>
+          <w:tcPr>
+            <w:tcW w:w="1681" w:type="dxa"/>
+          </w:tcPr>
+          <w:p>
+            <w:pPr>
+              <w:jc w:val="center"/>
+              <w:rPr>
+                <w:b/>
+                <w:bCs/>
+                <w:sz w:val="24"/>
+                <w:szCs w:val="24"/>
+              </w:rPr>
+            </w:pPr>
+            <w:r>
+              <w:rPr>
+                <w:b/>
+                <w:bCs/>
+                <w:sz w:val="24"/>
+                <w:szCs w:val="24"/>
+              </w:rPr>
+              <w:t>Temperature Accuracy</w:t>
+            </w:r>
+          </w:p>
+        </w:tc>
+        <w:tc>
+          <w:tcPr>
+            <w:tcW w:w="1525" w:type="dxa"/>
+          </w:tcPr>
+          <w:p>
+            <w:pPr>
+              <w:jc w:val="center"/>
+              <w:rPr>
+                <w:b/>
+                <w:bCs/>
+                <w:sz w:val="24"/>
+                <w:szCs w:val="24"/>
+              </w:rPr>
+            </w:pPr>
+            <w:r>
+              <w:rPr>
+                <w:b/>
+                <w:bCs/>
+                <w:sz w:val="24"/>
+                <w:szCs w:val="24"/>
+              </w:rPr>
+              <w:t>Humidity Range</w:t>
+            </w:r>
+          </w:p>
+        </w:tc>
+        <w:tc>
+          <w:tcPr>
+            <w:tcW w:w="1526" w:type="dxa"/>
+          </w:tcPr>
+          <w:p>
+            <w:pPr>
+              <w:jc w:val="center"/>
+              <w:rPr>
+                <w:b/>
+                <w:bCs/>
+                <w:sz w:val="24"/>
+                <w:szCs w:val="24"/>
+              </w:rPr>
+            </w:pPr>
+            <w:r>
+              <w:rPr>
+                <w:b/>
+                <w:bCs/>
+                <w:sz w:val="24"/>
+                <w:szCs w:val="24"/>
+              </w:rPr>
+              <w:t>Humidity Accuracy</w:t>
+            </w:r>
+          </w:p>
+        </w:tc>
+        <w:tc>
+          <w:tcPr>
+            <w:tcW w:w="1171" w:type="dxa"/>
+          </w:tcPr>
+          <w:p>
+            <w:pPr>
+              <w:jc w:val="center"/>
+              <w:rPr>
+                <w:b/>
+                <w:bCs/>
+                <w:sz w:val="24"/>
+                <w:szCs w:val="24"/>
+              </w:rPr>
+            </w:pPr>
+            <w:r>
+              <w:rPr>
+                <w:b/>
+                <w:bCs/>
+                <w:sz w:val="24"/>
+                <w:szCs w:val="24"/>
+              </w:rPr>
+              <w:t>Cost</w:t>
+            </w:r>
+          </w:p>
+        </w:tc>
+      </w:tr>
+      <w:tr>
+        <w:tc>
+          <w:tcPr>
+            <w:tcW w:w="1432" w:type="dxa"/>
+          </w:tcPr>
+          <w:p>
+            <w:pPr>
+              <w:jc w:val="center"/>
+              <w:rPr>
+                <w:sz w:val="24"/>
+                <w:szCs w:val="24"/>
+              </w:rPr>
+            </w:pPr>
+            <w:r>
+              <w:rPr>
+                <w:sz w:val="24"/>
+                <w:szCs w:val="24"/>
+              </w:rPr>
+              <w:t>DHT11</w:t>
+            </w:r>
+          </w:p>
+        </w:tc>
+        <w:tc>
+          <w:tcPr>
+            <w:tcW w:w="1681" w:type="dxa"/>
+          </w:tcPr>
+          <w:p>
+            <w:pPr>
+              <w:jc w:val="center"/>
+              <w:rPr>
+                <w:sz w:val="24"/>
+                <w:szCs w:val="24"/>
+              </w:rPr>
+            </w:pPr>
+            <w:r>
+              <w:rPr>
+                <w:sz w:val="24"/>
+                <w:szCs w:val="24"/>
+              </w:rPr>
+              <w:t>-20 to 60</w:t>
+            </w:r>
+            <w:r>
+              <w:rPr>
+                <w:rFonts w:ascii="Cambria Math" w:hAnsi="Cambria Math" w:cs="Cambria Math"/>
+                <w:sz w:val="24"/>
+                <w:szCs w:val="24"/>
+              </w:rPr>
+              <w:t>℃</w:t>
+            </w:r>
+          </w:p>
+        </w:tc>
+        <w:tc>
+          <w:tcPr>
+            <w:tcW w:w="1681" w:type="dxa"/>
+          </w:tcPr>
+          <w:p>
+            <w:pPr>
+              <w:jc w:val="center"/>
+              <w:rPr>
+                <w:sz w:val="24"/>
+                <w:szCs w:val="24"/>
+              </w:rPr>
+            </w:pPr>
+            <w:r>
+              <w:rPr>
+                <w:sz w:val="24"/>
+                <w:szCs w:val="24"/>
+              </w:rPr>
+              <w:t>±2%</w:t>
+            </w:r>
+          </w:p>
+        </w:tc>
+        <w:tc>
+          <w:tcPr>
+            <w:tcW w:w="1525" w:type="dxa"/>
+          </w:tcPr>
+          <w:p>
+            <w:pPr>
+              <w:jc w:val="center"/>
+              <w:rPr>
+                <w:sz w:val="24"/>
+                <w:szCs w:val="24"/>
+              </w:rPr>
+            </w:pPr>
+            <w:r>
+              <w:rPr>
+                <w:sz w:val="24"/>
+                <w:szCs w:val="24"/>
+              </w:rPr>
+              <w:t>5 to 95% RH</w:t>
+            </w:r>
+          </w:p>
+        </w:tc>
+        <w:tc>
+          <w:tcPr>
+            <w:tcW w:w="1526" w:type="dxa"/>
+          </w:tcPr>
+          <w:p>
+            <w:pPr>
+              <w:jc w:val="center"/>
+              <w:rPr>
+                <w:sz w:val="24"/>
+                <w:szCs w:val="24"/>
+              </w:rPr>
+            </w:pPr>
+            <w:r>
+              <w:rPr>
+                <w:sz w:val="24"/>
+                <w:szCs w:val="24"/>
+              </w:rPr>
+              <w:t>±5%</w:t>
+            </w:r>
+          </w:p>
+        </w:tc>
+        <w:tc>
+          <w:tcPr>
+            <w:tcW w:w="1171" w:type="dxa"/>
+          </w:tcPr>
+          <w:p>
+            <w:pPr>
+              <w:jc w:val="center"/>
+              <w:rPr>
+                <w:sz w:val="24"/>
+                <w:szCs w:val="24"/>
+              </w:rPr>
+            </w:pPr>
+            <w:r>
+              <w:rPr>
+                <w:sz w:val="24"/>
+                <w:szCs w:val="24"/>
+              </w:rPr>
+              <w:t>$5.90</w:t>
+            </w:r>
+          </w:p>
+        </w:tc>
+      </w:tr>
+      <w:tr>
+        <w:tc>
+          <w:tcPr>
+            <w:tcW w:w="1432" w:type="dxa"/>
+          </w:tcPr>
+          <w:p>
+            <w:pPr>
+              <w:jc w:val="center"/>
+              <w:rPr>
+                <w:sz w:val="24"/>
+                <w:szCs w:val="24"/>
+              </w:rPr>
+            </w:pPr>
+            <w:r>
+              <w:rPr>
+                <w:sz w:val="24"/>
+                <w:szCs w:val="24"/>
+              </w:rPr>
+              <w:t>DHT22</w:t>
+            </w:r>
+          </w:p>
+        </w:tc>
+        <w:tc>
+          <w:tcPr>
+            <w:tcW w:w="1681" w:type="dxa"/>
+          </w:tcPr>
+          <w:p>
+            <w:pPr>
+              <w:jc w:val="center"/>
+              <w:rPr>
+                <w:sz w:val="24"/>
+                <w:szCs w:val="24"/>
+              </w:rPr>
+            </w:pPr>
+            <w:r>
+              <w:rPr>
+                <w:sz w:val="24"/>
+                <w:szCs w:val="24"/>
+              </w:rPr>
+              <w:t>-40 to 80</w:t>
+            </w:r>
+            <w:r>
+              <w:rPr>
+                <w:rFonts w:ascii="Cambria Math" w:hAnsi="Cambria Math" w:cs="Cambria Math"/>
+                <w:sz w:val="24"/>
+                <w:szCs w:val="24"/>
+              </w:rPr>
+              <w:t>℃</w:t>
+            </w:r>
+          </w:p>
+        </w:tc>
+        <w:tc>
+          <w:tcPr>
+            <w:tcW w:w="1681" w:type="dxa"/>
+          </w:tcPr>
+          <w:p>
+            <w:pPr>
+              <w:jc w:val="center"/>
+              <w:rPr>
+                <w:sz w:val="24"/>
+                <w:szCs w:val="24"/>
+              </w:rPr>
+            </w:pPr>
+            <w:r>
+              <w:rPr>
+                <w:sz w:val="24"/>
+                <w:szCs w:val="24"/>
+              </w:rPr>
+              <w:t>±0.5%</w:t>
+            </w:r>
+          </w:p>
+        </w:tc>
+        <w:tc>
+          <w:tcPr>
+            <w:tcW w:w="1525" w:type="dxa"/>
+          </w:tcPr>
+          <w:p>
+            <w:pPr>
+              <w:jc w:val="center"/>
+              <w:rPr>
+                <w:sz w:val="24"/>
+                <w:szCs w:val="24"/>
+              </w:rPr>
+            </w:pPr>
+            <w:r>
+              <w:rPr>
+                <w:sz w:val="24"/>
+                <w:szCs w:val="24"/>
+              </w:rPr>
+              <w:t>0 to 100%RH</w:t>
+            </w:r>
+          </w:p>
+        </w:tc>
+        <w:tc>
+          <w:tcPr>
+            <w:tcW w:w="1526" w:type="dxa"/>
+          </w:tcPr>
+          <w:p>
+            <w:pPr>
+              <w:jc w:val="center"/>
+              <w:rPr>
+                <w:sz w:val="24"/>
+                <w:szCs w:val="24"/>
+              </w:rPr>
+            </w:pPr>
+            <w:r>
+              <w:rPr>
+                <w:sz w:val="24"/>
+                <w:szCs w:val="24"/>
+              </w:rPr>
+              <w:t>±2%</w:t>
+            </w:r>
+          </w:p>
+        </w:tc>
+        <w:tc>
+          <w:tcPr>
+            <w:tcW w:w="1171" w:type="dxa"/>
+          </w:tcPr>
+          <w:p>
+            <w:pPr>
+              <w:keepNext/>
+              <w:jc w:val="center"/>
+              <w:rPr>
+                <w:sz w:val="24"/>
+                <w:szCs w:val="24"/>
+              </w:rPr>
+            </w:pPr>
+            <w:r>
+              <w:rPr>
+                <w:sz w:val="24"/>
+                <w:szCs w:val="24"/>
+              </w:rPr>
+              <w:t>$9.90</w:t>
+            </w:r>
+          </w:p>
+        </w:tc>
+      </w:tr>
+    </w:tbl>
+    <w:p>
+      <w:pPr>
+        <w:pStyle w:val="Caption"/>
+        <w:jc w:val="center"/>
+        <w:rPr>
+          <w:b/>
+          <w:bCs/>
+          <w:i w:val="0"/>
+          <w:iCs w:val="0"/>
+        </w:rPr>
+      </w:pPr>
+      <w:r>
+        <w:rPr>
+          <w:b/>
+          <w:bCs/>
+          <w:i w:val="0"/>
+          <w:iCs w:val="0"/>
+        </w:rPr>
+        <w:t xml:space="preserve">Table </w:t>
+      </w:r>
+      <w:r>
+        <w:rPr>
+          <w:b/>
+          <w:bCs/>
+          <w:i w:val="0"/>
+          <w:iCs w:val="0"/>
+        </w:rPr>
+        <w:fldChar w:fldCharType="begin"/>
+      </w:r>
+      <w:r>
+        <w:rPr>
+          <w:b/>
+          <w:bCs/>
+          <w:i w:val="0"/>
+          <w:iCs w:val="0"/>
+        </w:rPr>
+        <w:instrText xml:space="preserve"> SEQ Table \* ARABIC </w:instrText>
+      </w:r>
+      <w:r>
+        <w:rPr>
+          <w:b/>
+          <w:bCs/>
+          <w:i w:val="0"/>
+          <w:iCs w:val="0"/>
+        </w:rPr>
+        <w:fldChar w:fldCharType="separate"/>
+      </w:r>
+      <w:r>
+        <w:rPr>
+          <w:b/>
+          <w:bCs/>
+          <w:i w:val="0"/>
+          <w:iCs w:val="0"/>
+          <w:noProof/>
+        </w:rPr>
+        <w:t>1</w:t>
+      </w:r>
+      <w:r>
+        <w:rPr>
+          <w:b/>
+          <w:bCs/>
+          <w:i w:val="0"/>
+          <w:iCs w:val="0"/>
+        </w:rPr>
+        <w:fldChar w:fldCharType="end"/>
+      </w:r>
+      <w:r>
+        <w:rPr>
+          <w:b/>
+          <w:bCs/>
+          <w:i w:val="0"/>
+          <w:iCs w:val="0"/>
+        </w:rPr>
+        <w:t xml:space="preserve"> - DHT11 vs DHT22</w:t>
+      </w:r>
+    </w:p>
+    <w:p>
+      <w:pPr>
+        <w:pStyle w:val="NoSpacing"/>
+        <w:rPr>
+          <w:sz w:val="24"/>
+          <w:szCs w:val="24"/>
+        </w:rPr>
+      </w:pPr>
+      <w:r>
+        <w:rPr>
+          <w:sz w:val="24"/>
+          <w:szCs w:val="24"/>
+        </w:rPr>
+        <w:t>The DHT22 outshines the DHT11 in every aspect from temperature range, temperature accuracy, humidity range to humidity accuracy.</w:t>
+      </w:r>
+      <w:r>
+        <w:rPr>
+          <w:sz w:val="24"/>
+          <w:szCs w:val="24"/>
+        </w:rPr>
+        <w:t xml:space="preserve"> </w:t>
+      </w:r>
+      <w:r>
+        <w:rPr>
+          <w:sz w:val="24"/>
+          <w:szCs w:val="24"/>
+        </w:rPr>
+        <w:t>The only downside of the DHT22 is, of course, the slightly higher price but you are paying for the better specs.</w:t>
+      </w:r>
+    </w:p>
+    <w:p>
+      <w:pPr>
+        <w:pStyle w:val="NoSpacing"/>
+      </w:pPr>
+    </w:p>
+    <w:p>
+      <w:pPr>
+        <w:pStyle w:val="Heading3"/>
+        <w:rPr>
+          <w:b/>
+          <w:bCs/>
+          <w:color w:val="auto"/>
+        </w:rPr>
+      </w:pPr>
+      <w:r>
+        <w:rPr>
+          <w:b/>
+          <w:bCs/>
+          <w:color w:val="auto"/>
+        </w:rPr>
+        <w:t xml:space="preserve">4.1.2 </w:t>
+      </w:r>
+      <w:r>
+        <w:rPr>
+          <w:b/>
+          <w:bCs/>
+          <w:color w:val="auto"/>
+        </w:rPr>
+        <w:t xml:space="preserve">Soil Moisture. </w:t>
+      </w:r>
+    </w:p>
+    <w:p>
+      <w:pPr>
+        <w:rPr>
+          <w:sz w:val="24"/>
+          <w:szCs w:val="24"/>
+        </w:rPr>
+      </w:pPr>
+      <w:r>
+        <w:rPr>
+          <w:sz w:val="24"/>
+          <w:szCs w:val="24"/>
+        </w:rPr>
+        <w:t xml:space="preserve">I evaluated two different soil moisture sensors, but the sensor I’m going to go with is the YL-69 Sensor. The reason being is that both send back an analogue reading for the soil moisture, but because I decided to use the Raspberry Pi it cannot read an analogue measurement. </w:t>
+      </w:r>
+    </w:p>
+    <w:p>
+      <w:pPr>
+        <w:rPr>
+          <w:sz w:val="24"/>
+          <w:szCs w:val="24"/>
+        </w:rPr>
+      </w:pPr>
+      <w:r>
+        <w:rPr>
+          <w:sz w:val="24"/>
+          <w:szCs w:val="24"/>
+        </w:rPr>
+        <w:t xml:space="preserve">So the YL-69 has an extra built on board that will allow me to set the sensitivity value once this value has been passed the board will send a logic one to the Raspberry Pi. </w:t>
+      </w:r>
+      <w:r>
+        <w:rPr>
+          <w:sz w:val="24"/>
+          <w:szCs w:val="24"/>
+        </w:rPr>
+        <w:t xml:space="preserve">If I was going to use the </w:t>
+      </w:r>
+      <w:proofErr w:type="spellStart"/>
+      <w:r>
+        <w:rPr>
+          <w:sz w:val="24"/>
+          <w:szCs w:val="24"/>
+        </w:rPr>
+        <w:t>Aideepen</w:t>
+      </w:r>
+      <w:proofErr w:type="spellEnd"/>
+      <w:r>
+        <w:rPr>
+          <w:sz w:val="24"/>
+          <w:szCs w:val="24"/>
+        </w:rPr>
+        <w:t xml:space="preserve"> I would have to use an Arduino or some other Microcontroller that reads analogue signals and then send this signal to the PI over some type of bus or even wirelessly. </w:t>
+      </w:r>
+    </w:p>
+    <w:tbl>
+      <w:tblPr>
+        <w:tblStyle w:val="TableGrid"/>
+        <w:tblW w:w="0" w:type="auto"/>
+        <w:tblLook w:val="04A0" w:firstRow="1" w:lastRow="0" w:firstColumn="1" w:lastColumn="0" w:noHBand="0" w:noVBand="1"/>
+      </w:tblPr>
+      <w:tblGrid>
+        <w:gridCol w:w="4508"/>
+        <w:gridCol w:w="4508"/>
+      </w:tblGrid>
+      <w:tr>
+        <w:tc>
+          <w:tcPr>
+            <w:tcW w:w="4508" w:type="dxa"/>
+          </w:tcPr>
+          <w:p>
+            <w:pPr>
+              <w:jc w:val="center"/>
+              <w:rPr>
+                <w:b/>
+                <w:bCs/>
+              </w:rPr>
+            </w:pPr>
+            <w:proofErr w:type="spellStart"/>
+            <w:r>
+              <w:rPr>
+                <w:rFonts w:ascii="Arial" w:hAnsi="Arial" w:cs="Arial"/>
+                <w:b/>
+                <w:bCs/>
+                <w:color w:val="0F1111"/>
+                <w:sz w:val="21"/>
+                <w:szCs w:val="21"/>
+                <w:shd w:val="clear" w:color="auto" w:fill="FFFFFF"/>
+              </w:rPr>
+              <w:t>Aideepen</w:t>
+            </w:r>
+            <w:proofErr w:type="spellEnd"/>
+          </w:p>
+        </w:tc>
+        <w:tc>
+          <w:tcPr>
+            <w:tcW w:w="4508" w:type="dxa"/>
+          </w:tcPr>
+          <w:p>
+            <w:pPr>
+              <w:jc w:val="center"/>
+              <w:rPr>
+                <w:b/>
+                <w:bCs/>
+              </w:rPr>
+            </w:pPr>
+            <w:r>
+              <w:rPr>
+                <w:b/>
+                <w:bCs/>
+                <w:sz w:val="24"/>
+                <w:szCs w:val="24"/>
+              </w:rPr>
+              <w:t>YL-69 Sensor</w:t>
+            </w:r>
+          </w:p>
+        </w:tc>
+      </w:tr>
+      <w:tr>
+        <w:tc>
+          <w:tcPr>
+            <w:tcW w:w="4508" w:type="dxa"/>
+          </w:tcPr>
+          <w:p>
+            <w:pPr>
+              <w:jc w:val="center"/>
+            </w:pPr>
+            <w:r>
+              <w:rPr>
+                <w:noProof/>
+              </w:rPr>
+              <w:drawing>
+                <wp:inline distT="0" distB="0" distL="0" distR="0" wp14:anchorId="63D97DE0" wp14:editId="766E1E3C">
+                  <wp:extent cx="1568871" cy="1212547"/>
+                  <wp:effectExtent l="0" t="0" r="0" b="6985"/>
+                  <wp:docPr id="21" name="Picture 21" descr="A picture containing text, electronics&#10;&#10;Description automatically generated"/>
+                  <wp:cNvGraphicFramePr>
+                    <a:graphicFrameLocks xmlns:a="http://schemas.openxmlformats.org/drawingml/2006/main" noChangeAspect="1"/>
+                  </wp:cNvGraphicFramePr>
+                  <a:graphic xmlns:a="http://schemas.openxmlformats.org/drawingml/2006/main">
+                    <a:graphicData uri="http://schemas.openxmlformats.org/drawingml/2006/picture">
+                      <pic:pic xmlns:pic="http://schemas.openxmlformats.org/drawingml/2006/picture">
+                        <pic:nvPicPr>
+                          <pic:cNvPr id="3" name="Picture 3" descr="A picture containing text, electronics&#10;&#10;Description automatically generated"/>
+                          <pic:cNvPicPr/>
+                        </pic:nvPicPr>
+                        <pic:blipFill>
+                          <a:blip r:embed="rId10"/>
+                          <a:stretch>
+                            <a:fillRect/>
+                          </a:stretch>
+                        </pic:blipFill>
+                        <pic:spPr>
+                          <a:xfrm>
+                            <a:off x="0" y="0"/>
+                            <a:ext cx="1581968" cy="1222670"/>
+                          </a:xfrm>
+                          <a:prstGeom prst="rect">
+                            <a:avLst/>
+                          </a:prstGeom>
+                        </pic:spPr>
+                      </pic:pic>
+                    </a:graphicData>
+                  </a:graphic>
+                </wp:inline>
+              </w:drawing>
+            </w:r>
+          </w:p>
+        </w:tc>
+        <w:tc>
+          <w:tcPr>
+            <w:tcW w:w="4508" w:type="dxa"/>
+          </w:tcPr>
+          <w:p>
+            <w:pPr>
+              <w:keepNext/>
+              <w:jc w:val="center"/>
+            </w:pPr>
+            <w:r>
+              <w:rPr>
+                <w:noProof/>
+              </w:rPr>
+              <w:drawing>
+                <wp:inline distT="0" distB="0" distL="0" distR="0" wp14:anchorId="7EE78F77" wp14:editId="3ADB8FA9">
+                  <wp:extent cx="1485900" cy="1289050"/>
+                  <wp:effectExtent l="0" t="0" r="0" b="6350"/>
+                  <wp:docPr id="23" name="Picture 23" descr="Soil Moisture Detection Humidity Sensor – Kuongshun Electronic Shop"/>
+                  <wp:cNvGraphicFramePr>
+                    <a:graphicFrameLocks xmlns:a="http://schemas.openxmlformats.org/drawingml/2006/main" noChangeAspect="1"/>
+                  </wp:cNvGraphicFramePr>
+                  <a:graphic xmlns:a="http://schemas.openxmlformats.org/drawingml/2006/main">
+                    <a:graphicData uri="http://schemas.openxmlformats.org/drawingml/2006/picture">
+                      <pic:pic xmlns:pic="http://schemas.openxmlformats.org/drawingml/2006/picture">
+                        <pic:nvPicPr>
+                          <pic:cNvPr id="0" name="Picture 26" descr="Soil Moisture Detection Humidity Sensor – Kuongshun Electronic Shop"/>
+                          <pic:cNvPicPr>
+                            <a:picLocks noChangeAspect="1" noChangeArrowheads="1"/>
+                          </pic:cNvPicPr>
+                        </pic:nvPicPr>
+                        <pic:blipFill rotWithShape="1">
+                          <a:blip r:embed="rId11" cstate="print">
+                            <a:extLst>
+                              <a:ext uri="{28A0092B-C50C-407E-A947-70E740481C1C}">
+                                <a14:useLocalDpi xmlns:a14="http://schemas.microsoft.com/office/drawing/2010/main" val="0"/>
+                              </a:ext>
+                            </a:extLst>
+                          </a:blip>
+                          <a:srcRect t="13247"/>
+                          <a:stretch/>
+                        </pic:blipFill>
+                        <pic:spPr bwMode="auto">
+                          <a:xfrm>
+                            <a:off x="0" y="0"/>
+                            <a:ext cx="1485900" cy="1289050"/>
+                          </a:xfrm>
+                          <a:prstGeom prst="rect">
+                            <a:avLst/>
+                          </a:prstGeom>
+                          <a:noFill/>
+                          <a:ln>
+                            <a:noFill/>
+                          </a:ln>
+                          <a:extLst>
+                            <a:ext uri="{53640926-AAD7-44D8-BBD7-CCE9431645EC}">
+                              <a14:shadowObscured xmlns:a14="http://schemas.microsoft.com/office/drawing/2010/main"/>
+                            </a:ext>
+                          </a:extLst>
+                        </pic:spPr>
+                      </pic:pic>
+                    </a:graphicData>
+                  </a:graphic>
+                </wp:inline>
+              </w:drawing>
+            </w:r>
+          </w:p>
+        </w:tc>
+      </w:tr>
+    </w:tbl>
+    <w:p>
+      <w:pPr>
+        <w:pStyle w:val="Caption"/>
+        <w:jc w:val="center"/>
+        <w:rPr>
+          <w:b/>
+          <w:bCs/>
+          <w:i w:val="0"/>
+          <w:iCs w:val="0"/>
+        </w:rPr>
+      </w:pPr>
+      <w:r>
+        <w:rPr>
+          <w:b/>
+          <w:bCs/>
+          <w:i w:val="0"/>
+          <w:iCs w:val="0"/>
+        </w:rPr>
+        <w:t xml:space="preserve">Figure </w:t>
+      </w:r>
+      <w:r>
+        <w:rPr>
+          <w:b/>
+          <w:bCs/>
+          <w:i w:val="0"/>
+          <w:iCs w:val="0"/>
+        </w:rPr>
+        <w:fldChar w:fldCharType="begin"/>
+      </w:r>
+      <w:r>
+        <w:rPr>
+          <w:b/>
+          <w:bCs/>
+          <w:i w:val="0"/>
+          <w:iCs w:val="0"/>
+        </w:rPr>
+        <w:instrText xml:space="preserve"> SEQ Figure \* ARABIC </w:instrText>
+      </w:r>
+      <w:r>
+        <w:rPr>
+          <w:b/>
+          <w:bCs/>
+          <w:i w:val="0"/>
+          <w:iCs w:val="0"/>
+        </w:rPr>
+        <w:fldChar w:fldCharType="separate"/>
+      </w:r>
+      <w:r>
+        <w:rPr>
+          <w:b/>
+          <w:bCs/>
+          <w:i w:val="0"/>
+          <w:iCs w:val="0"/>
+          <w:noProof/>
+        </w:rPr>
+        <w:t>7</w:t>
+      </w:r>
+      <w:r>
+        <w:rPr>
+          <w:b/>
+          <w:bCs/>
+          <w:i w:val="0"/>
+          <w:iCs w:val="0"/>
+        </w:rPr>
+        <w:fldChar w:fldCharType="end"/>
+      </w:r>
+      <w:r>
+        <w:rPr>
+          <w:b/>
+          <w:bCs/>
+          <w:i w:val="0"/>
+          <w:iCs w:val="0"/>
+        </w:rPr>
+        <w:t xml:space="preserve"> - Soil Moisture Sensors</w:t>
+      </w:r>
+    </w:p>
+    <w:p/>
+    <w:p>
+      <w:pPr>
+        <w:rPr>
+          <w:lang w:val="en-US"/>
+        </w:rPr>
+      </w:pPr>
+    </w:p>
+    <w:p>
+      <w:pPr>
+        <w:rPr>
+          <w:lang w:val="en-US"/>
+        </w:rPr>
+      </w:pPr>
+    </w:p>
+    <w:p>
+      <w:pPr>
+        <w:rPr>
+          <w:lang w:val="en-US"/>
+        </w:rPr>
+      </w:pPr>
+    </w:p>
+    <w:p>
+      <w:pPr>
+        <w:rPr>
+          <w:lang w:val="en-US"/>
+        </w:rPr>
+      </w:pPr>
+    </w:p>
+    <w:p>
+      <w:pPr>
+        <w:rPr>
+          <w:lang w:val="en-US"/>
+        </w:rPr>
+      </w:pPr>
+    </w:p>
+    <w:p>
+      <w:pPr>
+        <w:rPr>
+          <w:lang w:val="en-US"/>
+        </w:rPr>
+      </w:pPr>
+    </w:p>
+    <w:p>
+      <w:pPr>
+        <w:rPr>
+          <w:lang w:val="en-US"/>
+        </w:rPr>
+        <w:sectPr>
+          <w:pgSz w:w="11906" w:h="16838"/>
+          <w:pgMar w:top="1440" w:right="1440" w:bottom="1440" w:left="1440" w:header="708" w:footer="708" w:gutter="0"/>
+          <w:cols w:space="708"/>
+          <w:docGrid w:linePitch="360"/>
+        </w:sectPr>
+      </w:pPr>
+    </w:p>
+    <w:p>
+      <w:pPr>
+        <w:rPr>
+          <w:lang w:val="en-US"/>
+        </w:rPr>
+      </w:pPr>
+    </w:p>
+    <w:p>
+      <w:pPr>
+        <w:keepNext/>
+      </w:pPr>
+      <w:r>
+        <w:rPr>
+          <w:noProof/>
+        </w:rPr>
+        <w:drawing>
+          <wp:inline distT="0" distB="0" distL="0" distR="0" wp14:anchorId="1A6AC655" wp14:editId="63AB9431">
+            <wp:extent cx="8863330" cy="5002530"/>
+            <wp:effectExtent l="19050" t="19050" r="13970" b="26670"/>
+            <wp:docPr id="8" name="Picture 8"/>
+            <wp:cNvGraphicFramePr>
+              <a:graphicFrameLocks xmlns:a="http://schemas.openxmlformats.org/drawingml/2006/main" noChangeAspect="1"/>
+            </wp:cNvGraphicFramePr>
+            <a:graphic xmlns:a="http://schemas.openxmlformats.org/drawingml/2006/main">
+              <a:graphicData uri="http://schemas.openxmlformats.org/drawingml/2006/picture">
+                <pic:pic xmlns:pic="http://schemas.openxmlformats.org/drawingml/2006/picture">
+                  <pic:nvPicPr>
+                    <pic:cNvPr id="1" name=""/>
+                    <pic:cNvPicPr/>
+                  </pic:nvPicPr>
+                  <pic:blipFill>
+                    <a:blip r:embed="rId12"/>
+                    <a:stretch>
+                      <a:fillRect/>
+                    </a:stretch>
+                  </pic:blipFill>
+                  <pic:spPr>
+                    <a:xfrm>
+                      <a:off x="0" y="0"/>
+                      <a:ext cx="8863330" cy="5002530"/>
+                    </a:xfrm>
+                    <a:prstGeom prst="rect">
+                      <a:avLst/>
+                    </a:prstGeom>
+                    <a:ln>
+                      <a:solidFill>
+                        <a:schemeClr val="tx1"/>
+                      </a:solidFill>
+                    </a:ln>
+                  </pic:spPr>
+                </pic:pic>
+              </a:graphicData>
+            </a:graphic>
+          </wp:inline>
+        </w:drawing>
+      </w:r>
+    </w:p>
+    <w:p>
+      <w:pPr>
+        <w:pStyle w:val="Caption"/>
+        <w:jc w:val="center"/>
+        <w:rPr>
+          <w:b/>
+          <w:bCs/>
+          <w:i w:val="0"/>
+          <w:iCs w:val="0"/>
+        </w:rPr>
+        <w:sectPr>
+          <w:pgSz w:w="16838" w:h="11906" w:orient="landscape"/>
+          <w:pgMar w:top="1440" w:right="1440" w:bottom="1440" w:left="1440" w:header="708" w:footer="708" w:gutter="0"/>
+          <w:cols w:space="708"/>
+          <w:docGrid w:linePitch="360"/>
+        </w:sectPr>
+      </w:pPr>
+      <w:r>
+        <w:rPr>
+          <w:b/>
+          <w:bCs/>
+          <w:i w:val="0"/>
+          <w:iCs w:val="0"/>
+        </w:rPr>
+        <w:t xml:space="preserve">Figure </w:t>
+      </w:r>
+      <w:r>
+        <w:rPr>
+          <w:b/>
+          <w:bCs/>
+          <w:i w:val="0"/>
+          <w:iCs w:val="0"/>
+        </w:rPr>
+        <w:fldChar w:fldCharType="begin"/>
+      </w:r>
+      <w:r>
+        <w:rPr>
+          <w:b/>
+          <w:bCs/>
+          <w:i w:val="0"/>
+          <w:iCs w:val="0"/>
+        </w:rPr>
+        <w:instrText xml:space="preserve"> SEQ Figure \* ARABIC </w:instrText>
+      </w:r>
+      <w:r>
+        <w:rPr>
+          <w:b/>
+          <w:bCs/>
+          <w:i w:val="0"/>
+          <w:iCs w:val="0"/>
+        </w:rPr>
+        <w:fldChar w:fldCharType="separate"/>
+      </w:r>
+      <w:r>
+        <w:rPr>
+          <w:b/>
+          <w:bCs/>
+          <w:i w:val="0"/>
+          <w:iCs w:val="0"/>
+          <w:noProof/>
+        </w:rPr>
+        <w:t>8</w:t>
+      </w:r>
+      <w:r>
+        <w:rPr>
+          <w:b/>
+          <w:bCs/>
+          <w:i w:val="0"/>
+          <w:iCs w:val="0"/>
+        </w:rPr>
+        <w:fldChar w:fldCharType="end"/>
+      </w:r>
+      <w:r>
+        <w:rPr>
+          <w:b/>
+          <w:bCs/>
+          <w:i w:val="0"/>
+          <w:iCs w:val="0"/>
+        </w:rPr>
+        <w:t xml:space="preserve"> - System Architecture Diagram</w:t>
+      </w:r>
+      <w:r>
+        <w:rPr>
+          <w:b/>
+          <w:bCs/>
+          <w:i w:val="0"/>
+          <w:iCs w:val="0"/>
+        </w:rPr>
+        <w:t>.</w:t>
+      </w:r>
+    </w:p>
+    <w:p>
+      <w:r>
+        <w:lastRenderedPageBreak/>
+        <w:t xml:space="preserve">In this project, the idea was for different sensors to interface to the raspberry pi using, the measurements of these sensors </w:t>
+      </w:r>
+      <w:r>
+        <w:t xml:space="preserve">would be processed and sent up to a </w:t>
+      </w:r>
+    </w:p>
+    <w:p>
+      <w:pPr>
+        <w:pStyle w:val="Caption"/>
+        <w:jc w:val="center"/>
+        <w:rPr>
+          <w:b/>
+          <w:bCs/>
+          <w:i w:val="0"/>
+          <w:iCs w:val="0"/>
         </w:rPr>
       </w:pPr>
     </w:p>
@@ -2772,6 +5565,119 @@
     </w:lvl>
   </w:abstractNum>
   <w:abstractNum w:abstractNumId="4" w15:restartNumberingAfterBreak="0">
+    <w:nsid w:val="41FC161C"/>
+    <w:multiLevelType w:val="hybridMultilevel"/>
+    <w:tmpl w:val="BBFC56FA"/>
+    <w:lvl w:ilvl="0" w:tplc="18090001">
+      <w:start w:val="1"/>
+      <w:numFmt w:val="bullet"/>
+      <w:lvlText w:val=""/>
+      <w:lvlJc w:val="left"/>
+      <w:pPr>
+        <w:ind w:left="1830" w:hanging="360"/>
+      </w:pPr>
+      <w:rPr>
+        <w:rFonts w:ascii="Symbol" w:hAnsi="Symbol" w:hint="default"/>
+      </w:rPr>
+    </w:lvl>
+    <w:lvl w:ilvl="1" w:tplc="18090003" w:tentative="1">
+      <w:start w:val="1"/>
+      <w:numFmt w:val="bullet"/>
+      <w:lvlText w:val="o"/>
+      <w:lvlJc w:val="left"/>
+      <w:pPr>
+        <w:ind w:left="2550" w:hanging="360"/>
+      </w:pPr>
+      <w:rPr>
+        <w:rFonts w:ascii="Courier New" w:hAnsi="Courier New" w:cs="Courier New" w:hint="default"/>
+      </w:rPr>
+    </w:lvl>
+    <w:lvl w:ilvl="2" w:tplc="18090005" w:tentative="1">
+      <w:start w:val="1"/>
+      <w:numFmt w:val="bullet"/>
+      <w:lvlText w:val=""/>
+      <w:lvlJc w:val="left"/>
+      <w:pPr>
+        <w:ind w:left="3270" w:hanging="360"/>
+      </w:pPr>
+      <w:rPr>
+        <w:rFonts w:ascii="Wingdings" w:hAnsi="Wingdings" w:hint="default"/>
+      </w:rPr>
+    </w:lvl>
+    <w:lvl w:ilvl="3" w:tplc="18090001" w:tentative="1">
+      <w:start w:val="1"/>
+      <w:numFmt w:val="bullet"/>
+      <w:lvlText w:val=""/>
+      <w:lvlJc w:val="left"/>
+      <w:pPr>
+        <w:ind w:left="3990" w:hanging="360"/>
+      </w:pPr>
+      <w:rPr>
+        <w:rFonts w:ascii="Symbol" w:hAnsi="Symbol" w:hint="default"/>
+      </w:rPr>
+    </w:lvl>
+    <w:lvl w:ilvl="4" w:tplc="18090003" w:tentative="1">
+      <w:start w:val="1"/>
+      <w:numFmt w:val="bullet"/>
+      <w:lvlText w:val="o"/>
+      <w:lvlJc w:val="left"/>
+      <w:pPr>
+        <w:ind w:left="4710" w:hanging="360"/>
+      </w:pPr>
+      <w:rPr>
+        <w:rFonts w:ascii="Courier New" w:hAnsi="Courier New" w:cs="Courier New" w:hint="default"/>
+      </w:rPr>
+    </w:lvl>
+    <w:lvl w:ilvl="5" w:tplc="18090005" w:tentative="1">
+      <w:start w:val="1"/>
+      <w:numFmt w:val="bullet"/>
+      <w:lvlText w:val=""/>
+      <w:lvlJc w:val="left"/>
+      <w:pPr>
+        <w:ind w:left="5430" w:hanging="360"/>
+      </w:pPr>
+      <w:rPr>
+        <w:rFonts w:ascii="Wingdings" w:hAnsi="Wingdings" w:hint="default"/>
+      </w:rPr>
+    </w:lvl>
+    <w:lvl w:ilvl="6" w:tplc="18090001" w:tentative="1">
+      <w:start w:val="1"/>
+      <w:numFmt w:val="bullet"/>
+      <w:lvlText w:val=""/>
+      <w:lvlJc w:val="left"/>
+      <w:pPr>
+        <w:ind w:left="6150" w:hanging="360"/>
+      </w:pPr>
+      <w:rPr>
+        <w:rFonts w:ascii="Symbol" w:hAnsi="Symbol" w:hint="default"/>
+      </w:rPr>
+    </w:lvl>
+    <w:lvl w:ilvl="7" w:tplc="18090003" w:tentative="1">
+      <w:start w:val="1"/>
+      <w:numFmt w:val="bullet"/>
+      <w:lvlText w:val="o"/>
+      <w:lvlJc w:val="left"/>
+      <w:pPr>
+        <w:ind w:left="6870" w:hanging="360"/>
+      </w:pPr>
+      <w:rPr>
+        <w:rFonts w:ascii="Courier New" w:hAnsi="Courier New" w:cs="Courier New" w:hint="default"/>
+      </w:rPr>
+    </w:lvl>
+    <w:lvl w:ilvl="8" w:tplc="18090005" w:tentative="1">
+      <w:start w:val="1"/>
+      <w:numFmt w:val="bullet"/>
+      <w:lvlText w:val=""/>
+      <w:lvlJc w:val="left"/>
+      <w:pPr>
+        <w:ind w:left="7590" w:hanging="360"/>
+      </w:pPr>
+      <w:rPr>
+        <w:rFonts w:ascii="Wingdings" w:hAnsi="Wingdings" w:hint="default"/>
+      </w:rPr>
+    </w:lvl>
+  </w:abstractNum>
+  <w:abstractNum w:abstractNumId="5" w15:restartNumberingAfterBreak="0">
     <w:nsid w:val="433633BF"/>
     <w:multiLevelType w:val="hybridMultilevel"/>
     <w:tmpl w:val="B9628B18"/>
@@ -2884,7 +5790,7 @@
       </w:rPr>
     </w:lvl>
   </w:abstractNum>
-  <w:abstractNum w:abstractNumId="5" w15:restartNumberingAfterBreak="0">
+  <w:abstractNum w:abstractNumId="6" w15:restartNumberingAfterBreak="0">
     <w:nsid w:val="6B0457BA"/>
     <w:multiLevelType w:val="multilevel"/>
     <w:tmpl w:val="B06CCD2E"/>
@@ -3005,7 +5911,7 @@
       </w:rPr>
     </w:lvl>
   </w:abstractNum>
-  <w:abstractNum w:abstractNumId="6" w15:restartNumberingAfterBreak="0">
+  <w:abstractNum w:abstractNumId="7" w15:restartNumberingAfterBreak="0">
     <w:nsid w:val="72CE1CBA"/>
     <w:multiLevelType w:val="multilevel"/>
     <w:tmpl w:val="B06CCD2E"/>
@@ -3130,10 +6036,10 @@
     <w:abstractNumId w:val="3"/>
   </w:num>
   <w:num w:numId="2">
-    <w:abstractNumId w:val="5"/>
+    <w:abstractNumId w:val="6"/>
   </w:num>
   <w:num w:numId="3">
-    <w:abstractNumId w:val="6"/>
+    <w:abstractNumId w:val="7"/>
   </w:num>
   <w:num w:numId="4">
     <w:abstractNumId w:val="2"/>
@@ -3142,10 +6048,13 @@
     <w:abstractNumId w:val="1"/>
   </w:num>
   <w:num w:numId="6">
-    <w:abstractNumId w:val="4"/>
+    <w:abstractNumId w:val="5"/>
   </w:num>
   <w:num w:numId="7">
     <w:abstractNumId w:val="0"/>
+  </w:num>
+  <w:num w:numId="8">
+    <w:abstractNumId w:val="4"/>
   </w:num>
 </w:numbering>
 </file>
@@ -3592,10 +6501,31 @@
       <w:szCs w:val="26"/>
     </w:rPr>
   </w:style>
+  <w:style w:type="paragraph" w:styleId="Heading3">
+    <w:name w:val="heading 3"/>
+    <w:basedOn w:val="Normal"/>
+    <w:next w:val="Normal"/>
+    <w:link w:val="Heading3Char"/>
+    <w:uiPriority w:val="9"/>
+    <w:unhideWhenUsed/>
+    <w:qFormat/>
+    <w:rsid w:val="00A57B89"/>
+    <w:pPr>
+      <w:keepNext/>
+      <w:keepLines/>
+      <w:spacing w:before="40" w:after="0"/>
+      <w:outlineLvl w:val="2"/>
+    </w:pPr>
+    <w:rPr>
+      <w:rFonts w:asciiTheme="majorHAnsi" w:eastAsiaTheme="majorEastAsia" w:hAnsiTheme="majorHAnsi" w:cstheme="majorBidi"/>
+      <w:color w:val="1F3763" w:themeColor="accent1" w:themeShade="7F"/>
+      <w:sz w:val="24"/>
+      <w:szCs w:val="24"/>
+    </w:rPr>
+  </w:style>
   <w:style w:type="character" w:default="1" w:styleId="DefaultParagraphFont">
     <w:name w:val="Default Paragraph Font"/>
     <w:uiPriority w:val="1"/>
-    <w:semiHidden/>
     <w:unhideWhenUsed/>
   </w:style>
   <w:style w:type="table" w:default="1" w:styleId="TableNormal">
@@ -3663,6 +6593,57 @@
       <w:color w:val="2F5496" w:themeColor="accent1" w:themeShade="BF"/>
       <w:sz w:val="26"/>
       <w:szCs w:val="26"/>
+    </w:rPr>
+  </w:style>
+  <w:style w:type="paragraph" w:styleId="Caption">
+    <w:name w:val="caption"/>
+    <w:basedOn w:val="Normal"/>
+    <w:next w:val="Normal"/>
+    <w:uiPriority w:val="35"/>
+    <w:unhideWhenUsed/>
+    <w:qFormat/>
+    <w:rsid w:val="004A2242"/>
+    <w:pPr>
+      <w:spacing w:after="200" w:line="240" w:lineRule="auto"/>
+    </w:pPr>
+    <w:rPr>
+      <w:i/>
+      <w:iCs/>
+      <w:color w:val="44546A" w:themeColor="text2"/>
+      <w:sz w:val="18"/>
+      <w:szCs w:val="18"/>
+    </w:rPr>
+  </w:style>
+  <w:style w:type="table" w:styleId="TableGrid">
+    <w:name w:val="Table Grid"/>
+    <w:basedOn w:val="TableNormal"/>
+    <w:uiPriority w:val="39"/>
+    <w:rsid w:val="00912007"/>
+    <w:pPr>
+      <w:spacing w:after="0" w:line="240" w:lineRule="auto"/>
+    </w:pPr>
+    <w:tblPr>
+      <w:tblBorders>
+        <w:top w:val="single" w:sz="4" w:space="0" w:color="auto"/>
+        <w:left w:val="single" w:sz="4" w:space="0" w:color="auto"/>
+        <w:bottom w:val="single" w:sz="4" w:space="0" w:color="auto"/>
+        <w:right w:val="single" w:sz="4" w:space="0" w:color="auto"/>
+        <w:insideH w:val="single" w:sz="4" w:space="0" w:color="auto"/>
+        <w:insideV w:val="single" w:sz="4" w:space="0" w:color="auto"/>
+      </w:tblBorders>
+    </w:tblPr>
+  </w:style>
+  <w:style w:type="character" w:customStyle="1" w:styleId="Heading3Char">
+    <w:name w:val="Heading 3 Char"/>
+    <w:basedOn w:val="DefaultParagraphFont"/>
+    <w:link w:val="Heading3"/>
+    <w:uiPriority w:val="9"/>
+    <w:rsid w:val="00A57B89"/>
+    <w:rPr>
+      <w:rFonts w:asciiTheme="majorHAnsi" w:eastAsiaTheme="majorEastAsia" w:hAnsiTheme="majorHAnsi" w:cstheme="majorBidi"/>
+      <w:color w:val="1F3763" w:themeColor="accent1" w:themeShade="7F"/>
+      <w:sz w:val="24"/>
+      <w:szCs w:val="24"/>
     </w:rPr>
   </w:style>
 </w:styles>

</xml_diff>

<commit_message>
I am now able to write Device configuration data, and device Measurment Data to a JSOn file, I am slao able to upload this to data to f the firebase when working offline.
</commit_message>
<xml_diff>
--- a/FInal Project.docx
+++ b/FInal Project.docx
@@ -1291,43 +1291,7 @@
           <w:szCs w:val="24"/>
           <w:lang w:val="en-US"/>
         </w:rPr>
-        <w:t xml:space="preserve"> is an open source garden system </w:t>
-      </w:r>
-      <w:r>
-        <w:rPr>
-          <w:rFonts w:ascii="Times New Roman" w:hAnsi="Times New Roman" w:cs="Times New Roman"/>
-          <w:sz w:val="24"/>
-          <w:szCs w:val="24"/>
-          <w:lang w:val="en-US"/>
-        </w:rPr>
-        <w:t>the author</w:t>
-      </w:r>
-      <w:r>
-        <w:rPr>
-          <w:rFonts w:ascii="Times New Roman" w:hAnsi="Times New Roman" w:cs="Times New Roman"/>
-          <w:sz w:val="24"/>
-          <w:szCs w:val="24"/>
-          <w:lang w:val="en-US"/>
-        </w:rPr>
-        <w:t xml:space="preserve"> made to manage and maintain garden resources</w:t>
-      </w:r>
-      <w:r>
-        <w:rPr>
-          <w:rFonts w:ascii="Times New Roman" w:hAnsi="Times New Roman" w:cs="Times New Roman"/>
-          <w:sz w:val="24"/>
-          <w:szCs w:val="24"/>
-          <w:lang w:val="en-US"/>
-        </w:rPr>
-        <w:t>, it is</w:t>
-      </w:r>
-      <w:r>
-        <w:rPr>
-          <w:rFonts w:ascii="Times New Roman" w:hAnsi="Times New Roman" w:cs="Times New Roman"/>
-          <w:sz w:val="24"/>
-          <w:szCs w:val="24"/>
-          <w:lang w:val="en-US"/>
-        </w:rPr>
-        <w:t xml:space="preserve"> built on a Raspberry Pi. </w:t>
+        <w:t xml:space="preserve"> is an open source garden system the author made to manage and maintain garden resources, it is built on a Raspberry Pi. </w:t>
       </w:r>
     </w:p>
     <w:p>
@@ -3672,14 +3636,1232 @@
           <w:ilvl w:val="1"/>
           <w:numId w:val="2"/>
         </w:numPr>
+        <w:rPr>
+          <w:rFonts w:ascii="Times New Roman" w:hAnsi="Times New Roman" w:cs="Times New Roman"/>
+          <w:sz w:val="24"/>
+          <w:szCs w:val="24"/>
+        </w:rPr>
+      </w:pPr>
+      <w:r>
+        <w:rPr>
+          <w:rFonts w:ascii="Times New Roman" w:hAnsi="Times New Roman" w:cs="Times New Roman"/>
+          <w:sz w:val="24"/>
+          <w:szCs w:val="24"/>
+        </w:rPr>
+        <w:t xml:space="preserve">Main Controller. </w:t>
+      </w:r>
+    </w:p>
+    <w:p>
+      <w:pPr>
+        <w:rPr>
+          <w:rFonts w:ascii="Times New Roman" w:hAnsi="Times New Roman" w:cs="Times New Roman"/>
+          <w:sz w:val="24"/>
+          <w:szCs w:val="24"/>
+        </w:rPr>
+      </w:pPr>
+      <w:r>
+        <w:rPr>
+          <w:rFonts w:ascii="Times New Roman" w:hAnsi="Times New Roman" w:cs="Times New Roman"/>
+          <w:sz w:val="24"/>
+          <w:szCs w:val="24"/>
+        </w:rPr>
+        <w:t xml:space="preserve">Upon researching and evaluating 4 different single board computer technologies I  was decided to use the Raspberry Pi as the main controller. </w:t>
+      </w:r>
+    </w:p>
+    <w:p>
+      <w:pPr>
+        <w:rPr>
+          <w:rFonts w:ascii="Times New Roman" w:hAnsi="Times New Roman" w:cs="Times New Roman"/>
+          <w:sz w:val="24"/>
+          <w:szCs w:val="24"/>
+        </w:rPr>
+      </w:pPr>
+      <w:r>
+        <w:rPr>
+          <w:rFonts w:ascii="Times New Roman" w:hAnsi="Times New Roman" w:cs="Times New Roman"/>
+          <w:sz w:val="24"/>
+          <w:szCs w:val="24"/>
+        </w:rPr>
+        <w:t xml:space="preserve">The reason being was when we compared the Pi to other boards there was a lot more information and sensors available online. </w:t>
+      </w:r>
+    </w:p>
+    <w:p>
+      <w:pPr>
+        <w:pStyle w:val="Heading3"/>
+        <w:rPr>
+          <w:b/>
+          <w:bCs/>
+          <w:color w:val="auto"/>
+        </w:rPr>
+      </w:pPr>
+      <w:r>
+        <w:rPr>
+          <w:b/>
+          <w:bCs/>
+          <w:color w:val="auto"/>
+        </w:rPr>
+        <w:t xml:space="preserve">Raspberry Pi Vs ODROID XU4. </w:t>
+      </w:r>
+    </w:p>
+    <w:p>
+      <w:pPr>
+        <w:pStyle w:val="NoSpacing"/>
+        <w:rPr>
+          <w:rFonts w:ascii="Times New Roman" w:hAnsi="Times New Roman" w:cs="Times New Roman"/>
+          <w:sz w:val="24"/>
+          <w:szCs w:val="24"/>
+        </w:rPr>
+      </w:pPr>
+      <w:r>
+        <w:rPr>
+          <w:rFonts w:ascii="Times New Roman" w:hAnsi="Times New Roman" w:cs="Times New Roman"/>
+          <w:sz w:val="24"/>
+          <w:szCs w:val="24"/>
+        </w:rPr>
+        <w:t>I chose the Raspberry Pi in this case,</w:t>
+      </w:r>
+      <w:r>
+        <w:rPr>
+          <w:rFonts w:ascii="Times New Roman" w:hAnsi="Times New Roman" w:cs="Times New Roman"/>
+          <w:sz w:val="24"/>
+          <w:szCs w:val="24"/>
+        </w:rPr>
+        <w:t xml:space="preserve"> for one reason is for the greater RAM will help run applications faster but the main</w:t>
+      </w:r>
+      <w:r>
+        <w:rPr>
+          <w:rFonts w:ascii="Times New Roman" w:hAnsi="Times New Roman" w:cs="Times New Roman"/>
+          <w:sz w:val="24"/>
+          <w:szCs w:val="24"/>
+        </w:rPr>
+        <w:t xml:space="preserve"> reason </w:t>
+      </w:r>
+      <w:r>
+        <w:rPr>
+          <w:rFonts w:ascii="Times New Roman" w:hAnsi="Times New Roman" w:cs="Times New Roman"/>
+          <w:sz w:val="24"/>
+          <w:szCs w:val="24"/>
+        </w:rPr>
+        <w:t>is</w:t>
+      </w:r>
+      <w:r>
+        <w:rPr>
+          <w:rFonts w:ascii="Times New Roman" w:hAnsi="Times New Roman" w:cs="Times New Roman"/>
+          <w:sz w:val="24"/>
+          <w:szCs w:val="24"/>
+        </w:rPr>
+        <w:t xml:space="preserve"> the Pi has a huge global community which is unmatched.</w:t>
+      </w:r>
+    </w:p>
+    <w:p>
+      <w:pPr>
+        <w:pStyle w:val="NoSpacing"/>
+        <w:rPr>
+          <w:rFonts w:ascii="Times New Roman" w:hAnsi="Times New Roman" w:cs="Times New Roman"/>
+          <w:sz w:val="24"/>
+          <w:szCs w:val="24"/>
+        </w:rPr>
+      </w:pPr>
+      <w:r>
+        <w:rPr>
+          <w:rFonts w:ascii="Times New Roman" w:hAnsi="Times New Roman" w:cs="Times New Roman"/>
+          <w:sz w:val="24"/>
+          <w:szCs w:val="24"/>
+        </w:rPr>
+        <w:t xml:space="preserve">This means there’s ample information and supports for new users as well as continued development and maintenance of software. </w:t>
+      </w:r>
+    </w:p>
+    <w:p>
+      <w:pPr>
+        <w:pStyle w:val="NoSpacing"/>
+        <w:rPr>
+          <w:rFonts w:ascii="Times New Roman" w:hAnsi="Times New Roman" w:cs="Times New Roman"/>
+          <w:sz w:val="24"/>
+          <w:szCs w:val="24"/>
+        </w:rPr>
+      </w:pPr>
+      <w:r>
+        <w:rPr>
+          <w:rFonts w:ascii="Times New Roman" w:hAnsi="Times New Roman" w:cs="Times New Roman"/>
+          <w:sz w:val="24"/>
+          <w:szCs w:val="24"/>
+        </w:rPr>
+        <w:t>Although the ODROID</w:t>
+      </w:r>
+      <w:r>
+        <w:rPr>
+          <w:rFonts w:ascii="Times New Roman" w:hAnsi="Times New Roman" w:cs="Times New Roman"/>
+          <w:sz w:val="24"/>
+          <w:szCs w:val="24"/>
+        </w:rPr>
+        <w:t xml:space="preserve"> community</w:t>
+      </w:r>
+      <w:r>
+        <w:rPr>
+          <w:rFonts w:ascii="Times New Roman" w:hAnsi="Times New Roman" w:cs="Times New Roman"/>
+          <w:sz w:val="24"/>
+          <w:szCs w:val="24"/>
+        </w:rPr>
+        <w:t xml:space="preserve"> is growing fast. </w:t>
+      </w:r>
+    </w:p>
+    <w:p>
+      <w:pPr>
+        <w:pStyle w:val="NoSpacing"/>
+        <w:rPr>
+          <w:rFonts w:ascii="Times New Roman" w:hAnsi="Times New Roman" w:cs="Times New Roman"/>
+          <w:sz w:val="24"/>
+          <w:szCs w:val="24"/>
+        </w:rPr>
+      </w:pPr>
+    </w:p>
+    <w:p>
+      <w:pPr>
+        <w:pStyle w:val="Heading3"/>
+        <w:rPr>
+          <w:b/>
+          <w:bCs/>
+          <w:color w:val="auto"/>
+        </w:rPr>
+      </w:pPr>
+      <w:r>
+        <w:rPr>
+          <w:b/>
+          <w:bCs/>
+          <w:color w:val="auto"/>
+        </w:rPr>
+        <w:lastRenderedPageBreak/>
+        <w:t xml:space="preserve">Raspberry Pi Vs ASUS Tinker Board. </w:t>
+      </w:r>
+    </w:p>
+    <w:p>
+      <w:pPr>
+        <w:pStyle w:val="Heading3"/>
+        <w:rPr>
+          <w:rFonts w:ascii="Times New Roman" w:eastAsiaTheme="minorHAnsi" w:hAnsi="Times New Roman" w:cs="Times New Roman"/>
+          <w:color w:val="auto"/>
+        </w:rPr>
+      </w:pPr>
+      <w:r>
+        <w:rPr>
+          <w:rFonts w:ascii="Times New Roman" w:eastAsiaTheme="minorHAnsi" w:hAnsi="Times New Roman" w:cs="Times New Roman"/>
+          <w:color w:val="auto"/>
+        </w:rPr>
+        <w:t>Overall, both the Raspberry Pi 4 and the Asus Tinker Board have strong online communities, and great support, for</w:t>
+      </w:r>
+      <w:r>
+        <w:rPr>
+          <w:rFonts w:ascii="Times New Roman" w:eastAsiaTheme="minorHAnsi" w:hAnsi="Times New Roman" w:cs="Times New Roman"/>
+          <w:color w:val="auto"/>
+        </w:rPr>
+        <w:t xml:space="preserve"> </w:t>
+      </w:r>
+      <w:r>
+        <w:rPr>
+          <w:rFonts w:ascii="Times New Roman" w:eastAsiaTheme="minorHAnsi" w:hAnsi="Times New Roman" w:cs="Times New Roman"/>
+          <w:color w:val="auto"/>
+        </w:rPr>
+        <w:t>open-source projects available to try out.</w:t>
+      </w:r>
+    </w:p>
+    <w:p>
+      <w:pPr>
+        <w:pStyle w:val="Heading3"/>
+        <w:rPr>
+          <w:rFonts w:ascii="Times New Roman" w:eastAsiaTheme="minorHAnsi" w:hAnsi="Times New Roman" w:cs="Times New Roman"/>
+          <w:color w:val="auto"/>
+        </w:rPr>
+      </w:pPr>
+      <w:r>
+        <w:rPr>
+          <w:rFonts w:ascii="Times New Roman" w:eastAsiaTheme="minorHAnsi" w:hAnsi="Times New Roman" w:cs="Times New Roman"/>
+          <w:color w:val="auto"/>
+        </w:rPr>
+        <w:t xml:space="preserve">However, the Tinker Board is from 2017 and definitely shows its age in comparison to the connectivity options of the Pi 4. </w:t>
+      </w:r>
+    </w:p>
+    <w:p>
+      <w:pPr>
+        <w:pStyle w:val="Heading3"/>
+        <w:rPr>
+          <w:rFonts w:ascii="Times New Roman" w:eastAsiaTheme="minorHAnsi" w:hAnsi="Times New Roman" w:cs="Times New Roman"/>
+          <w:color w:val="auto"/>
+        </w:rPr>
+      </w:pPr>
+      <w:r>
+        <w:rPr>
+          <w:rFonts w:ascii="Times New Roman" w:eastAsiaTheme="minorHAnsi" w:hAnsi="Times New Roman" w:cs="Times New Roman"/>
+          <w:color w:val="auto"/>
+        </w:rPr>
+        <w:t xml:space="preserve">Also the current price of the Tinker board far outweighs my budget compared to the Raspberry Pi which is more affordable in my case. </w:t>
+      </w:r>
+    </w:p>
+    <w:p/>
+    <w:p>
+      <w:pPr>
+        <w:pStyle w:val="Heading3"/>
+        <w:rPr>
+          <w:b/>
+          <w:bCs/>
+          <w:color w:val="auto"/>
+        </w:rPr>
+      </w:pPr>
+      <w:r>
+        <w:rPr>
+          <w:b/>
+          <w:bCs/>
+          <w:color w:val="auto"/>
+        </w:rPr>
+        <w:t xml:space="preserve">Raspberry Pi Vs Arduino.  </w:t>
+      </w:r>
+    </w:p>
+    <w:p>
+      <w:pPr>
+        <w:pStyle w:val="NoSpacing"/>
+        <w:rPr>
+          <w:rFonts w:ascii="Times New Roman" w:hAnsi="Times New Roman" w:cs="Times New Roman"/>
+          <w:sz w:val="24"/>
+          <w:szCs w:val="24"/>
+        </w:rPr>
+      </w:pPr>
+      <w:r>
+        <w:rPr>
+          <w:rFonts w:ascii="Times New Roman" w:hAnsi="Times New Roman" w:cs="Times New Roman"/>
+          <w:sz w:val="24"/>
+          <w:szCs w:val="24"/>
+        </w:rPr>
+        <w:t xml:space="preserve">The Raspberry Pi can do everything that an Arduino can do, but it does need a little help in the form of HATs and add on boards, because certain features like </w:t>
+      </w:r>
+      <w:proofErr w:type="spellStart"/>
+      <w:r>
+        <w:rPr>
+          <w:rFonts w:ascii="Times New Roman" w:hAnsi="Times New Roman" w:cs="Times New Roman"/>
+          <w:sz w:val="24"/>
+          <w:szCs w:val="24"/>
+        </w:rPr>
+        <w:t>analog</w:t>
+      </w:r>
+      <w:proofErr w:type="spellEnd"/>
+      <w:r>
+        <w:rPr>
+          <w:rFonts w:ascii="Times New Roman" w:hAnsi="Times New Roman" w:cs="Times New Roman"/>
+          <w:sz w:val="24"/>
+          <w:szCs w:val="24"/>
+        </w:rPr>
+        <w:t>-to-digital  conversion aren’t built in there are a lot more libraries available online and a lot more tools available for the PI compared to the Arduino.</w:t>
+      </w:r>
+    </w:p>
+    <w:p>
+      <w:pPr>
+        <w:pStyle w:val="NoSpacing"/>
+        <w:rPr>
+          <w:rFonts w:ascii="Times New Roman" w:hAnsi="Times New Roman" w:cs="Times New Roman"/>
+          <w:sz w:val="24"/>
+          <w:szCs w:val="24"/>
+        </w:rPr>
+      </w:pPr>
+      <w:r>
+        <w:rPr>
+          <w:rFonts w:ascii="Times New Roman" w:hAnsi="Times New Roman" w:cs="Times New Roman"/>
+          <w:sz w:val="24"/>
+          <w:szCs w:val="24"/>
+        </w:rPr>
+        <w:t xml:space="preserve">The Arduino is a truly versatile board but the Raspberry Pi is a full computer. </w:t>
+      </w:r>
+    </w:p>
+    <w:p>
+      <w:pPr>
+        <w:pStyle w:val="NoSpacing"/>
+        <w:rPr>
+          <w:rFonts w:ascii="Times New Roman" w:hAnsi="Times New Roman" w:cs="Times New Roman"/>
+          <w:sz w:val="24"/>
+          <w:szCs w:val="24"/>
+        </w:rPr>
+      </w:pPr>
+      <w:r>
+        <w:rPr>
+          <w:rFonts w:ascii="Times New Roman" w:hAnsi="Times New Roman" w:cs="Times New Roman"/>
+          <w:sz w:val="24"/>
+          <w:szCs w:val="24"/>
+        </w:rPr>
+        <w:t>If you need wireless communication, raw processing power and access to the GPIO then the Raspberry Pi gives you all of that in a small package.</w:t>
+      </w:r>
+    </w:p>
+    <w:p>
+      <w:pPr>
+        <w:pStyle w:val="NoSpacing"/>
+        <w:rPr>
+          <w:rFonts w:ascii="Times New Roman" w:hAnsi="Times New Roman" w:cs="Times New Roman"/>
+          <w:sz w:val="24"/>
+          <w:szCs w:val="24"/>
+        </w:rPr>
+      </w:pPr>
+    </w:p>
+    <w:tbl>
+      <w:tblPr>
+        <w:tblStyle w:val="TableGrid"/>
+        <w:tblW w:w="0" w:type="auto"/>
+        <w:jc w:val="center"/>
+        <w:tblLook w:val="04A0" w:firstRow="1" w:lastRow="0" w:firstColumn="1" w:lastColumn="0" w:noHBand="0" w:noVBand="1"/>
+      </w:tblPr>
+      <w:tblGrid>
+        <w:gridCol w:w="2126"/>
+        <w:gridCol w:w="1259"/>
+        <w:gridCol w:w="1400"/>
+        <w:gridCol w:w="1397"/>
+        <w:gridCol w:w="1464"/>
+        <w:gridCol w:w="1370"/>
+      </w:tblGrid>
+      <w:tr>
+        <w:trPr>
+          <w:jc w:val="center"/>
+        </w:trPr>
+        <w:tc>
+          <w:tcPr>
+            <w:tcW w:w="2126" w:type="dxa"/>
+          </w:tcPr>
+          <w:p>
+            <w:pPr>
+              <w:jc w:val="center"/>
+              <w:rPr>
+                <w:b/>
+                <w:bCs/>
+                <w:sz w:val="24"/>
+                <w:szCs w:val="24"/>
+                <w:lang w:val="en-US"/>
+              </w:rPr>
+            </w:pPr>
+            <w:r>
+              <w:rPr>
+                <w:b/>
+                <w:bCs/>
+                <w:sz w:val="24"/>
+                <w:szCs w:val="24"/>
+                <w:lang w:val="en-US"/>
+              </w:rPr>
+              <w:t>Controller</w:t>
+            </w:r>
+          </w:p>
+        </w:tc>
+        <w:tc>
+          <w:tcPr>
+            <w:tcW w:w="1259" w:type="dxa"/>
+          </w:tcPr>
+          <w:p>
+            <w:pPr>
+              <w:jc w:val="center"/>
+              <w:rPr>
+                <w:b/>
+                <w:bCs/>
+                <w:sz w:val="24"/>
+                <w:szCs w:val="24"/>
+                <w:lang w:val="en-US"/>
+              </w:rPr>
+            </w:pPr>
+            <w:r>
+              <w:rPr>
+                <w:b/>
+                <w:bCs/>
+                <w:sz w:val="24"/>
+                <w:szCs w:val="24"/>
+                <w:lang w:val="en-US"/>
+              </w:rPr>
+              <w:t>Cost</w:t>
+            </w:r>
+          </w:p>
+        </w:tc>
+        <w:tc>
+          <w:tcPr>
+            <w:tcW w:w="1400" w:type="dxa"/>
+          </w:tcPr>
+          <w:p>
+            <w:pPr>
+              <w:jc w:val="center"/>
+              <w:rPr>
+                <w:b/>
+                <w:bCs/>
+                <w:sz w:val="24"/>
+                <w:szCs w:val="24"/>
+                <w:lang w:val="en-US"/>
+              </w:rPr>
+            </w:pPr>
+            <w:r>
+              <w:rPr>
+                <w:b/>
+                <w:bCs/>
+                <w:sz w:val="24"/>
+                <w:szCs w:val="24"/>
+                <w:lang w:val="en-US"/>
+              </w:rPr>
+              <w:t>RAM</w:t>
+            </w:r>
+          </w:p>
+        </w:tc>
+        <w:tc>
+          <w:tcPr>
+            <w:tcW w:w="1397" w:type="dxa"/>
+          </w:tcPr>
+          <w:p>
+            <w:pPr>
+              <w:jc w:val="center"/>
+              <w:rPr>
+                <w:b/>
+                <w:bCs/>
+                <w:sz w:val="24"/>
+                <w:szCs w:val="24"/>
+                <w:lang w:val="en-US"/>
+              </w:rPr>
+            </w:pPr>
+            <w:r>
+              <w:rPr>
+                <w:b/>
+                <w:bCs/>
+                <w:sz w:val="24"/>
+                <w:szCs w:val="24"/>
+                <w:lang w:val="en-US"/>
+              </w:rPr>
+              <w:t>GPIO</w:t>
+            </w:r>
+          </w:p>
+        </w:tc>
+        <w:tc>
+          <w:tcPr>
+            <w:tcW w:w="1464" w:type="dxa"/>
+          </w:tcPr>
+          <w:p>
+            <w:pPr>
+              <w:jc w:val="center"/>
+              <w:rPr>
+                <w:b/>
+                <w:bCs/>
+                <w:sz w:val="24"/>
+                <w:szCs w:val="24"/>
+                <w:lang w:val="en-US"/>
+              </w:rPr>
+            </w:pPr>
+            <w:r>
+              <w:rPr>
+                <w:b/>
+                <w:bCs/>
+                <w:sz w:val="24"/>
+                <w:szCs w:val="24"/>
+                <w:lang w:val="en-US"/>
+              </w:rPr>
+              <w:t>Bluetooth</w:t>
+            </w:r>
+          </w:p>
+        </w:tc>
+        <w:tc>
+          <w:tcPr>
+            <w:tcW w:w="1370" w:type="dxa"/>
+          </w:tcPr>
+          <w:p>
+            <w:pPr>
+              <w:jc w:val="center"/>
+              <w:rPr>
+                <w:b/>
+                <w:bCs/>
+                <w:sz w:val="24"/>
+                <w:szCs w:val="24"/>
+                <w:lang w:val="en-US"/>
+              </w:rPr>
+            </w:pPr>
+            <w:r>
+              <w:rPr>
+                <w:b/>
+                <w:bCs/>
+                <w:sz w:val="24"/>
+                <w:szCs w:val="24"/>
+                <w:lang w:val="en-US"/>
+              </w:rPr>
+              <w:t>WIFI</w:t>
+            </w:r>
+          </w:p>
+        </w:tc>
+      </w:tr>
+      <w:tr>
+        <w:trPr>
+          <w:jc w:val="center"/>
+        </w:trPr>
+        <w:tc>
+          <w:tcPr>
+            <w:tcW w:w="2126" w:type="dxa"/>
+          </w:tcPr>
+          <w:p>
+            <w:pPr>
+              <w:jc w:val="center"/>
+              <w:rPr>
+                <w:rFonts w:ascii="Times New Roman" w:hAnsi="Times New Roman" w:cs="Times New Roman"/>
+                <w:sz w:val="24"/>
+                <w:szCs w:val="24"/>
+                <w:lang w:val="en-US"/>
+              </w:rPr>
+            </w:pPr>
+            <w:r>
+              <w:rPr>
+                <w:rFonts w:ascii="Times New Roman" w:hAnsi="Times New Roman" w:cs="Times New Roman"/>
+                <w:sz w:val="24"/>
+                <w:szCs w:val="24"/>
+                <w:lang w:val="en-US"/>
+              </w:rPr>
+              <w:t>Raspberry Pi 4B</w:t>
+            </w:r>
+          </w:p>
+        </w:tc>
+        <w:tc>
+          <w:tcPr>
+            <w:tcW w:w="1259" w:type="dxa"/>
+          </w:tcPr>
+          <w:p>
+            <w:pPr>
+              <w:jc w:val="center"/>
+              <w:rPr>
+                <w:rFonts w:ascii="Times New Roman" w:hAnsi="Times New Roman" w:cs="Times New Roman"/>
+                <w:sz w:val="24"/>
+                <w:szCs w:val="24"/>
+                <w:lang w:val="en-US"/>
+              </w:rPr>
+            </w:pPr>
+            <w:r>
+              <w:rPr>
+                <w:rFonts w:ascii="Times New Roman" w:hAnsi="Times New Roman" w:cs="Times New Roman"/>
+                <w:sz w:val="24"/>
+                <w:szCs w:val="24"/>
+                <w:lang w:val="en-US"/>
+              </w:rPr>
+              <w:t>$35.00</w:t>
+            </w:r>
+          </w:p>
+        </w:tc>
+        <w:tc>
+          <w:tcPr>
+            <w:tcW w:w="1400" w:type="dxa"/>
+          </w:tcPr>
+          <w:p>
+            <w:pPr>
+              <w:jc w:val="center"/>
+              <w:rPr>
+                <w:rFonts w:ascii="Times New Roman" w:hAnsi="Times New Roman" w:cs="Times New Roman"/>
+                <w:sz w:val="24"/>
+                <w:szCs w:val="24"/>
+                <w:lang w:val="en-US"/>
+              </w:rPr>
+            </w:pPr>
+            <w:r>
+              <w:rPr>
+                <w:rFonts w:ascii="Times New Roman" w:hAnsi="Times New Roman" w:cs="Times New Roman"/>
+                <w:sz w:val="24"/>
+                <w:szCs w:val="24"/>
+                <w:lang w:val="en-US"/>
+              </w:rPr>
+              <w:t>8GB</w:t>
+            </w:r>
+          </w:p>
+        </w:tc>
+        <w:tc>
+          <w:tcPr>
+            <w:tcW w:w="1397" w:type="dxa"/>
+          </w:tcPr>
+          <w:p>
+            <w:pPr>
+              <w:jc w:val="center"/>
+              <w:rPr>
+                <w:rFonts w:ascii="Times New Roman" w:hAnsi="Times New Roman" w:cs="Times New Roman"/>
+                <w:sz w:val="24"/>
+                <w:szCs w:val="24"/>
+                <w:lang w:val="en-US"/>
+              </w:rPr>
+            </w:pPr>
+            <w:r>
+              <w:rPr>
+                <w:rFonts w:ascii="Times New Roman" w:hAnsi="Times New Roman" w:cs="Times New Roman"/>
+                <w:sz w:val="24"/>
+                <w:szCs w:val="24"/>
+                <w:lang w:val="en-US"/>
+              </w:rPr>
+              <w:t>40 pin</w:t>
+            </w:r>
+          </w:p>
+        </w:tc>
+        <w:tc>
+          <w:tcPr>
+            <w:tcW w:w="1464" w:type="dxa"/>
+          </w:tcPr>
+          <w:p>
+            <w:pPr>
+              <w:jc w:val="center"/>
+              <w:rPr>
+                <w:rFonts w:ascii="Times New Roman" w:hAnsi="Times New Roman" w:cs="Times New Roman"/>
+                <w:sz w:val="24"/>
+                <w:szCs w:val="24"/>
+                <w:lang w:val="en-US"/>
+              </w:rPr>
+            </w:pPr>
+            <w:r>
+              <w:rPr>
+                <w:rFonts w:ascii="Times New Roman" w:hAnsi="Times New Roman" w:cs="Times New Roman"/>
+                <w:sz w:val="24"/>
+                <w:szCs w:val="24"/>
+                <w:lang w:val="en-US"/>
+              </w:rPr>
+              <w:t>V5.0</w:t>
+            </w:r>
+          </w:p>
+        </w:tc>
+        <w:tc>
+          <w:tcPr>
+            <w:tcW w:w="1370" w:type="dxa"/>
+          </w:tcPr>
+          <w:p>
+            <w:pPr>
+              <w:jc w:val="center"/>
+              <w:rPr>
+                <w:rFonts w:ascii="Times New Roman" w:hAnsi="Times New Roman" w:cs="Times New Roman"/>
+                <w:sz w:val="24"/>
+                <w:szCs w:val="24"/>
+                <w:lang w:val="en-US"/>
+              </w:rPr>
+            </w:pPr>
+            <w:r>
+              <w:rPr>
+                <w:rFonts w:ascii="Times New Roman" w:hAnsi="Times New Roman" w:cs="Times New Roman"/>
+                <w:color w:val="202122"/>
+                <w:sz w:val="24"/>
+                <w:szCs w:val="24"/>
+                <w:shd w:val="clear" w:color="auto" w:fill="F8F9FA"/>
+              </w:rPr>
+              <w:t>Wi-Fi 802.11b/g/n</w:t>
+            </w:r>
+          </w:p>
+        </w:tc>
+      </w:tr>
+      <w:tr>
+        <w:trPr>
+          <w:jc w:val="center"/>
+        </w:trPr>
+        <w:tc>
+          <w:tcPr>
+            <w:tcW w:w="2126" w:type="dxa"/>
+          </w:tcPr>
+          <w:p>
+            <w:pPr>
+              <w:jc w:val="center"/>
+              <w:rPr>
+                <w:rFonts w:ascii="Times New Roman" w:hAnsi="Times New Roman" w:cs="Times New Roman"/>
+                <w:sz w:val="24"/>
+                <w:szCs w:val="24"/>
+                <w:lang w:val="en-US"/>
+              </w:rPr>
+            </w:pPr>
+            <w:r>
+              <w:rPr>
+                <w:rFonts w:ascii="Times New Roman" w:hAnsi="Times New Roman" w:cs="Times New Roman"/>
+                <w:sz w:val="24"/>
+                <w:szCs w:val="24"/>
+                <w:lang w:val="en-US"/>
+              </w:rPr>
+              <w:t>ODROID XU4</w:t>
+            </w:r>
+          </w:p>
+        </w:tc>
+        <w:tc>
+          <w:tcPr>
+            <w:tcW w:w="1259" w:type="dxa"/>
+          </w:tcPr>
+          <w:p>
+            <w:pPr>
+              <w:jc w:val="center"/>
+              <w:rPr>
+                <w:rFonts w:ascii="Times New Roman" w:hAnsi="Times New Roman" w:cs="Times New Roman"/>
+                <w:sz w:val="24"/>
+                <w:szCs w:val="24"/>
+                <w:lang w:val="en-US"/>
+              </w:rPr>
+            </w:pPr>
+            <w:r>
+              <w:rPr>
+                <w:rFonts w:ascii="Times New Roman" w:hAnsi="Times New Roman" w:cs="Times New Roman"/>
+                <w:sz w:val="24"/>
+                <w:szCs w:val="24"/>
+                <w:lang w:val="en-US"/>
+              </w:rPr>
+              <w:t>$95.00</w:t>
+            </w:r>
+          </w:p>
+        </w:tc>
+        <w:tc>
+          <w:tcPr>
+            <w:tcW w:w="1400" w:type="dxa"/>
+          </w:tcPr>
+          <w:p>
+            <w:pPr>
+              <w:jc w:val="center"/>
+              <w:rPr>
+                <w:rFonts w:ascii="Times New Roman" w:hAnsi="Times New Roman" w:cs="Times New Roman"/>
+                <w:sz w:val="24"/>
+                <w:szCs w:val="24"/>
+                <w:lang w:val="en-US"/>
+              </w:rPr>
+            </w:pPr>
+            <w:r>
+              <w:rPr>
+                <w:rFonts w:ascii="Times New Roman" w:hAnsi="Times New Roman" w:cs="Times New Roman"/>
+                <w:sz w:val="24"/>
+                <w:szCs w:val="24"/>
+                <w:lang w:val="en-US"/>
+              </w:rPr>
+              <w:t>2GB</w:t>
+            </w:r>
+          </w:p>
+        </w:tc>
+        <w:tc>
+          <w:tcPr>
+            <w:tcW w:w="1397" w:type="dxa"/>
+          </w:tcPr>
+          <w:p>
+            <w:pPr>
+              <w:jc w:val="center"/>
+              <w:rPr>
+                <w:rFonts w:ascii="Times New Roman" w:hAnsi="Times New Roman" w:cs="Times New Roman"/>
+                <w:sz w:val="24"/>
+                <w:szCs w:val="24"/>
+                <w:lang w:val="en-US"/>
+              </w:rPr>
+            </w:pPr>
+            <w:r>
+              <w:rPr>
+                <w:rFonts w:ascii="Times New Roman" w:hAnsi="Times New Roman" w:cs="Times New Roman"/>
+                <w:sz w:val="24"/>
+                <w:szCs w:val="24"/>
+                <w:lang w:val="en-US"/>
+              </w:rPr>
+              <w:t>N/A</w:t>
+            </w:r>
+          </w:p>
+        </w:tc>
+        <w:tc>
+          <w:tcPr>
+            <w:tcW w:w="1464" w:type="dxa"/>
+          </w:tcPr>
+          <w:p>
+            <w:pPr>
+              <w:jc w:val="center"/>
+              <w:rPr>
+                <w:rFonts w:ascii="Times New Roman" w:hAnsi="Times New Roman" w:cs="Times New Roman"/>
+                <w:sz w:val="24"/>
+                <w:szCs w:val="24"/>
+                <w:lang w:val="en-US"/>
+              </w:rPr>
+            </w:pPr>
+            <w:r>
+              <w:rPr>
+                <w:rFonts w:ascii="Times New Roman" w:hAnsi="Times New Roman" w:cs="Times New Roman"/>
+                <w:sz w:val="24"/>
+                <w:szCs w:val="24"/>
+                <w:lang w:val="en-US"/>
+              </w:rPr>
+              <w:t>N/A</w:t>
+            </w:r>
+          </w:p>
+        </w:tc>
+        <w:tc>
+          <w:tcPr>
+            <w:tcW w:w="1370" w:type="dxa"/>
+          </w:tcPr>
+          <w:p>
+            <w:pPr>
+              <w:jc w:val="center"/>
+              <w:rPr>
+                <w:rFonts w:ascii="Times New Roman" w:hAnsi="Times New Roman" w:cs="Times New Roman"/>
+                <w:sz w:val="24"/>
+                <w:szCs w:val="24"/>
+                <w:lang w:val="en-US"/>
+              </w:rPr>
+            </w:pPr>
+            <w:r>
+              <w:rPr>
+                <w:rFonts w:ascii="Times New Roman" w:hAnsi="Times New Roman" w:cs="Times New Roman"/>
+                <w:color w:val="202122"/>
+                <w:sz w:val="24"/>
+                <w:szCs w:val="24"/>
+                <w:shd w:val="clear" w:color="auto" w:fill="F8F9FA"/>
+              </w:rPr>
+              <w:t>Wi-Fi 802.11b/g/n</w:t>
+            </w:r>
+          </w:p>
+        </w:tc>
+      </w:tr>
+      <w:tr>
+        <w:trPr>
+          <w:jc w:val="center"/>
+        </w:trPr>
+        <w:tc>
+          <w:tcPr>
+            <w:tcW w:w="2126" w:type="dxa"/>
+          </w:tcPr>
+          <w:p>
+            <w:pPr>
+              <w:shd w:val="clear" w:color="auto" w:fill="FFFFFF"/>
+              <w:spacing w:line="480" w:lineRule="atLeast"/>
+              <w:jc w:val="center"/>
+              <w:outlineLvl w:val="0"/>
+              <w:rPr>
+                <w:rFonts w:ascii="Times New Roman" w:eastAsia="Times New Roman" w:hAnsi="Times New Roman" w:cs="Times New Roman"/>
+                <w:color w:val="0F1111"/>
+                <w:kern w:val="36"/>
+                <w:sz w:val="24"/>
+                <w:szCs w:val="24"/>
+                <w:lang w:eastAsia="en-IE"/>
+              </w:rPr>
+            </w:pPr>
+            <w:r>
+              <w:rPr>
+                <w:rFonts w:ascii="Times New Roman" w:eastAsia="Times New Roman" w:hAnsi="Times New Roman" w:cs="Times New Roman"/>
+                <w:color w:val="0F1111"/>
+                <w:kern w:val="36"/>
+                <w:sz w:val="24"/>
+                <w:szCs w:val="24"/>
+                <w:lang w:eastAsia="en-IE"/>
+              </w:rPr>
+              <w:t>ASUS Tinker Board</w:t>
+            </w:r>
+          </w:p>
+          <w:p>
+            <w:pPr>
+              <w:jc w:val="center"/>
+              <w:rPr>
+                <w:rFonts w:ascii="Times New Roman" w:hAnsi="Times New Roman" w:cs="Times New Roman"/>
+                <w:sz w:val="24"/>
+                <w:szCs w:val="24"/>
+                <w:lang w:val="en-US"/>
+              </w:rPr>
+            </w:pPr>
+          </w:p>
+        </w:tc>
+        <w:tc>
+          <w:tcPr>
+            <w:tcW w:w="1259" w:type="dxa"/>
+          </w:tcPr>
+          <w:p>
+            <w:pPr>
+              <w:jc w:val="center"/>
+              <w:rPr>
+                <w:rFonts w:ascii="Times New Roman" w:hAnsi="Times New Roman" w:cs="Times New Roman"/>
+                <w:sz w:val="24"/>
+                <w:szCs w:val="24"/>
+                <w:lang w:val="en-US"/>
+              </w:rPr>
+            </w:pPr>
+            <w:r>
+              <w:rPr>
+                <w:rFonts w:ascii="Times New Roman" w:hAnsi="Times New Roman" w:cs="Times New Roman"/>
+                <w:sz w:val="24"/>
+                <w:szCs w:val="24"/>
+                <w:lang w:val="en-US"/>
+              </w:rPr>
+              <w:t>$105.00</w:t>
+            </w:r>
+          </w:p>
+        </w:tc>
+        <w:tc>
+          <w:tcPr>
+            <w:tcW w:w="1400" w:type="dxa"/>
+          </w:tcPr>
+          <w:p>
+            <w:pPr>
+              <w:jc w:val="center"/>
+              <w:rPr>
+                <w:rFonts w:ascii="Times New Roman" w:hAnsi="Times New Roman" w:cs="Times New Roman"/>
+                <w:sz w:val="24"/>
+                <w:szCs w:val="24"/>
+                <w:lang w:val="en-US"/>
+              </w:rPr>
+            </w:pPr>
+            <w:r>
+              <w:rPr>
+                <w:rFonts w:ascii="Times New Roman" w:hAnsi="Times New Roman" w:cs="Times New Roman"/>
+                <w:sz w:val="24"/>
+                <w:szCs w:val="24"/>
+                <w:lang w:val="en-US"/>
+              </w:rPr>
+              <w:t>2GB</w:t>
+            </w:r>
+          </w:p>
+        </w:tc>
+        <w:tc>
+          <w:tcPr>
+            <w:tcW w:w="1397" w:type="dxa"/>
+          </w:tcPr>
+          <w:p>
+            <w:pPr>
+              <w:jc w:val="center"/>
+              <w:rPr>
+                <w:rFonts w:ascii="Times New Roman" w:hAnsi="Times New Roman" w:cs="Times New Roman"/>
+                <w:sz w:val="24"/>
+                <w:szCs w:val="24"/>
+                <w:lang w:val="en-US"/>
+              </w:rPr>
+            </w:pPr>
+            <w:r>
+              <w:rPr>
+                <w:rFonts w:ascii="Times New Roman" w:hAnsi="Times New Roman" w:cs="Times New Roman"/>
+                <w:sz w:val="24"/>
+                <w:szCs w:val="24"/>
+                <w:lang w:val="en-US"/>
+              </w:rPr>
+              <w:t>28 pin</w:t>
+            </w:r>
+          </w:p>
+        </w:tc>
+        <w:tc>
+          <w:tcPr>
+            <w:tcW w:w="1464" w:type="dxa"/>
+          </w:tcPr>
+          <w:p>
+            <w:pPr>
+              <w:jc w:val="center"/>
+              <w:rPr>
+                <w:rFonts w:ascii="Times New Roman" w:hAnsi="Times New Roman" w:cs="Times New Roman"/>
+                <w:sz w:val="24"/>
+                <w:szCs w:val="24"/>
+                <w:lang w:val="en-US"/>
+              </w:rPr>
+            </w:pPr>
+            <w:r>
+              <w:rPr>
+                <w:rFonts w:ascii="Times New Roman" w:hAnsi="Times New Roman" w:cs="Times New Roman"/>
+                <w:sz w:val="24"/>
+                <w:szCs w:val="24"/>
+                <w:lang w:val="en-US"/>
+              </w:rPr>
+              <w:t>BLE</w:t>
+            </w:r>
+          </w:p>
+        </w:tc>
+        <w:tc>
+          <w:tcPr>
+            <w:tcW w:w="1370" w:type="dxa"/>
+          </w:tcPr>
+          <w:p>
+            <w:pPr>
+              <w:jc w:val="center"/>
+              <w:rPr>
+                <w:rFonts w:ascii="Times New Roman" w:hAnsi="Times New Roman" w:cs="Times New Roman"/>
+                <w:sz w:val="24"/>
+                <w:szCs w:val="24"/>
+                <w:lang w:val="en-US"/>
+              </w:rPr>
+            </w:pPr>
+            <w:r>
+              <w:rPr>
+                <w:rFonts w:ascii="Times New Roman" w:hAnsi="Times New Roman" w:cs="Times New Roman"/>
+                <w:color w:val="202122"/>
+                <w:sz w:val="24"/>
+                <w:szCs w:val="24"/>
+                <w:shd w:val="clear" w:color="auto" w:fill="F8F9FA"/>
+              </w:rPr>
+              <w:t>Wi-Fi 802.11b/g/n</w:t>
+            </w:r>
+          </w:p>
+        </w:tc>
+      </w:tr>
+      <w:tr>
+        <w:trPr>
+          <w:jc w:val="center"/>
+        </w:trPr>
+        <w:tc>
+          <w:tcPr>
+            <w:tcW w:w="2126" w:type="dxa"/>
+          </w:tcPr>
+          <w:p>
+            <w:pPr>
+              <w:jc w:val="center"/>
+              <w:rPr>
+                <w:rFonts w:ascii="Times New Roman" w:hAnsi="Times New Roman" w:cs="Times New Roman"/>
+                <w:sz w:val="24"/>
+                <w:szCs w:val="24"/>
+                <w:lang w:val="en-US"/>
+              </w:rPr>
+            </w:pPr>
+            <w:r>
+              <w:rPr>
+                <w:rFonts w:ascii="Times New Roman" w:hAnsi="Times New Roman" w:cs="Times New Roman"/>
+                <w:sz w:val="24"/>
+                <w:szCs w:val="24"/>
+                <w:lang w:val="en-US"/>
+              </w:rPr>
+              <w:t>Arduino</w:t>
+            </w:r>
+          </w:p>
+        </w:tc>
+        <w:tc>
+          <w:tcPr>
+            <w:tcW w:w="1259" w:type="dxa"/>
+          </w:tcPr>
+          <w:p>
+            <w:pPr>
+              <w:jc w:val="center"/>
+              <w:rPr>
+                <w:rFonts w:ascii="Times New Roman" w:hAnsi="Times New Roman" w:cs="Times New Roman"/>
+                <w:sz w:val="24"/>
+                <w:szCs w:val="24"/>
+                <w:lang w:val="en-US"/>
+              </w:rPr>
+            </w:pPr>
+            <w:r>
+              <w:rPr>
+                <w:rFonts w:ascii="Times New Roman" w:hAnsi="Times New Roman" w:cs="Times New Roman"/>
+                <w:sz w:val="24"/>
+                <w:szCs w:val="24"/>
+                <w:lang w:val="en-US"/>
+              </w:rPr>
+              <w:t>$24.05</w:t>
+            </w:r>
+          </w:p>
+        </w:tc>
+        <w:tc>
+          <w:tcPr>
+            <w:tcW w:w="1400" w:type="dxa"/>
+          </w:tcPr>
+          <w:p>
+            <w:pPr>
+              <w:jc w:val="center"/>
+              <w:rPr>
+                <w:rFonts w:ascii="Times New Roman" w:hAnsi="Times New Roman" w:cs="Times New Roman"/>
+                <w:sz w:val="24"/>
+                <w:szCs w:val="24"/>
+                <w:lang w:val="en-US"/>
+              </w:rPr>
+            </w:pPr>
+            <w:r>
+              <w:rPr>
+                <w:rFonts w:ascii="Times New Roman" w:hAnsi="Times New Roman" w:cs="Times New Roman"/>
+                <w:sz w:val="24"/>
+                <w:szCs w:val="24"/>
+                <w:lang w:val="en-US"/>
+              </w:rPr>
+              <w:t>2K SRAM 1K EEPROM</w:t>
+            </w:r>
+          </w:p>
+        </w:tc>
+        <w:tc>
+          <w:tcPr>
+            <w:tcW w:w="1397" w:type="dxa"/>
+          </w:tcPr>
+          <w:p>
+            <w:pPr>
+              <w:jc w:val="center"/>
+              <w:rPr>
+                <w:rFonts w:ascii="Times New Roman" w:hAnsi="Times New Roman" w:cs="Times New Roman"/>
+                <w:sz w:val="24"/>
+                <w:szCs w:val="24"/>
+                <w:lang w:val="en-US"/>
+              </w:rPr>
+            </w:pPr>
+            <w:r>
+              <w:rPr>
+                <w:rFonts w:ascii="Times New Roman" w:hAnsi="Times New Roman" w:cs="Times New Roman"/>
+                <w:sz w:val="24"/>
+                <w:szCs w:val="24"/>
+                <w:lang w:val="en-US"/>
+              </w:rPr>
+              <w:t>20 pin</w:t>
+            </w:r>
+          </w:p>
+        </w:tc>
+        <w:tc>
+          <w:tcPr>
+            <w:tcW w:w="1464" w:type="dxa"/>
+          </w:tcPr>
+          <w:p>
+            <w:pPr>
+              <w:jc w:val="center"/>
+              <w:rPr>
+                <w:rFonts w:ascii="Times New Roman" w:hAnsi="Times New Roman" w:cs="Times New Roman"/>
+                <w:sz w:val="24"/>
+                <w:szCs w:val="24"/>
+                <w:lang w:val="en-US"/>
+              </w:rPr>
+            </w:pPr>
+            <w:r>
+              <w:rPr>
+                <w:rFonts w:ascii="Times New Roman" w:hAnsi="Times New Roman" w:cs="Times New Roman"/>
+                <w:sz w:val="24"/>
+                <w:szCs w:val="24"/>
+                <w:lang w:val="en-US"/>
+              </w:rPr>
+              <w:t>Add on Board</w:t>
+            </w:r>
+          </w:p>
+        </w:tc>
+        <w:tc>
+          <w:tcPr>
+            <w:tcW w:w="1370" w:type="dxa"/>
+          </w:tcPr>
+          <w:p>
+            <w:pPr>
+              <w:jc w:val="center"/>
+              <w:rPr>
+                <w:rFonts w:ascii="Times New Roman" w:hAnsi="Times New Roman" w:cs="Times New Roman"/>
+                <w:color w:val="202122"/>
+                <w:sz w:val="24"/>
+                <w:szCs w:val="24"/>
+                <w:shd w:val="clear" w:color="auto" w:fill="F8F9FA"/>
+              </w:rPr>
+            </w:pPr>
+            <w:r>
+              <w:rPr>
+                <w:rFonts w:ascii="Times New Roman" w:hAnsi="Times New Roman" w:cs="Times New Roman"/>
+                <w:color w:val="202122"/>
+                <w:sz w:val="24"/>
+                <w:szCs w:val="24"/>
+                <w:shd w:val="clear" w:color="auto" w:fill="F8F9FA"/>
+              </w:rPr>
+              <w:t>Add on board</w:t>
+            </w:r>
+          </w:p>
+        </w:tc>
+      </w:tr>
+    </w:tbl>
+    <w:p>
+      <w:pPr>
+        <w:pStyle w:val="ListParagraph"/>
+        <w:keepNext/>
+        <w:ind w:left="750"/>
+        <w:rPr>
+          <w:rFonts w:ascii="Times New Roman" w:hAnsi="Times New Roman" w:cs="Times New Roman"/>
+          <w:sz w:val="24"/>
+          <w:szCs w:val="24"/>
+        </w:rPr>
+      </w:pPr>
+    </w:p>
+    <w:p>
+      <w:pPr>
+        <w:pStyle w:val="ListParagraph"/>
+        <w:keepNext/>
+        <w:numPr>
+          <w:ilvl w:val="1"/>
+          <w:numId w:val="2"/>
+        </w:numPr>
+        <w:rPr>
+          <w:b/>
+          <w:bCs/>
+        </w:rPr>
       </w:pPr>
       <w:r>
         <w:rPr>
           <w:rStyle w:val="Heading2Char"/>
+          <w:b/>
+          <w:bCs/>
+          <w:color w:val="auto"/>
         </w:rPr>
         <w:t>Sensors</w:t>
       </w:r>
       <w:r>
+        <w:rPr>
+          <w:b/>
+          <w:bCs/>
+        </w:rPr>
         <w:t xml:space="preserve">. </w:t>
       </w:r>
     </w:p>
@@ -3697,30 +4879,48 @@
           <w:sz w:val="24"/>
           <w:szCs w:val="24"/>
         </w:rPr>
-        <w:t xml:space="preserve">The sensors I found online include  soil moisture, light, air </w:t>
-      </w:r>
-      <w:r>
-        <w:rPr>
-          <w:rFonts w:ascii="Times New Roman" w:hAnsi="Times New Roman" w:cs="Times New Roman"/>
-          <w:sz w:val="24"/>
-          <w:szCs w:val="24"/>
-        </w:rPr>
-        <w:t>quality</w:t>
-      </w:r>
-      <w:r>
-        <w:rPr>
-          <w:rFonts w:ascii="Times New Roman" w:hAnsi="Times New Roman" w:cs="Times New Roman"/>
-          <w:sz w:val="24"/>
-          <w:szCs w:val="24"/>
-        </w:rPr>
-        <w:t xml:space="preserve"> , temperature and humidity. </w:t>
+        <w:t xml:space="preserve">The sensors I found online include  soil moisture, light, air quality , temperature and humidity. </w:t>
       </w:r>
     </w:p>
     <w:p>
       <w:pPr>
         <w:pStyle w:val="Heading3"/>
-      </w:pPr>
-      <w:r>
+        <w:rPr>
+          <w:b/>
+          <w:bCs/>
+          <w:color w:val="auto"/>
+        </w:rPr>
+      </w:pPr>
+      <w:r>
+        <w:rPr>
+          <w:b/>
+          <w:bCs/>
+          <w:color w:val="auto"/>
+        </w:rPr>
+        <w:t>4.</w:t>
+      </w:r>
+      <w:r>
+        <w:rPr>
+          <w:b/>
+          <w:bCs/>
+          <w:color w:val="auto"/>
+        </w:rPr>
+        <w:t>2</w:t>
+      </w:r>
+      <w:r>
+        <w:rPr>
+          <w:b/>
+          <w:bCs/>
+          <w:color w:val="auto"/>
+        </w:rPr>
+        <w:t xml:space="preserve">.1 </w:t>
+      </w:r>
+      <w:r>
+        <w:rPr>
+          <w:b/>
+          <w:bCs/>
+          <w:color w:val="auto"/>
+        </w:rPr>
         <w:t xml:space="preserve">Temperature And Humidity. </w:t>
       </w:r>
     </w:p>
@@ -4486,21 +5686,7 @@
           <w:sz w:val="24"/>
           <w:szCs w:val="24"/>
         </w:rPr>
-        <w:t>The DHT22 outshines the DHT11 in every aspect from temperature range, temperature accuracy, humidity range to humidity accuracy.</w:t>
-      </w:r>
-      <w:r>
-        <w:rPr>
-          <w:sz w:val="24"/>
-          <w:szCs w:val="24"/>
-        </w:rPr>
-        <w:t xml:space="preserve"> </w:t>
-      </w:r>
-      <w:r>
-        <w:rPr>
-          <w:sz w:val="24"/>
-          <w:szCs w:val="24"/>
-        </w:rPr>
-        <w:t>The only downside of the DHT22 is, of course, the slightly higher price but you are paying for the better specs.</w:t>
+        <w:t>The DHT22 outshines the DHT11 in every aspect from temperature range, temperature accuracy, humidity range to humidity accuracy. The only downside of the DHT22 is, of course, the slightly higher price but you are paying for the better specs.</w:t>
       </w:r>
     </w:p>
     <w:p>
@@ -4523,7 +5709,7 @@
           <w:bCs/>
           <w:color w:val="auto"/>
         </w:rPr>
-        <w:t xml:space="preserve">4.1.2 </w:t>
+        <w:t>4.</w:t>
       </w:r>
       <w:r>
         <w:rPr>
@@ -4531,7 +5717,15 @@
           <w:bCs/>
           <w:color w:val="auto"/>
         </w:rPr>
-        <w:t xml:space="preserve">Soil Moisture. </w:t>
+        <w:t>2</w:t>
+      </w:r>
+      <w:r>
+        <w:rPr>
+          <w:b/>
+          <w:bCs/>
+          <w:color w:val="auto"/>
+        </w:rPr>
+        <w:t xml:space="preserve">.2 Soil Moisture. </w:t>
       </w:r>
     </w:p>
     <w:p>
@@ -4847,51 +6041,1389 @@
       </w:r>
     </w:p>
     <w:p/>
-    <w:p>
-      <w:pPr>
-        <w:rPr>
-          <w:lang w:val="en-US"/>
-        </w:rPr>
-      </w:pPr>
-    </w:p>
-    <w:p>
-      <w:pPr>
-        <w:rPr>
-          <w:lang w:val="en-US"/>
-        </w:rPr>
-      </w:pPr>
-    </w:p>
-    <w:p>
-      <w:pPr>
-        <w:rPr>
-          <w:lang w:val="en-US"/>
-        </w:rPr>
-      </w:pPr>
-    </w:p>
-    <w:p>
-      <w:pPr>
-        <w:rPr>
-          <w:lang w:val="en-US"/>
-        </w:rPr>
-      </w:pPr>
-    </w:p>
-    <w:p>
-      <w:pPr>
-        <w:rPr>
-          <w:lang w:val="en-US"/>
-        </w:rPr>
-      </w:pPr>
-    </w:p>
-    <w:p>
-      <w:pPr>
-        <w:rPr>
-          <w:lang w:val="en-US"/>
-        </w:rPr>
-      </w:pPr>
-    </w:p>
-    <w:p>
-      <w:pPr>
-        <w:rPr>
+    <w:p/>
+    <w:p>
+      <w:pPr>
+        <w:pStyle w:val="Heading3"/>
+        <w:rPr>
+          <w:b/>
+          <w:bCs/>
+          <w:color w:val="auto"/>
+        </w:rPr>
+      </w:pPr>
+      <w:r>
+        <w:rPr>
+          <w:b/>
+          <w:bCs/>
+          <w:color w:val="auto"/>
+        </w:rPr>
+        <w:lastRenderedPageBreak/>
+        <w:t>4.</w:t>
+      </w:r>
+      <w:r>
+        <w:rPr>
+          <w:b/>
+          <w:bCs/>
+          <w:color w:val="auto"/>
+        </w:rPr>
+        <w:t>2</w:t>
+      </w:r>
+      <w:r>
+        <w:rPr>
+          <w:b/>
+          <w:bCs/>
+          <w:color w:val="auto"/>
+        </w:rPr>
+        <w:t>.</w:t>
+      </w:r>
+      <w:r>
+        <w:rPr>
+          <w:b/>
+          <w:bCs/>
+          <w:color w:val="auto"/>
+        </w:rPr>
+        <w:t>3</w:t>
+      </w:r>
+      <w:r>
+        <w:rPr>
+          <w:b/>
+          <w:bCs/>
+          <w:color w:val="auto"/>
+        </w:rPr>
+        <w:t xml:space="preserve"> </w:t>
+      </w:r>
+      <w:r>
+        <w:rPr>
+          <w:b/>
+          <w:bCs/>
+          <w:color w:val="auto"/>
+        </w:rPr>
+        <w:t xml:space="preserve">Water Pump. </w:t>
+      </w:r>
+    </w:p>
+    <w:p>
+      <w:r>
+        <w:t xml:space="preserve">If the idea of this project was to try keeps the plants alive I needed to invest in some type of irrigation system, I investigated multiple different pumps but settled on a single one this was due to budget. </w:t>
+      </w:r>
+    </w:p>
+    <w:p>
+      <w:pPr>
+        <w:keepNext/>
+      </w:pPr>
+      <w:r>
+        <w:rPr>
+          <w:noProof/>
+        </w:rPr>
+        <w:drawing>
+          <wp:inline distT="0" distB="0" distL="0" distR="0" wp14:anchorId="50C67159" wp14:editId="07801349">
+            <wp:extent cx="5731510" cy="1729105"/>
+            <wp:effectExtent l="19050" t="19050" r="21590" b="23495"/>
+            <wp:docPr id="7" name="Picture 7" descr="Graphical user interface, application&#10;&#10;Description automatically generated"/>
+            <wp:cNvGraphicFramePr>
+              <a:graphicFrameLocks xmlns:a="http://schemas.openxmlformats.org/drawingml/2006/main" noChangeAspect="1"/>
+            </wp:cNvGraphicFramePr>
+            <a:graphic xmlns:a="http://schemas.openxmlformats.org/drawingml/2006/main">
+              <a:graphicData uri="http://schemas.openxmlformats.org/drawingml/2006/picture">
+                <pic:pic xmlns:pic="http://schemas.openxmlformats.org/drawingml/2006/picture">
+                  <pic:nvPicPr>
+                    <pic:cNvPr id="9" name="Picture 9" descr="Graphical user interface, application&#10;&#10;Description automatically generated"/>
+                    <pic:cNvPicPr/>
+                  </pic:nvPicPr>
+                  <pic:blipFill>
+                    <a:blip r:embed="rId12"/>
+                    <a:stretch>
+                      <a:fillRect/>
+                    </a:stretch>
+                  </pic:blipFill>
+                  <pic:spPr>
+                    <a:xfrm>
+                      <a:off x="0" y="0"/>
+                      <a:ext cx="5731510" cy="1729105"/>
+                    </a:xfrm>
+                    <a:prstGeom prst="rect">
+                      <a:avLst/>
+                    </a:prstGeom>
+                    <a:ln>
+                      <a:solidFill>
+                        <a:schemeClr val="tx1"/>
+                      </a:solidFill>
+                    </a:ln>
+                  </pic:spPr>
+                </pic:pic>
+              </a:graphicData>
+            </a:graphic>
+          </wp:inline>
+        </w:drawing>
+      </w:r>
+    </w:p>
+    <w:p>
+      <w:pPr>
+        <w:pStyle w:val="Caption"/>
+        <w:jc w:val="center"/>
+      </w:pPr>
+      <w:r>
+        <w:t xml:space="preserve">Figure </w:t>
+      </w:r>
+      <w:r>
+        <w:fldChar w:fldCharType="begin"/>
+      </w:r>
+      <w:r>
+        <w:instrText xml:space="preserve"> SEQ Figure \* ARABIC </w:instrText>
+      </w:r>
+      <w:r>
+        <w:fldChar w:fldCharType="separate"/>
+      </w:r>
+      <w:r>
+        <w:rPr>
+          <w:noProof/>
+        </w:rPr>
+        <w:t>8</w:t>
+      </w:r>
+      <w:r>
+        <w:fldChar w:fldCharType="end"/>
+      </w:r>
+      <w:r>
+        <w:t xml:space="preserve"> - Multiple Water Pumps.</w:t>
+      </w:r>
+    </w:p>
+    <w:p>
+      <w:pPr>
+        <w:rPr>
+          <w:sz w:val="24"/>
+          <w:szCs w:val="24"/>
+        </w:rPr>
+      </w:pPr>
+      <w:r>
+        <w:rPr>
+          <w:sz w:val="24"/>
+          <w:szCs w:val="24"/>
+        </w:rPr>
+        <w:t xml:space="preserve">The following is a 5V water pump that </w:t>
+      </w:r>
+      <w:r>
+        <w:rPr>
+          <w:sz w:val="24"/>
+          <w:szCs w:val="24"/>
+        </w:rPr>
+        <w:t xml:space="preserve">can easily be interfaced to the </w:t>
+      </w:r>
+      <w:r>
+        <w:rPr>
+          <w:sz w:val="24"/>
+          <w:szCs w:val="24"/>
+        </w:rPr>
+        <w:t>R</w:t>
+      </w:r>
+      <w:r>
+        <w:rPr>
+          <w:sz w:val="24"/>
+          <w:szCs w:val="24"/>
+        </w:rPr>
+        <w:t xml:space="preserve">aspberry </w:t>
+      </w:r>
+      <w:r>
+        <w:rPr>
+          <w:sz w:val="24"/>
+          <w:szCs w:val="24"/>
+        </w:rPr>
+        <w:t>P</w:t>
+      </w:r>
+      <w:r>
+        <w:rPr>
+          <w:sz w:val="24"/>
+          <w:szCs w:val="24"/>
+        </w:rPr>
+        <w:t xml:space="preserve">i. </w:t>
+      </w:r>
+      <w:r>
+        <w:rPr>
+          <w:sz w:val="24"/>
+          <w:szCs w:val="24"/>
+        </w:rPr>
+        <w:t xml:space="preserve">. </w:t>
+      </w:r>
+    </w:p>
+    <w:p>
+      <w:pPr>
+        <w:keepNext/>
+        <w:jc w:val="center"/>
+      </w:pPr>
+      <w:r>
+        <w:rPr>
+          <w:noProof/>
+        </w:rPr>
+        <w:drawing>
+          <wp:inline distT="0" distB="0" distL="0" distR="0" wp14:anchorId="7FBE2068" wp14:editId="1C336838">
+            <wp:extent cx="2765459" cy="2337435"/>
+            <wp:effectExtent l="19050" t="19050" r="15875" b="24765"/>
+            <wp:docPr id="5" name="Picture 5"/>
+            <wp:cNvGraphicFramePr>
+              <a:graphicFrameLocks xmlns:a="http://schemas.openxmlformats.org/drawingml/2006/main" noChangeAspect="1"/>
+            </wp:cNvGraphicFramePr>
+            <a:graphic xmlns:a="http://schemas.openxmlformats.org/drawingml/2006/main">
+              <a:graphicData uri="http://schemas.openxmlformats.org/drawingml/2006/picture">
+                <pic:pic xmlns:pic="http://schemas.openxmlformats.org/drawingml/2006/picture">
+                  <pic:nvPicPr>
+                    <pic:cNvPr id="1" name=""/>
+                    <pic:cNvPicPr/>
+                  </pic:nvPicPr>
+                  <pic:blipFill>
+                    <a:blip r:embed="rId13"/>
+                    <a:stretch>
+                      <a:fillRect/>
+                    </a:stretch>
+                  </pic:blipFill>
+                  <pic:spPr>
+                    <a:xfrm>
+                      <a:off x="0" y="0"/>
+                      <a:ext cx="2769501" cy="2340851"/>
+                    </a:xfrm>
+                    <a:prstGeom prst="rect">
+                      <a:avLst/>
+                    </a:prstGeom>
+                    <a:ln>
+                      <a:solidFill>
+                        <a:schemeClr val="tx1"/>
+                      </a:solidFill>
+                    </a:ln>
+                  </pic:spPr>
+                </pic:pic>
+              </a:graphicData>
+            </a:graphic>
+          </wp:inline>
+        </w:drawing>
+      </w:r>
+    </w:p>
+    <w:p>
+      <w:pPr>
+        <w:pStyle w:val="Caption"/>
+        <w:jc w:val="center"/>
+        <w:rPr>
+          <w:i w:val="0"/>
+          <w:iCs w:val="0"/>
+          <w:color w:val="auto"/>
+          <w:sz w:val="24"/>
+          <w:szCs w:val="24"/>
+        </w:rPr>
+      </w:pPr>
+      <w:r>
+        <w:rPr>
+          <w:i w:val="0"/>
+          <w:iCs w:val="0"/>
+          <w:color w:val="auto"/>
+        </w:rPr>
+        <w:t xml:space="preserve">Figure </w:t>
+      </w:r>
+      <w:r>
+        <w:rPr>
+          <w:i w:val="0"/>
+          <w:iCs w:val="0"/>
+          <w:color w:val="auto"/>
+        </w:rPr>
+        <w:fldChar w:fldCharType="begin"/>
+      </w:r>
+      <w:r>
+        <w:rPr>
+          <w:i w:val="0"/>
+          <w:iCs w:val="0"/>
+          <w:color w:val="auto"/>
+        </w:rPr>
+        <w:instrText xml:space="preserve"> SEQ Figure \* ARABIC </w:instrText>
+      </w:r>
+      <w:r>
+        <w:rPr>
+          <w:i w:val="0"/>
+          <w:iCs w:val="0"/>
+          <w:color w:val="auto"/>
+        </w:rPr>
+        <w:fldChar w:fldCharType="separate"/>
+      </w:r>
+      <w:r>
+        <w:rPr>
+          <w:i w:val="0"/>
+          <w:iCs w:val="0"/>
+          <w:noProof/>
+          <w:color w:val="auto"/>
+        </w:rPr>
+        <w:t>9</w:t>
+      </w:r>
+      <w:r>
+        <w:rPr>
+          <w:i w:val="0"/>
+          <w:iCs w:val="0"/>
+          <w:color w:val="auto"/>
+        </w:rPr>
+        <w:fldChar w:fldCharType="end"/>
+      </w:r>
+      <w:r>
+        <w:rPr>
+          <w:i w:val="0"/>
+          <w:iCs w:val="0"/>
+          <w:color w:val="auto"/>
+        </w:rPr>
+        <w:t xml:space="preserve"> - Single 5V Water Pump</w:t>
+      </w:r>
+    </w:p>
+    <w:p>
+      <w:pPr>
+        <w:pStyle w:val="Heading3"/>
+        <w:rPr>
+          <w:b/>
+          <w:bCs/>
+          <w:color w:val="auto"/>
+        </w:rPr>
+      </w:pPr>
+      <w:r>
+        <w:rPr>
+          <w:b/>
+          <w:bCs/>
+          <w:color w:val="auto"/>
+        </w:rPr>
+        <w:t>4.</w:t>
+      </w:r>
+      <w:r>
+        <w:rPr>
+          <w:b/>
+          <w:bCs/>
+          <w:color w:val="auto"/>
+        </w:rPr>
+        <w:t>2</w:t>
+      </w:r>
+      <w:r>
+        <w:rPr>
+          <w:b/>
+          <w:bCs/>
+          <w:color w:val="auto"/>
+        </w:rPr>
+        <w:t xml:space="preserve">.4 </w:t>
+      </w:r>
+      <w:r>
+        <w:rPr>
+          <w:b/>
+          <w:bCs/>
+          <w:color w:val="auto"/>
+        </w:rPr>
+        <w:t xml:space="preserve">Air </w:t>
+      </w:r>
+      <w:r>
+        <w:rPr>
+          <w:b/>
+          <w:bCs/>
+          <w:color w:val="auto"/>
+        </w:rPr>
+        <w:t>Q</w:t>
+      </w:r>
+      <w:r>
+        <w:rPr>
+          <w:b/>
+          <w:bCs/>
+          <w:color w:val="auto"/>
+        </w:rPr>
+        <w:t xml:space="preserve">uality Sensor. </w:t>
+      </w:r>
+    </w:p>
+    <w:p>
+      <w:pPr>
+        <w:rPr>
+          <w:rFonts w:ascii="Times New Roman" w:hAnsi="Times New Roman" w:cs="Times New Roman"/>
+          <w:sz w:val="24"/>
+          <w:szCs w:val="24"/>
+        </w:rPr>
+      </w:pPr>
+      <w:r>
+        <w:rPr>
+          <w:rFonts w:ascii="Times New Roman" w:hAnsi="Times New Roman" w:cs="Times New Roman"/>
+          <w:sz w:val="24"/>
+          <w:szCs w:val="24"/>
+        </w:rPr>
+        <w:t xml:space="preserve">The next and last sensor I investigated was an </w:t>
+      </w:r>
+      <w:r>
+        <w:rPr>
+          <w:rFonts w:ascii="Times New Roman" w:hAnsi="Times New Roman" w:cs="Times New Roman"/>
+          <w:sz w:val="24"/>
+          <w:szCs w:val="24"/>
+        </w:rPr>
+        <w:t>is MQ-</w:t>
+      </w:r>
+      <w:r>
+        <w:rPr>
+          <w:rFonts w:ascii="Times New Roman" w:hAnsi="Times New Roman" w:cs="Times New Roman"/>
+          <w:sz w:val="24"/>
+          <w:szCs w:val="24"/>
+        </w:rPr>
+        <w:t>1</w:t>
+      </w:r>
+      <w:r>
+        <w:rPr>
+          <w:rFonts w:ascii="Times New Roman" w:hAnsi="Times New Roman" w:cs="Times New Roman"/>
+          <w:sz w:val="24"/>
+          <w:szCs w:val="24"/>
+        </w:rPr>
+        <w:t>35</w:t>
+      </w:r>
+      <w:r>
+        <w:rPr>
+          <w:rFonts w:ascii="Times New Roman" w:hAnsi="Times New Roman" w:cs="Times New Roman"/>
+          <w:sz w:val="24"/>
+          <w:szCs w:val="24"/>
+        </w:rPr>
+        <w:t>.</w:t>
+      </w:r>
+    </w:p>
+    <w:p>
+      <w:pPr>
+        <w:rPr>
+          <w:rFonts w:ascii="Times New Roman" w:hAnsi="Times New Roman" w:cs="Times New Roman"/>
+          <w:sz w:val="24"/>
+          <w:szCs w:val="24"/>
+        </w:rPr>
+      </w:pPr>
+      <w:r>
+        <w:rPr>
+          <w:rFonts w:ascii="Times New Roman" w:hAnsi="Times New Roman" w:cs="Times New Roman"/>
+          <w:sz w:val="24"/>
+          <w:szCs w:val="24"/>
+        </w:rPr>
+        <w:t xml:space="preserve">The MQ-135 Gas sensor can detect gases </w:t>
+      </w:r>
+      <w:r>
+        <w:rPr>
+          <w:rFonts w:ascii="Times New Roman" w:hAnsi="Times New Roman" w:cs="Times New Roman"/>
+          <w:sz w:val="24"/>
+          <w:szCs w:val="24"/>
+        </w:rPr>
+        <w:t>such as</w:t>
+      </w:r>
+      <w:r>
+        <w:rPr>
+          <w:rFonts w:ascii="Times New Roman" w:hAnsi="Times New Roman" w:cs="Times New Roman"/>
+          <w:sz w:val="24"/>
+          <w:szCs w:val="24"/>
+        </w:rPr>
+        <w:t xml:space="preserve"> Ammonia (NH3), </w:t>
+      </w:r>
+      <w:r>
+        <w:rPr>
+          <w:rFonts w:ascii="Times New Roman" w:hAnsi="Times New Roman" w:cs="Times New Roman"/>
+          <w:sz w:val="24"/>
+          <w:szCs w:val="24"/>
+        </w:rPr>
+        <w:t>S</w:t>
+      </w:r>
+      <w:r>
+        <w:rPr>
+          <w:rFonts w:ascii="Times New Roman" w:hAnsi="Times New Roman" w:cs="Times New Roman"/>
+          <w:sz w:val="24"/>
+          <w:szCs w:val="24"/>
+        </w:rPr>
+        <w:t>ulphur</w:t>
+      </w:r>
+      <w:r>
+        <w:rPr>
+          <w:rFonts w:ascii="Times New Roman" w:hAnsi="Times New Roman" w:cs="Times New Roman"/>
+          <w:sz w:val="24"/>
+          <w:szCs w:val="24"/>
+        </w:rPr>
+        <w:t xml:space="preserve"> (S), Benzene (C6H6), CO2, and other harmful gases and smoke. </w:t>
+      </w:r>
+      <w:r>
+        <w:rPr>
+          <w:rFonts w:ascii="Times New Roman" w:hAnsi="Times New Roman" w:cs="Times New Roman"/>
+          <w:sz w:val="24"/>
+          <w:szCs w:val="24"/>
+        </w:rPr>
+        <w:t>There are other</w:t>
+      </w:r>
+      <w:r>
+        <w:rPr>
+          <w:rFonts w:ascii="Times New Roman" w:hAnsi="Times New Roman" w:cs="Times New Roman"/>
+          <w:sz w:val="24"/>
+          <w:szCs w:val="24"/>
+        </w:rPr>
+        <w:t xml:space="preserve"> MQ gas sensor</w:t>
+      </w:r>
+      <w:r>
+        <w:rPr>
+          <w:rFonts w:ascii="Times New Roman" w:hAnsi="Times New Roman" w:cs="Times New Roman"/>
+          <w:sz w:val="24"/>
+          <w:szCs w:val="24"/>
+        </w:rPr>
+        <w:t>s in this series</w:t>
+      </w:r>
+      <w:r>
+        <w:rPr>
+          <w:rFonts w:ascii="Times New Roman" w:hAnsi="Times New Roman" w:cs="Times New Roman"/>
+          <w:sz w:val="24"/>
+          <w:szCs w:val="24"/>
+        </w:rPr>
+        <w:t xml:space="preserve">, </w:t>
+      </w:r>
+      <w:r>
+        <w:rPr>
+          <w:rFonts w:ascii="Times New Roman" w:hAnsi="Times New Roman" w:cs="Times New Roman"/>
+          <w:sz w:val="24"/>
+          <w:szCs w:val="24"/>
+        </w:rPr>
+        <w:t xml:space="preserve"> but unlike them </w:t>
+      </w:r>
+      <w:r>
+        <w:rPr>
+          <w:rFonts w:ascii="Times New Roman" w:hAnsi="Times New Roman" w:cs="Times New Roman"/>
+          <w:sz w:val="24"/>
+          <w:szCs w:val="24"/>
+        </w:rPr>
+        <w:t xml:space="preserve">this sensor also has a digital and </w:t>
+      </w:r>
+      <w:r>
+        <w:rPr>
+          <w:rFonts w:ascii="Times New Roman" w:hAnsi="Times New Roman" w:cs="Times New Roman"/>
+          <w:sz w:val="24"/>
+          <w:szCs w:val="24"/>
+        </w:rPr>
+        <w:t>analogue</w:t>
+      </w:r>
+      <w:r>
+        <w:rPr>
+          <w:rFonts w:ascii="Times New Roman" w:hAnsi="Times New Roman" w:cs="Times New Roman"/>
+          <w:sz w:val="24"/>
+          <w:szCs w:val="24"/>
+        </w:rPr>
+        <w:t xml:space="preserve"> output pin. When the level of these gases go beyond a threshold limit in the air the digital pin goes high. This threshold value can be set by using the on-board potentiometer. The </w:t>
+      </w:r>
+      <w:r>
+        <w:rPr>
+          <w:rFonts w:ascii="Times New Roman" w:hAnsi="Times New Roman" w:cs="Times New Roman"/>
+          <w:sz w:val="24"/>
+          <w:szCs w:val="24"/>
+        </w:rPr>
+        <w:t>analogue</w:t>
+      </w:r>
+      <w:r>
+        <w:rPr>
+          <w:rFonts w:ascii="Times New Roman" w:hAnsi="Times New Roman" w:cs="Times New Roman"/>
+          <w:sz w:val="24"/>
+          <w:szCs w:val="24"/>
+        </w:rPr>
+        <w:t xml:space="preserve"> output pin, outputs an </w:t>
+      </w:r>
+      <w:r>
+        <w:rPr>
+          <w:rFonts w:ascii="Times New Roman" w:hAnsi="Times New Roman" w:cs="Times New Roman"/>
+          <w:sz w:val="24"/>
+          <w:szCs w:val="24"/>
+        </w:rPr>
+        <w:t>analogue</w:t>
+      </w:r>
+      <w:r>
+        <w:rPr>
+          <w:rFonts w:ascii="Times New Roman" w:hAnsi="Times New Roman" w:cs="Times New Roman"/>
+          <w:sz w:val="24"/>
+          <w:szCs w:val="24"/>
+        </w:rPr>
+        <w:t xml:space="preserve"> voltage which can be used to approximate the level of these gases in the atmosphere.</w:t>
+      </w:r>
+    </w:p>
+    <w:p>
+      <w:pPr>
+        <w:rPr>
+          <w:rFonts w:ascii="Times New Roman" w:hAnsi="Times New Roman" w:cs="Times New Roman"/>
+          <w:sz w:val="24"/>
+          <w:szCs w:val="24"/>
+        </w:rPr>
+      </w:pPr>
+    </w:p>
+    <w:p>
+      <w:pPr>
+        <w:keepNext/>
+        <w:jc w:val="center"/>
+      </w:pPr>
+      <w:r>
+        <w:rPr>
+          <w:noProof/>
+        </w:rPr>
+        <w:lastRenderedPageBreak/>
+        <w:drawing>
+          <wp:inline distT="0" distB="0" distL="0" distR="0" wp14:anchorId="1AFA48C9" wp14:editId="64C07B31">
+            <wp:extent cx="2126300" cy="2148840"/>
+            <wp:effectExtent l="19050" t="19050" r="26670" b="22860"/>
+            <wp:docPr id="13" name="Picture 13" descr="A picture containing electronics&#10;&#10;Description automatically generated"/>
+            <wp:cNvGraphicFramePr>
+              <a:graphicFrameLocks xmlns:a="http://schemas.openxmlformats.org/drawingml/2006/main" noChangeAspect="1"/>
+            </wp:cNvGraphicFramePr>
+            <a:graphic xmlns:a="http://schemas.openxmlformats.org/drawingml/2006/main">
+              <a:graphicData uri="http://schemas.openxmlformats.org/drawingml/2006/picture">
+                <pic:pic xmlns:pic="http://schemas.openxmlformats.org/drawingml/2006/picture">
+                  <pic:nvPicPr>
+                    <pic:cNvPr id="7" name="Picture 7" descr="A picture containing electronics&#10;&#10;Description automatically generated"/>
+                    <pic:cNvPicPr/>
+                  </pic:nvPicPr>
+                  <pic:blipFill>
+                    <a:blip r:embed="rId14"/>
+                    <a:stretch>
+                      <a:fillRect/>
+                    </a:stretch>
+                  </pic:blipFill>
+                  <pic:spPr>
+                    <a:xfrm>
+                      <a:off x="0" y="0"/>
+                      <a:ext cx="2127992" cy="2150550"/>
+                    </a:xfrm>
+                    <a:prstGeom prst="rect">
+                      <a:avLst/>
+                    </a:prstGeom>
+                    <a:ln>
+                      <a:solidFill>
+                        <a:schemeClr val="tx1"/>
+                      </a:solidFill>
+                    </a:ln>
+                  </pic:spPr>
+                </pic:pic>
+              </a:graphicData>
+            </a:graphic>
+          </wp:inline>
+        </w:drawing>
+      </w:r>
+    </w:p>
+    <w:p>
+      <w:pPr>
+        <w:pStyle w:val="Caption"/>
+        <w:jc w:val="center"/>
+        <w:rPr>
+          <w:rFonts w:ascii="Times New Roman" w:hAnsi="Times New Roman" w:cs="Times New Roman"/>
+          <w:b/>
+          <w:bCs/>
+          <w:i w:val="0"/>
+          <w:iCs w:val="0"/>
+          <w:color w:val="auto"/>
+          <w:sz w:val="24"/>
+          <w:szCs w:val="24"/>
+        </w:rPr>
+      </w:pPr>
+      <w:r>
+        <w:rPr>
+          <w:b/>
+          <w:bCs/>
+          <w:i w:val="0"/>
+          <w:iCs w:val="0"/>
+          <w:color w:val="auto"/>
+        </w:rPr>
+        <w:t xml:space="preserve">Figure </w:t>
+      </w:r>
+      <w:r>
+        <w:rPr>
+          <w:b/>
+          <w:bCs/>
+          <w:i w:val="0"/>
+          <w:iCs w:val="0"/>
+          <w:color w:val="auto"/>
+        </w:rPr>
+        <w:fldChar w:fldCharType="begin"/>
+      </w:r>
+      <w:r>
+        <w:rPr>
+          <w:b/>
+          <w:bCs/>
+          <w:i w:val="0"/>
+          <w:iCs w:val="0"/>
+          <w:color w:val="auto"/>
+        </w:rPr>
+        <w:instrText xml:space="preserve"> SEQ Figure \* ARABIC </w:instrText>
+      </w:r>
+      <w:r>
+        <w:rPr>
+          <w:b/>
+          <w:bCs/>
+          <w:i w:val="0"/>
+          <w:iCs w:val="0"/>
+          <w:color w:val="auto"/>
+        </w:rPr>
+        <w:fldChar w:fldCharType="separate"/>
+      </w:r>
+      <w:r>
+        <w:rPr>
+          <w:b/>
+          <w:bCs/>
+          <w:i w:val="0"/>
+          <w:iCs w:val="0"/>
+          <w:noProof/>
+          <w:color w:val="auto"/>
+        </w:rPr>
+        <w:t>10</w:t>
+      </w:r>
+      <w:r>
+        <w:rPr>
+          <w:b/>
+          <w:bCs/>
+          <w:i w:val="0"/>
+          <w:iCs w:val="0"/>
+          <w:color w:val="auto"/>
+        </w:rPr>
+        <w:fldChar w:fldCharType="end"/>
+      </w:r>
+      <w:r>
+        <w:rPr>
+          <w:b/>
+          <w:bCs/>
+          <w:i w:val="0"/>
+          <w:iCs w:val="0"/>
+          <w:color w:val="auto"/>
+        </w:rPr>
+        <w:t xml:space="preserve"> - MQ-135</w:t>
+      </w:r>
+      <w:r>
+        <w:rPr>
+          <w:b/>
+          <w:bCs/>
+          <w:i w:val="0"/>
+          <w:iCs w:val="0"/>
+          <w:color w:val="auto"/>
+        </w:rPr>
+        <w:t xml:space="preserve"> Gas Sensor</w:t>
+      </w:r>
+      <w:r>
+        <w:rPr>
+          <w:b/>
+          <w:bCs/>
+          <w:i w:val="0"/>
+          <w:iCs w:val="0"/>
+          <w:color w:val="auto"/>
+        </w:rPr>
+        <w:t xml:space="preserve">. </w:t>
+      </w:r>
+    </w:p>
+    <w:p/>
+    <w:p>
+      <w:pPr>
+        <w:rPr>
+          <w:rFonts w:ascii="Times New Roman" w:hAnsi="Times New Roman" w:cs="Times New Roman"/>
+          <w:sz w:val="24"/>
+          <w:szCs w:val="24"/>
+        </w:rPr>
+      </w:pPr>
+      <w:r>
+        <w:rPr>
+          <w:rFonts w:ascii="Times New Roman" w:hAnsi="Times New Roman" w:cs="Times New Roman"/>
+          <w:sz w:val="24"/>
+          <w:szCs w:val="24"/>
+        </w:rPr>
+        <w:t xml:space="preserve">Once I had chosen the sensors I was going to try interface to the raspberry pi the next step was to evaluate some type of database </w:t>
+      </w:r>
+      <w:r>
+        <w:rPr>
+          <w:rFonts w:ascii="Times New Roman" w:hAnsi="Times New Roman" w:cs="Times New Roman"/>
+          <w:sz w:val="24"/>
+          <w:szCs w:val="24"/>
+        </w:rPr>
+        <w:t xml:space="preserve">that was going to hold and store data. </w:t>
+      </w:r>
+    </w:p>
+    <w:p>
+      <w:pPr>
+        <w:pStyle w:val="Heading2"/>
+        <w:numPr>
+          <w:ilvl w:val="1"/>
+          <w:numId w:val="2"/>
+        </w:numPr>
+        <w:rPr>
+          <w:b/>
+          <w:bCs/>
+          <w:color w:val="auto"/>
+        </w:rPr>
+      </w:pPr>
+      <w:r>
+        <w:rPr>
+          <w:b/>
+          <w:bCs/>
+          <w:color w:val="auto"/>
+        </w:rPr>
+        <w:t>Database (Firebase vs Mongo)</w:t>
+      </w:r>
+    </w:p>
+    <w:p>
+      <w:pPr>
+        <w:rPr>
+          <w:sz w:val="24"/>
+          <w:szCs w:val="24"/>
+        </w:rPr>
+      </w:pPr>
+      <w:r>
+        <w:rPr>
+          <w:sz w:val="24"/>
+          <w:szCs w:val="24"/>
+        </w:rPr>
+        <w:t xml:space="preserve">There were 2 choices, this was only due to studying them during the course. </w:t>
+      </w:r>
+    </w:p>
+    <w:tbl>
+      <w:tblPr>
+        <w:tblStyle w:val="TableGrid"/>
+        <w:tblW w:w="0" w:type="auto"/>
+        <w:tblLook w:val="04A0" w:firstRow="1" w:lastRow="0" w:firstColumn="1" w:lastColumn="0" w:noHBand="0" w:noVBand="1"/>
+      </w:tblPr>
+      <w:tblGrid>
+        <w:gridCol w:w="3005"/>
+        <w:gridCol w:w="3005"/>
+        <w:gridCol w:w="3006"/>
+      </w:tblGrid>
+      <w:tr>
+        <w:trPr>
+          <w:trHeight w:val="340"/>
+        </w:trPr>
+        <w:tc>
+          <w:tcPr>
+            <w:tcW w:w="3005" w:type="dxa"/>
+          </w:tcPr>
+          <w:p>
+            <w:pPr>
+              <w:pStyle w:val="ListParagraph"/>
+              <w:numPr>
+                <w:ilvl w:val="0"/>
+                <w:numId w:val="2"/>
+              </w:numPr>
+              <w:jc w:val="center"/>
+              <w:rPr>
+                <w:b/>
+                <w:bCs/>
+                <w:sz w:val="24"/>
+                <w:szCs w:val="24"/>
+              </w:rPr>
+            </w:pPr>
+            <w:r>
+              <w:rPr>
+                <w:b/>
+                <w:bCs/>
+                <w:sz w:val="24"/>
+                <w:szCs w:val="24"/>
+              </w:rPr>
+              <w:t>Name</w:t>
+            </w:r>
+          </w:p>
+        </w:tc>
+        <w:tc>
+          <w:tcPr>
+            <w:tcW w:w="3005" w:type="dxa"/>
+          </w:tcPr>
+          <w:p>
+            <w:pPr>
+              <w:jc w:val="center"/>
+              <w:rPr>
+                <w:b/>
+                <w:bCs/>
+                <w:sz w:val="24"/>
+                <w:szCs w:val="24"/>
+              </w:rPr>
+            </w:pPr>
+            <w:r>
+              <w:rPr>
+                <w:b/>
+                <w:bCs/>
+                <w:sz w:val="24"/>
+                <w:szCs w:val="24"/>
+              </w:rPr>
+              <w:t>Firebase Realtime Database</w:t>
+            </w:r>
+          </w:p>
+        </w:tc>
+        <w:tc>
+          <w:tcPr>
+            <w:tcW w:w="3006" w:type="dxa"/>
+          </w:tcPr>
+          <w:p>
+            <w:pPr>
+              <w:jc w:val="center"/>
+              <w:rPr>
+                <w:b/>
+                <w:bCs/>
+                <w:sz w:val="24"/>
+                <w:szCs w:val="24"/>
+              </w:rPr>
+            </w:pPr>
+            <w:r>
+              <w:rPr>
+                <w:b/>
+                <w:bCs/>
+                <w:sz w:val="24"/>
+                <w:szCs w:val="24"/>
+              </w:rPr>
+              <w:t>MongoDB</w:t>
+            </w:r>
+          </w:p>
+        </w:tc>
+      </w:tr>
+      <w:tr>
+        <w:tc>
+          <w:tcPr>
+            <w:tcW w:w="3005" w:type="dxa"/>
+          </w:tcPr>
+          <w:p>
+            <w:pPr>
+              <w:jc w:val="center"/>
+              <w:rPr>
+                <w:rFonts w:ascii="Times New Roman" w:hAnsi="Times New Roman" w:cs="Times New Roman"/>
+                <w:sz w:val="24"/>
+                <w:szCs w:val="24"/>
+              </w:rPr>
+            </w:pPr>
+            <w:r>
+              <w:rPr>
+                <w:rFonts w:ascii="Times New Roman" w:hAnsi="Times New Roman" w:cs="Times New Roman"/>
+                <w:sz w:val="24"/>
+                <w:szCs w:val="24"/>
+              </w:rPr>
+              <w:t>Description</w:t>
+            </w:r>
+          </w:p>
+        </w:tc>
+        <w:tc>
+          <w:tcPr>
+            <w:tcW w:w="3005" w:type="dxa"/>
+          </w:tcPr>
+          <w:p>
+            <w:pPr>
+              <w:jc w:val="center"/>
+              <w:rPr>
+                <w:rFonts w:ascii="Times New Roman" w:hAnsi="Times New Roman" w:cs="Times New Roman"/>
+                <w:sz w:val="24"/>
+                <w:szCs w:val="24"/>
+              </w:rPr>
+            </w:pPr>
+            <w:r>
+              <w:rPr>
+                <w:rFonts w:ascii="Times New Roman" w:hAnsi="Times New Roman" w:cs="Times New Roman"/>
+                <w:sz w:val="24"/>
+                <w:szCs w:val="24"/>
+              </w:rPr>
+              <w:t>Cloud-hosted Realtime document store. iOS, Android, and JavaScript clients share one Realtime Database instance and automatically receive updates with the newest data.</w:t>
+            </w:r>
+          </w:p>
+        </w:tc>
+        <w:tc>
+          <w:tcPr>
+            <w:tcW w:w="3006" w:type="dxa"/>
+          </w:tcPr>
+          <w:p>
+            <w:pPr>
+              <w:jc w:val="center"/>
+              <w:rPr>
+                <w:rFonts w:ascii="Times New Roman" w:hAnsi="Times New Roman" w:cs="Times New Roman"/>
+                <w:sz w:val="24"/>
+                <w:szCs w:val="24"/>
+              </w:rPr>
+            </w:pPr>
+            <w:r>
+              <w:rPr>
+                <w:rFonts w:ascii="Times New Roman" w:hAnsi="Times New Roman" w:cs="Times New Roman"/>
+                <w:sz w:val="24"/>
+                <w:szCs w:val="24"/>
+              </w:rPr>
+              <w:t>One of the most popular document stores available both as a fully managed cloud service and for deployment on self-managed infrastructure</w:t>
+            </w:r>
+          </w:p>
+        </w:tc>
+      </w:tr>
+      <w:tr>
+        <w:tc>
+          <w:tcPr>
+            <w:tcW w:w="3005" w:type="dxa"/>
+          </w:tcPr>
+          <w:p>
+            <w:pPr>
+              <w:jc w:val="center"/>
+              <w:rPr>
+                <w:rFonts w:ascii="Times New Roman" w:hAnsi="Times New Roman" w:cs="Times New Roman"/>
+                <w:sz w:val="24"/>
+                <w:szCs w:val="24"/>
+              </w:rPr>
+            </w:pPr>
+            <w:r>
+              <w:rPr>
+                <w:rFonts w:ascii="Times New Roman" w:hAnsi="Times New Roman" w:cs="Times New Roman"/>
+                <w:sz w:val="24"/>
+                <w:szCs w:val="24"/>
+              </w:rPr>
+              <w:t>Primary database model</w:t>
+            </w:r>
+          </w:p>
+        </w:tc>
+        <w:tc>
+          <w:tcPr>
+            <w:tcW w:w="3005" w:type="dxa"/>
+          </w:tcPr>
+          <w:p>
+            <w:pPr>
+              <w:jc w:val="center"/>
+              <w:rPr>
+                <w:rFonts w:ascii="Times New Roman" w:hAnsi="Times New Roman" w:cs="Times New Roman"/>
+                <w:sz w:val="24"/>
+                <w:szCs w:val="24"/>
+              </w:rPr>
+            </w:pPr>
+            <w:r>
+              <w:rPr>
+                <w:rFonts w:ascii="Times New Roman" w:hAnsi="Times New Roman" w:cs="Times New Roman"/>
+                <w:sz w:val="24"/>
+                <w:szCs w:val="24"/>
+              </w:rPr>
+              <w:t>Document store</w:t>
+            </w:r>
+          </w:p>
+        </w:tc>
+        <w:tc>
+          <w:tcPr>
+            <w:tcW w:w="3006" w:type="dxa"/>
+          </w:tcPr>
+          <w:p>
+            <w:pPr>
+              <w:jc w:val="center"/>
+              <w:rPr>
+                <w:rFonts w:ascii="Times New Roman" w:hAnsi="Times New Roman" w:cs="Times New Roman"/>
+                <w:sz w:val="24"/>
+                <w:szCs w:val="24"/>
+              </w:rPr>
+            </w:pPr>
+            <w:r>
+              <w:rPr>
+                <w:rFonts w:ascii="Times New Roman" w:hAnsi="Times New Roman" w:cs="Times New Roman"/>
+                <w:sz w:val="24"/>
+                <w:szCs w:val="24"/>
+              </w:rPr>
+              <w:t>Document store</w:t>
+            </w:r>
+          </w:p>
+        </w:tc>
+      </w:tr>
+      <w:tr>
+        <w:tc>
+          <w:tcPr>
+            <w:tcW w:w="3005" w:type="dxa"/>
+          </w:tcPr>
+          <w:p>
+            <w:pPr>
+              <w:jc w:val="center"/>
+              <w:rPr>
+                <w:rFonts w:ascii="Times New Roman" w:hAnsi="Times New Roman" w:cs="Times New Roman"/>
+                <w:sz w:val="24"/>
+                <w:szCs w:val="24"/>
+              </w:rPr>
+            </w:pPr>
+            <w:r>
+              <w:rPr>
+                <w:rFonts w:ascii="Times New Roman" w:hAnsi="Times New Roman" w:cs="Times New Roman"/>
+                <w:sz w:val="24"/>
+                <w:szCs w:val="24"/>
+              </w:rPr>
+              <w:t>SQL</w:t>
+            </w:r>
+          </w:p>
+        </w:tc>
+        <w:tc>
+          <w:tcPr>
+            <w:tcW w:w="3005" w:type="dxa"/>
+          </w:tcPr>
+          <w:p>
+            <w:pPr>
+              <w:jc w:val="center"/>
+              <w:rPr>
+                <w:rFonts w:ascii="Times New Roman" w:hAnsi="Times New Roman" w:cs="Times New Roman"/>
+                <w:sz w:val="24"/>
+                <w:szCs w:val="24"/>
+              </w:rPr>
+            </w:pPr>
+            <w:r>
+              <w:rPr>
+                <w:rFonts w:ascii="Times New Roman" w:hAnsi="Times New Roman" w:cs="Times New Roman"/>
+                <w:sz w:val="24"/>
+                <w:szCs w:val="24"/>
+              </w:rPr>
+              <w:t>no</w:t>
+            </w:r>
+          </w:p>
+        </w:tc>
+        <w:tc>
+          <w:tcPr>
+            <w:tcW w:w="3006" w:type="dxa"/>
+          </w:tcPr>
+          <w:p>
+            <w:pPr>
+              <w:jc w:val="center"/>
+              <w:rPr>
+                <w:rFonts w:ascii="Times New Roman" w:hAnsi="Times New Roman" w:cs="Times New Roman"/>
+                <w:sz w:val="24"/>
+                <w:szCs w:val="24"/>
+              </w:rPr>
+            </w:pPr>
+            <w:r>
+              <w:rPr>
+                <w:rFonts w:ascii="Times New Roman" w:hAnsi="Times New Roman" w:cs="Times New Roman"/>
+                <w:sz w:val="24"/>
+                <w:szCs w:val="24"/>
+              </w:rPr>
+              <w:t>Read-only SQL queries via the MongoDB Connector for BI</w:t>
+            </w:r>
+          </w:p>
+        </w:tc>
+      </w:tr>
+      <w:tr>
+        <w:tc>
+          <w:tcPr>
+            <w:tcW w:w="3005" w:type="dxa"/>
+          </w:tcPr>
+          <w:p>
+            <w:pPr>
+              <w:jc w:val="center"/>
+              <w:rPr>
+                <w:rFonts w:ascii="Times New Roman" w:hAnsi="Times New Roman" w:cs="Times New Roman"/>
+                <w:sz w:val="24"/>
+                <w:szCs w:val="24"/>
+              </w:rPr>
+            </w:pPr>
+            <w:r>
+              <w:rPr>
+                <w:rFonts w:ascii="Times New Roman" w:hAnsi="Times New Roman" w:cs="Times New Roman"/>
+                <w:sz w:val="24"/>
+                <w:szCs w:val="24"/>
+              </w:rPr>
+              <w:t>APIs and other access methods</w:t>
+            </w:r>
+          </w:p>
+        </w:tc>
+        <w:tc>
+          <w:tcPr>
+            <w:tcW w:w="3005" w:type="dxa"/>
+          </w:tcPr>
+          <w:p>
+            <w:pPr>
+              <w:jc w:val="center"/>
+              <w:rPr>
+                <w:rFonts w:ascii="Times New Roman" w:hAnsi="Times New Roman" w:cs="Times New Roman"/>
+                <w:sz w:val="24"/>
+                <w:szCs w:val="24"/>
+              </w:rPr>
+            </w:pPr>
+            <w:r>
+              <w:rPr>
+                <w:rFonts w:ascii="Times New Roman" w:hAnsi="Times New Roman" w:cs="Times New Roman"/>
+                <w:sz w:val="24"/>
+                <w:szCs w:val="24"/>
+              </w:rPr>
+              <w:t>Android</w:t>
+            </w:r>
+          </w:p>
+          <w:p>
+            <w:pPr>
+              <w:jc w:val="center"/>
+              <w:rPr>
+                <w:rFonts w:ascii="Times New Roman" w:hAnsi="Times New Roman" w:cs="Times New Roman"/>
+                <w:sz w:val="24"/>
+                <w:szCs w:val="24"/>
+              </w:rPr>
+            </w:pPr>
+            <w:r>
+              <w:rPr>
+                <w:rFonts w:ascii="Times New Roman" w:hAnsi="Times New Roman" w:cs="Times New Roman"/>
+                <w:sz w:val="24"/>
+                <w:szCs w:val="24"/>
+              </w:rPr>
+              <w:t>iOS</w:t>
+            </w:r>
+          </w:p>
+          <w:p>
+            <w:pPr>
+              <w:jc w:val="center"/>
+              <w:rPr>
+                <w:rFonts w:ascii="Times New Roman" w:hAnsi="Times New Roman" w:cs="Times New Roman"/>
+                <w:sz w:val="24"/>
+                <w:szCs w:val="24"/>
+              </w:rPr>
+            </w:pPr>
+            <w:r>
+              <w:rPr>
+                <w:rFonts w:ascii="Times New Roman" w:hAnsi="Times New Roman" w:cs="Times New Roman"/>
+                <w:sz w:val="24"/>
+                <w:szCs w:val="24"/>
+              </w:rPr>
+              <w:t>JavaScript API</w:t>
+            </w:r>
+          </w:p>
+          <w:p>
+            <w:pPr>
+              <w:jc w:val="center"/>
+              <w:rPr>
+                <w:rFonts w:ascii="Times New Roman" w:hAnsi="Times New Roman" w:cs="Times New Roman"/>
+                <w:sz w:val="24"/>
+                <w:szCs w:val="24"/>
+              </w:rPr>
+            </w:pPr>
+            <w:r>
+              <w:rPr>
+                <w:rFonts w:ascii="Times New Roman" w:hAnsi="Times New Roman" w:cs="Times New Roman"/>
+                <w:sz w:val="24"/>
+                <w:szCs w:val="24"/>
+              </w:rPr>
+              <w:t>RESTful HTTP API</w:t>
+            </w:r>
+          </w:p>
+        </w:tc>
+        <w:tc>
+          <w:tcPr>
+            <w:tcW w:w="3006" w:type="dxa"/>
+          </w:tcPr>
+          <w:p>
+            <w:pPr>
+              <w:keepNext/>
+              <w:jc w:val="center"/>
+              <w:rPr>
+                <w:rFonts w:ascii="Times New Roman" w:hAnsi="Times New Roman" w:cs="Times New Roman"/>
+                <w:sz w:val="24"/>
+                <w:szCs w:val="24"/>
+              </w:rPr>
+            </w:pPr>
+            <w:r>
+              <w:rPr>
+                <w:rFonts w:ascii="Times New Roman" w:hAnsi="Times New Roman" w:cs="Times New Roman"/>
+                <w:sz w:val="24"/>
+                <w:szCs w:val="24"/>
+              </w:rPr>
+              <w:t>proprietary protocol using JSON</w:t>
+            </w:r>
+          </w:p>
+        </w:tc>
+      </w:tr>
+    </w:tbl>
+    <w:p>
+      <w:pPr>
+        <w:pStyle w:val="Caption"/>
+        <w:jc w:val="center"/>
+        <w:rPr>
+          <w:b/>
+          <w:bCs/>
+          <w:i w:val="0"/>
+          <w:iCs w:val="0"/>
+          <w:sz w:val="20"/>
+          <w:szCs w:val="20"/>
+        </w:rPr>
+      </w:pPr>
+      <w:r>
+        <w:rPr>
+          <w:b/>
+          <w:bCs/>
+          <w:i w:val="0"/>
+          <w:iCs w:val="0"/>
+          <w:sz w:val="20"/>
+          <w:szCs w:val="20"/>
+        </w:rPr>
+        <w:t xml:space="preserve">Table </w:t>
+      </w:r>
+      <w:r>
+        <w:rPr>
+          <w:b/>
+          <w:bCs/>
+          <w:i w:val="0"/>
+          <w:iCs w:val="0"/>
+          <w:sz w:val="20"/>
+          <w:szCs w:val="20"/>
+        </w:rPr>
+        <w:fldChar w:fldCharType="begin"/>
+      </w:r>
+      <w:r>
+        <w:rPr>
+          <w:b/>
+          <w:bCs/>
+          <w:i w:val="0"/>
+          <w:iCs w:val="0"/>
+          <w:sz w:val="20"/>
+          <w:szCs w:val="20"/>
+        </w:rPr>
+        <w:instrText xml:space="preserve"> SEQ Table \* ARABIC </w:instrText>
+      </w:r>
+      <w:r>
+        <w:rPr>
+          <w:b/>
+          <w:bCs/>
+          <w:i w:val="0"/>
+          <w:iCs w:val="0"/>
+          <w:sz w:val="20"/>
+          <w:szCs w:val="20"/>
+        </w:rPr>
+        <w:fldChar w:fldCharType="separate"/>
+      </w:r>
+      <w:r>
+        <w:rPr>
+          <w:b/>
+          <w:bCs/>
+          <w:i w:val="0"/>
+          <w:iCs w:val="0"/>
+          <w:noProof/>
+          <w:sz w:val="20"/>
+          <w:szCs w:val="20"/>
+        </w:rPr>
+        <w:t>2</w:t>
+      </w:r>
+      <w:r>
+        <w:rPr>
+          <w:b/>
+          <w:bCs/>
+          <w:i w:val="0"/>
+          <w:iCs w:val="0"/>
+          <w:sz w:val="20"/>
+          <w:szCs w:val="20"/>
+        </w:rPr>
+        <w:fldChar w:fldCharType="end"/>
+      </w:r>
+      <w:r>
+        <w:rPr>
+          <w:b/>
+          <w:bCs/>
+          <w:i w:val="0"/>
+          <w:iCs w:val="0"/>
+          <w:sz w:val="20"/>
+          <w:szCs w:val="20"/>
+        </w:rPr>
+        <w:t>- Evaluation of Databases.</w:t>
+      </w:r>
+    </w:p>
+    <w:p>
+      <w:pPr>
+        <w:rPr>
+          <w:rFonts w:ascii="Times New Roman" w:hAnsi="Times New Roman" w:cs="Times New Roman"/>
+          <w:sz w:val="24"/>
+          <w:szCs w:val="24"/>
+        </w:rPr>
+      </w:pPr>
+      <w:r>
+        <w:rPr>
+          <w:rFonts w:ascii="Times New Roman" w:hAnsi="Times New Roman" w:cs="Times New Roman"/>
+          <w:sz w:val="24"/>
+          <w:szCs w:val="24"/>
+        </w:rPr>
+        <w:t xml:space="preserve">I have chosen to the firebase Realtime Database only because there are API’s available for the Android operating system, and it will make the project development life cycle a lot more efficient, in the future there could be a possibility to change to a Mongo DB, but for now it will be a Firebase Realtime Database. </w:t>
+      </w:r>
+    </w:p>
+    <w:p>
+      <w:pPr>
+        <w:pStyle w:val="Heading3"/>
+        <w:rPr>
+          <w:b/>
+          <w:bCs/>
+          <w:color w:val="auto"/>
+        </w:rPr>
+      </w:pPr>
+      <w:r>
+        <w:rPr>
+          <w:b/>
+          <w:bCs/>
+          <w:color w:val="auto"/>
+        </w:rPr>
+        <w:t xml:space="preserve"> </w:t>
+      </w:r>
+    </w:p>
+    <w:p>
+      <w:pPr>
+        <w:rPr>
+          <w:rFonts w:ascii="Times New Roman" w:hAnsi="Times New Roman" w:cs="Times New Roman"/>
+          <w:sz w:val="24"/>
+          <w:szCs w:val="24"/>
           <w:lang w:val="en-US"/>
         </w:rPr>
         <w:sectPr>
@@ -4901,6 +7433,15 @@
           <w:docGrid w:linePitch="360"/>
         </w:sectPr>
       </w:pPr>
+      <w:r>
+        <w:rPr>
+          <w:rFonts w:ascii="Times New Roman" w:hAnsi="Times New Roman" w:cs="Times New Roman"/>
+          <w:sz w:val="24"/>
+          <w:szCs w:val="24"/>
+          <w:lang w:val="en-US"/>
+        </w:rPr>
+        <w:t xml:space="preserve">The next step of this project was to draw up a system diagram  of what I thought the system functioned, this allowed me to be able to explain to others what this project was about.  </w:t>
+      </w:r>
     </w:p>
     <w:p>
       <w:pPr>
@@ -4933,7 +7474,7 @@
                     <pic:cNvPicPr/>
                   </pic:nvPicPr>
                   <pic:blipFill>
-                    <a:blip r:embed="rId12"/>
+                    <a:blip r:embed="rId15"/>
                     <a:stretch>
                       <a:fillRect/>
                     </a:stretch>
@@ -4968,6 +7509,7 @@
           <w:bCs/>
           <w:i w:val="0"/>
           <w:iCs w:val="0"/>
+          <w:color w:val="auto"/>
         </w:rPr>
         <w:sectPr>
           <w:pgSz w:w="16838" w:h="11906" w:orient="landscape"/>
@@ -4982,6 +7524,7 @@
           <w:bCs/>
           <w:i w:val="0"/>
           <w:iCs w:val="0"/>
+          <w:color w:val="auto"/>
         </w:rPr>
         <w:t xml:space="preserve">Figure </w:t>
       </w:r>
@@ -4991,6 +7534,7 @@
           <w:bCs/>
           <w:i w:val="0"/>
           <w:iCs w:val="0"/>
+          <w:color w:val="auto"/>
         </w:rPr>
         <w:fldChar w:fldCharType="begin"/>
       </w:r>
@@ -5000,6 +7544,7 @@
           <w:bCs/>
           <w:i w:val="0"/>
           <w:iCs w:val="0"/>
+          <w:color w:val="auto"/>
         </w:rPr>
         <w:instrText xml:space="preserve"> SEQ Figure \* ARABIC </w:instrText>
       </w:r>
@@ -5009,6 +7554,7 @@
           <w:bCs/>
           <w:i w:val="0"/>
           <w:iCs w:val="0"/>
+          <w:color w:val="auto"/>
         </w:rPr>
         <w:fldChar w:fldCharType="separate"/>
       </w:r>
@@ -5019,15 +7565,17 @@
           <w:i w:val="0"/>
           <w:iCs w:val="0"/>
           <w:noProof/>
-        </w:rPr>
-        <w:t>8</w:t>
-      </w:r>
-      <w:r>
-        <w:rPr>
-          <w:b/>
-          <w:bCs/>
-          <w:i w:val="0"/>
-          <w:iCs w:val="0"/>
+          <w:color w:val="auto"/>
+        </w:rPr>
+        <w:t>11</w:t>
+      </w:r>
+      <w:r>
+        <w:rPr>
+          <w:b/>
+          <w:bCs/>
+          <w:i w:val="0"/>
+          <w:iCs w:val="0"/>
+          <w:color w:val="auto"/>
         </w:rPr>
         <w:fldChar w:fldCharType="end"/>
       </w:r>
@@ -5037,32 +7585,14 @@
           <w:bCs/>
           <w:i w:val="0"/>
           <w:iCs w:val="0"/>
+          <w:color w:val="auto"/>
         </w:rPr>
         <w:t xml:space="preserve"> - System Architecture Diagram</w:t>
       </w:r>
-      <w:r>
-        <w:rPr>
-          <w:b/>
-          <w:bCs/>
-          <w:i w:val="0"/>
-          <w:iCs w:val="0"/>
-        </w:rPr>
-        <w:t>.</w:t>
-      </w:r>
-    </w:p>
-    <w:p>
-      <w:r>
-        <w:lastRenderedPageBreak/>
-        <w:t xml:space="preserve">In this project, the idea was for different sensors to interface to the raspberry pi using, the measurements of these sensors </w:t>
-      </w:r>
-      <w:r>
-        <w:t xml:space="preserve">would be processed and sent up to a </w:t>
-      </w:r>
     </w:p>
     <w:p>
       <w:pPr>
         <w:pStyle w:val="Caption"/>
-        <w:jc w:val="center"/>
         <w:rPr>
           <w:b/>
           <w:bCs/>
@@ -5793,7 +8323,7 @@
   <w:abstractNum w:abstractNumId="6" w15:restartNumberingAfterBreak="0">
     <w:nsid w:val="6B0457BA"/>
     <w:multiLevelType w:val="multilevel"/>
-    <w:tmpl w:val="B06CCD2E"/>
+    <w:tmpl w:val="F872E416"/>
     <w:lvl w:ilvl="0">
       <w:start w:val="1"/>
       <w:numFmt w:val="decimal"/>
@@ -5817,6 +8347,7 @@
       </w:pPr>
       <w:rPr>
         <w:rFonts w:hint="default"/>
+        <w:color w:val="auto"/>
       </w:rPr>
     </w:lvl>
     <w:lvl w:ilvl="2">
@@ -6032,28 +8563,28 @@
       </w:rPr>
     </w:lvl>
   </w:abstractNum>
-  <w:num w:numId="1">
+  <w:num w:numId="1" w16cid:durableId="529684419">
     <w:abstractNumId w:val="3"/>
   </w:num>
-  <w:num w:numId="2">
+  <w:num w:numId="2" w16cid:durableId="1806853723">
     <w:abstractNumId w:val="6"/>
   </w:num>
-  <w:num w:numId="3">
+  <w:num w:numId="3" w16cid:durableId="68305907">
     <w:abstractNumId w:val="7"/>
   </w:num>
-  <w:num w:numId="4">
+  <w:num w:numId="4" w16cid:durableId="1145387696">
     <w:abstractNumId w:val="2"/>
   </w:num>
-  <w:num w:numId="5">
+  <w:num w:numId="5" w16cid:durableId="875432265">
     <w:abstractNumId w:val="1"/>
   </w:num>
-  <w:num w:numId="6">
+  <w:num w:numId="6" w16cid:durableId="7100836">
     <w:abstractNumId w:val="5"/>
   </w:num>
-  <w:num w:numId="7">
+  <w:num w:numId="7" w16cid:durableId="1793404351">
     <w:abstractNumId w:val="0"/>
   </w:num>
-  <w:num w:numId="8">
+  <w:num w:numId="8" w16cid:durableId="677776682">
     <w:abstractNumId w:val="4"/>
   </w:num>
 </w:numbering>
@@ -6526,6 +9057,7 @@
   <w:style w:type="character" w:default="1" w:styleId="DefaultParagraphFont">
     <w:name w:val="Default Paragraph Font"/>
     <w:uiPriority w:val="1"/>
+    <w:semiHidden/>
     <w:unhideWhenUsed/>
   </w:style>
   <w:style w:type="table" w:default="1" w:styleId="TableNormal">

</xml_diff>

<commit_message>
Adding Features to Android App
</commit_message>
<xml_diff>
--- a/FInal Project.docx
+++ b/FInal Project.docx
@@ -5086,14 +5086,27 @@
       <w:r>
         <w:t xml:space="preserve">Figure </w:t>
       </w:r>
-      <w:fldSimple w:instr=" SEQ Figure \* ARABIC ">
-        <w:r>
-          <w:rPr>
-            <w:noProof/>
-          </w:rPr>
-          <w:t>1</w:t>
-        </w:r>
-      </w:fldSimple>
+      <w:r>
+        <w:fldChar w:fldCharType="begin"/>
+      </w:r>
+      <w:r>
+        <w:instrText xml:space="preserve"> SEQ Figure \* ARABIC </w:instrText>
+      </w:r>
+      <w:r>
+        <w:fldChar w:fldCharType="separate"/>
+      </w:r>
+      <w:r>
+        <w:rPr>
+          <w:noProof/>
+        </w:rPr>
+        <w:t>1</w:t>
+      </w:r>
+      <w:r>
+        <w:rPr>
+          <w:noProof/>
+        </w:rPr>
+        <w:fldChar w:fldCharType="end"/>
+      </w:r>
       <w:r>
         <w:t xml:space="preserve"> - The Raspberry Pi Powered Garden</w:t>
       </w:r>
@@ -5282,14 +5295,27 @@
       <w:r>
         <w:t xml:space="preserve">Figure </w:t>
       </w:r>
-      <w:fldSimple w:instr=" SEQ Figure \* ARABIC ">
-        <w:r>
-          <w:rPr>
-            <w:noProof/>
-          </w:rPr>
-          <w:t>2</w:t>
-        </w:r>
-      </w:fldSimple>
+      <w:r>
+        <w:fldChar w:fldCharType="begin"/>
+      </w:r>
+      <w:r>
+        <w:instrText xml:space="preserve"> SEQ Figure \* ARABIC </w:instrText>
+      </w:r>
+      <w:r>
+        <w:fldChar w:fldCharType="separate"/>
+      </w:r>
+      <w:r>
+        <w:rPr>
+          <w:noProof/>
+        </w:rPr>
+        <w:t>2</w:t>
+      </w:r>
+      <w:r>
+        <w:rPr>
+          <w:noProof/>
+        </w:rPr>
+        <w:fldChar w:fldCharType="end"/>
+      </w:r>
       <w:r>
         <w:rPr>
           <w:noProof/>
@@ -5411,14 +5437,27 @@
       <w:r>
         <w:t xml:space="preserve">Figure </w:t>
       </w:r>
-      <w:fldSimple w:instr=" SEQ Figure \* ARABIC ">
-        <w:r>
-          <w:rPr>
-            <w:noProof/>
-          </w:rPr>
-          <w:t>3</w:t>
-        </w:r>
-      </w:fldSimple>
+      <w:r>
+        <w:fldChar w:fldCharType="begin"/>
+      </w:r>
+      <w:r>
+        <w:instrText xml:space="preserve"> SEQ Figure \* ARABIC </w:instrText>
+      </w:r>
+      <w:r>
+        <w:fldChar w:fldCharType="separate"/>
+      </w:r>
+      <w:r>
+        <w:rPr>
+          <w:noProof/>
+        </w:rPr>
+        <w:t>3</w:t>
+      </w:r>
+      <w:r>
+        <w:rPr>
+          <w:noProof/>
+        </w:rPr>
+        <w:fldChar w:fldCharType="end"/>
+      </w:r>
       <w:r>
         <w:t xml:space="preserve"> </w:t>
       </w:r>
@@ -5857,14 +5896,27 @@
       <w:r>
         <w:t xml:space="preserve">Figure </w:t>
       </w:r>
-      <w:fldSimple w:instr=" SEQ Figure \* ARABIC ">
-        <w:r>
-          <w:rPr>
-            <w:noProof/>
-          </w:rPr>
-          <w:t>4</w:t>
-        </w:r>
-      </w:fldSimple>
+      <w:r>
+        <w:fldChar w:fldCharType="begin"/>
+      </w:r>
+      <w:r>
+        <w:instrText xml:space="preserve"> SEQ Figure \* ARABIC </w:instrText>
+      </w:r>
+      <w:r>
+        <w:fldChar w:fldCharType="separate"/>
+      </w:r>
+      <w:r>
+        <w:rPr>
+          <w:noProof/>
+        </w:rPr>
+        <w:t>4</w:t>
+      </w:r>
+      <w:r>
+        <w:rPr>
+          <w:noProof/>
+        </w:rPr>
+        <w:fldChar w:fldCharType="end"/>
+      </w:r>
       <w:r>
         <w:t xml:space="preserve"> </w:t>
       </w:r>
@@ -6092,14 +6144,27 @@
       <w:r>
         <w:t xml:space="preserve">Figure </w:t>
       </w:r>
-      <w:fldSimple w:instr=" SEQ Figure \* ARABIC ">
-        <w:r>
-          <w:rPr>
-            <w:noProof/>
-          </w:rPr>
-          <w:t>5</w:t>
-        </w:r>
-      </w:fldSimple>
+      <w:r>
+        <w:fldChar w:fldCharType="begin"/>
+      </w:r>
+      <w:r>
+        <w:instrText xml:space="preserve"> SEQ Figure \* ARABIC </w:instrText>
+      </w:r>
+      <w:r>
+        <w:fldChar w:fldCharType="separate"/>
+      </w:r>
+      <w:r>
+        <w:rPr>
+          <w:noProof/>
+        </w:rPr>
+        <w:t>5</w:t>
+      </w:r>
+      <w:r>
+        <w:rPr>
+          <w:noProof/>
+        </w:rPr>
+        <w:fldChar w:fldCharType="end"/>
+      </w:r>
       <w:r>
         <w:t xml:space="preserve"> - </w:t>
       </w:r>
@@ -8765,14 +8830,27 @@
       <w:r>
         <w:t xml:space="preserve">Figure </w:t>
       </w:r>
-      <w:fldSimple w:instr=" SEQ Figure \* ARABIC ">
-        <w:r>
-          <w:rPr>
-            <w:noProof/>
-          </w:rPr>
-          <w:t>6</w:t>
-        </w:r>
-      </w:fldSimple>
+      <w:r>
+        <w:fldChar w:fldCharType="begin"/>
+      </w:r>
+      <w:r>
+        <w:instrText xml:space="preserve"> SEQ Figure \* ARABIC </w:instrText>
+      </w:r>
+      <w:r>
+        <w:fldChar w:fldCharType="separate"/>
+      </w:r>
+      <w:r>
+        <w:rPr>
+          <w:noProof/>
+        </w:rPr>
+        <w:t>6</w:t>
+      </w:r>
+      <w:r>
+        <w:rPr>
+          <w:noProof/>
+        </w:rPr>
+        <w:fldChar w:fldCharType="end"/>
+      </w:r>
       <w:r>
         <w:t xml:space="preserve"> - DHT11 &amp; DHT22 Sensors</w:t>
       </w:r>
@@ -9450,14 +9528,27 @@
       <w:r>
         <w:t xml:space="preserve">Figure </w:t>
       </w:r>
-      <w:fldSimple w:instr=" SEQ Figure \* ARABIC ">
-        <w:r>
-          <w:rPr>
-            <w:noProof/>
-          </w:rPr>
-          <w:t>7</w:t>
-        </w:r>
-      </w:fldSimple>
+      <w:r>
+        <w:fldChar w:fldCharType="begin"/>
+      </w:r>
+      <w:r>
+        <w:instrText xml:space="preserve"> SEQ Figure \* ARABIC </w:instrText>
+      </w:r>
+      <w:r>
+        <w:fldChar w:fldCharType="separate"/>
+      </w:r>
+      <w:r>
+        <w:rPr>
+          <w:noProof/>
+        </w:rPr>
+        <w:t>7</w:t>
+      </w:r>
+      <w:r>
+        <w:rPr>
+          <w:noProof/>
+        </w:rPr>
+        <w:fldChar w:fldCharType="end"/>
+      </w:r>
       <w:r>
         <w:t xml:space="preserve"> - Soil Moisture Sensors</w:t>
       </w:r>
@@ -9529,1307 +9620,74 @@
     </w:p>
     <w:p>
       <w:pPr>
+        <w:keepNext/>
         <w:spacing w:after="227" w:line="256" w:lineRule="auto"/>
-        <w:ind w:left="2659" w:firstLine="0"/>
+        <w:jc w:val="center"/>
       </w:pPr>
       <w:r>
         <w:rPr>
           <w:noProof/>
         </w:rPr>
-        <mc:AlternateContent>
-          <mc:Choice Requires="wpg">
-            <w:drawing>
-              <wp:inline distT="0" distB="0" distL="0" distR="0" wp14:anchorId="77F250F9" wp14:editId="26195B7E">
-                <wp:extent cx="2058670" cy="2289810"/>
-                <wp:effectExtent l="9525" t="9525" r="8255" b="43815"/>
-                <wp:docPr id="9" name="Group 9"/>
-                <wp:cNvGraphicFramePr>
-                  <a:graphicFrameLocks xmlns:a="http://schemas.openxmlformats.org/drawingml/2006/main"/>
-                </wp:cNvGraphicFramePr>
-                <a:graphic xmlns:a="http://schemas.openxmlformats.org/drawingml/2006/main">
-                  <a:graphicData uri="http://schemas.microsoft.com/office/word/2010/wordprocessingGroup">
-                    <wpg:wgp>
-                      <wpg:cNvGrpSpPr>
-                        <a:grpSpLocks/>
-                      </wpg:cNvGrpSpPr>
-                      <wpg:grpSpPr bwMode="auto">
-                        <a:xfrm>
-                          <a:off x="0" y="0"/>
-                          <a:ext cx="2058670" cy="2289810"/>
-                          <a:chOff x="0" y="0"/>
-                          <a:chExt cx="20588" cy="22895"/>
-                        </a:xfrm>
-                      </wpg:grpSpPr>
-                      <wps:wsp>
-                        <wps:cNvPr id="10" name="Rectangle 1220"/>
-                        <wps:cNvSpPr>
-                          <a:spLocks noChangeArrowheads="1"/>
-                        </wps:cNvSpPr>
-                        <wps:spPr bwMode="auto">
-                          <a:xfrm>
-                            <a:off x="20292" y="19490"/>
-                            <a:ext cx="394" cy="1778"/>
-                          </a:xfrm>
-                          <a:prstGeom prst="rect">
-                            <a:avLst/>
-                          </a:prstGeom>
-                          <a:noFill/>
-                          <a:ln>
-                            <a:noFill/>
-                          </a:ln>
-                          <a:extLst>
-                            <a:ext uri="{909E8E84-426E-40DD-AFC4-6F175D3DCCD1}">
-                              <a14:hiddenFill xmlns:a14="http://schemas.microsoft.com/office/drawing/2010/main">
-                                <a:solidFill>
-                                  <a:srgbClr val="FFFFFF"/>
-                                </a:solidFill>
-                              </a14:hiddenFill>
-                            </a:ext>
-                            <a:ext uri="{91240B29-F687-4F45-9708-019B960494DF}">
-                              <a14:hiddenLine xmlns:a14="http://schemas.microsoft.com/office/drawing/2010/main" w="9525">
-                                <a:solidFill>
-                                  <a:srgbClr val="000000"/>
-                                </a:solidFill>
-                                <a:miter lim="800000"/>
-                                <a:headEnd/>
-                                <a:tailEnd/>
-                              </a14:hiddenLine>
-                            </a:ext>
-                          </a:extLst>
-                        </wps:spPr>
-                        <wps:txbx>
-                          <w:txbxContent>
-                            <w:p>
-                              <w:pPr>
-                                <w:spacing w:after="160" w:line="256" w:lineRule="auto"/>
-                                <w:ind w:left="0" w:firstLine="0"/>
-                              </w:pPr>
-                              <w:r>
-                                <w:rPr>
-                                  <w:rFonts w:ascii="Calibri" w:eastAsia="Calibri" w:hAnsi="Calibri" w:cs="Calibri"/>
-                                  <w:sz w:val="21"/>
-                                </w:rPr>
-                                <w:t xml:space="preserve"> </w:t>
-                              </w:r>
-                            </w:p>
-                          </w:txbxContent>
-                        </wps:txbx>
-                        <wps:bodyPr rot="0" vert="horz" wrap="square" lIns="0" tIns="0" rIns="0" bIns="0" anchor="t" anchorCtr="0" upright="1">
-                          <a:noAutofit/>
-                        </wps:bodyPr>
-                      </wps:wsp>
-                      <wps:wsp>
-                        <wps:cNvPr id="11" name="Rectangle 1221"/>
-                        <wps:cNvSpPr>
-                          <a:spLocks noChangeArrowheads="1"/>
-                        </wps:cNvSpPr>
-                        <wps:spPr bwMode="auto">
-                          <a:xfrm>
-                            <a:off x="3070" y="21779"/>
-                            <a:ext cx="3687" cy="1456"/>
-                          </a:xfrm>
-                          <a:prstGeom prst="rect">
-                            <a:avLst/>
-                          </a:prstGeom>
-                          <a:noFill/>
-                          <a:ln>
-                            <a:noFill/>
-                          </a:ln>
-                          <a:extLst>
-                            <a:ext uri="{909E8E84-426E-40DD-AFC4-6F175D3DCCD1}">
-                              <a14:hiddenFill xmlns:a14="http://schemas.microsoft.com/office/drawing/2010/main">
-                                <a:solidFill>
-                                  <a:srgbClr val="FFFFFF"/>
-                                </a:solidFill>
-                              </a14:hiddenFill>
-                            </a:ext>
-                            <a:ext uri="{91240B29-F687-4F45-9708-019B960494DF}">
-                              <a14:hiddenLine xmlns:a14="http://schemas.microsoft.com/office/drawing/2010/main" w="9525">
-                                <a:solidFill>
-                                  <a:srgbClr val="000000"/>
-                                </a:solidFill>
-                                <a:miter lim="800000"/>
-                                <a:headEnd/>
-                                <a:tailEnd/>
-                              </a14:hiddenLine>
-                            </a:ext>
-                          </a:extLst>
-                        </wps:spPr>
-                        <wps:txbx>
-                          <w:txbxContent>
-                            <w:p>
-                              <w:pPr>
-                                <w:spacing w:after="160" w:line="256" w:lineRule="auto"/>
-                                <w:ind w:left="0" w:firstLine="0"/>
-                              </w:pPr>
-                              <w:r>
-                                <w:rPr>
-                                  <w:rFonts w:ascii="Calibri" w:eastAsia="Calibri" w:hAnsi="Calibri" w:cs="Calibri"/>
-                                  <w:b/>
-                                  <w:sz w:val="17"/>
-                                </w:rPr>
-                                <w:t>Figure</w:t>
-                              </w:r>
-                            </w:p>
-                          </w:txbxContent>
-                        </wps:txbx>
-                        <wps:bodyPr rot="0" vert="horz" wrap="square" lIns="0" tIns="0" rIns="0" bIns="0" anchor="t" anchorCtr="0" upright="1">
-                          <a:noAutofit/>
-                        </wps:bodyPr>
-                      </wps:wsp>
-                      <wps:wsp>
-                        <wps:cNvPr id="12" name="Rectangle 1222"/>
-                        <wps:cNvSpPr>
-                          <a:spLocks noChangeArrowheads="1"/>
-                        </wps:cNvSpPr>
-                        <wps:spPr bwMode="auto">
-                          <a:xfrm>
-                            <a:off x="5844" y="21779"/>
-                            <a:ext cx="323" cy="1456"/>
-                          </a:xfrm>
-                          <a:prstGeom prst="rect">
-                            <a:avLst/>
-                          </a:prstGeom>
-                          <a:noFill/>
-                          <a:ln>
-                            <a:noFill/>
-                          </a:ln>
-                          <a:extLst>
-                            <a:ext uri="{909E8E84-426E-40DD-AFC4-6F175D3DCCD1}">
-                              <a14:hiddenFill xmlns:a14="http://schemas.microsoft.com/office/drawing/2010/main">
-                                <a:solidFill>
-                                  <a:srgbClr val="FFFFFF"/>
-                                </a:solidFill>
-                              </a14:hiddenFill>
-                            </a:ext>
-                            <a:ext uri="{91240B29-F687-4F45-9708-019B960494DF}">
-                              <a14:hiddenLine xmlns:a14="http://schemas.microsoft.com/office/drawing/2010/main" w="9525">
-                                <a:solidFill>
-                                  <a:srgbClr val="000000"/>
-                                </a:solidFill>
-                                <a:miter lim="800000"/>
-                                <a:headEnd/>
-                                <a:tailEnd/>
-                              </a14:hiddenLine>
-                            </a:ext>
-                          </a:extLst>
-                        </wps:spPr>
-                        <wps:txbx>
-                          <w:txbxContent>
-                            <w:p>
-                              <w:pPr>
-                                <w:spacing w:after="160" w:line="256" w:lineRule="auto"/>
-                                <w:ind w:left="0" w:firstLine="0"/>
-                              </w:pPr>
-                              <w:r>
-                                <w:rPr>
-                                  <w:rFonts w:ascii="Calibri" w:eastAsia="Calibri" w:hAnsi="Calibri" w:cs="Calibri"/>
-                                  <w:b/>
-                                  <w:sz w:val="17"/>
-                                </w:rPr>
-                                <w:t xml:space="preserve"> </w:t>
-                              </w:r>
-                            </w:p>
-                          </w:txbxContent>
-                        </wps:txbx>
-                        <wps:bodyPr rot="0" vert="horz" wrap="square" lIns="0" tIns="0" rIns="0" bIns="0" anchor="t" anchorCtr="0" upright="1">
-                          <a:noAutofit/>
-                        </wps:bodyPr>
-                      </wps:wsp>
-                      <wps:wsp>
-                        <wps:cNvPr id="13" name="Rectangle 1223"/>
-                        <wps:cNvSpPr>
-                          <a:spLocks noChangeArrowheads="1"/>
-                        </wps:cNvSpPr>
-                        <wps:spPr bwMode="auto">
-                          <a:xfrm>
-                            <a:off x="6088" y="21779"/>
-                            <a:ext cx="1455" cy="1456"/>
-                          </a:xfrm>
-                          <a:prstGeom prst="rect">
-                            <a:avLst/>
-                          </a:prstGeom>
-                          <a:noFill/>
-                          <a:ln>
-                            <a:noFill/>
-                          </a:ln>
-                          <a:extLst>
-                            <a:ext uri="{909E8E84-426E-40DD-AFC4-6F175D3DCCD1}">
-                              <a14:hiddenFill xmlns:a14="http://schemas.microsoft.com/office/drawing/2010/main">
-                                <a:solidFill>
-                                  <a:srgbClr val="FFFFFF"/>
-                                </a:solidFill>
-                              </a14:hiddenFill>
-                            </a:ext>
-                            <a:ext uri="{91240B29-F687-4F45-9708-019B960494DF}">
-                              <a14:hiddenLine xmlns:a14="http://schemas.microsoft.com/office/drawing/2010/main" w="9525">
-                                <a:solidFill>
-                                  <a:srgbClr val="000000"/>
-                                </a:solidFill>
-                                <a:miter lim="800000"/>
-                                <a:headEnd/>
-                                <a:tailEnd/>
-                              </a14:hiddenLine>
-                            </a:ext>
-                          </a:extLst>
-                        </wps:spPr>
-                        <wps:txbx>
-                          <w:txbxContent>
-                            <w:p>
-                              <w:pPr>
-                                <w:spacing w:after="160" w:line="256" w:lineRule="auto"/>
-                                <w:ind w:left="0" w:firstLine="0"/>
-                              </w:pPr>
-                              <w:r>
-                                <w:rPr>
-                                  <w:rFonts w:ascii="Calibri" w:eastAsia="Calibri" w:hAnsi="Calibri" w:cs="Calibri"/>
-                                  <w:b/>
-                                  <w:sz w:val="17"/>
-                                </w:rPr>
-                                <w:t>10</w:t>
-                              </w:r>
-                            </w:p>
-                          </w:txbxContent>
-                        </wps:txbx>
-                        <wps:bodyPr rot="0" vert="horz" wrap="square" lIns="0" tIns="0" rIns="0" bIns="0" anchor="t" anchorCtr="0" upright="1">
-                          <a:noAutofit/>
-                        </wps:bodyPr>
-                      </wps:wsp>
-                      <wps:wsp>
-                        <wps:cNvPr id="14" name="Rectangle 1224"/>
-                        <wps:cNvSpPr>
-                          <a:spLocks noChangeArrowheads="1"/>
-                        </wps:cNvSpPr>
-                        <wps:spPr bwMode="auto">
-                          <a:xfrm>
-                            <a:off x="7178" y="21779"/>
-                            <a:ext cx="1093" cy="1456"/>
-                          </a:xfrm>
-                          <a:prstGeom prst="rect">
-                            <a:avLst/>
-                          </a:prstGeom>
-                          <a:noFill/>
-                          <a:ln>
-                            <a:noFill/>
-                          </a:ln>
-                          <a:extLst>
-                            <a:ext uri="{909E8E84-426E-40DD-AFC4-6F175D3DCCD1}">
-                              <a14:hiddenFill xmlns:a14="http://schemas.microsoft.com/office/drawing/2010/main">
-                                <a:solidFill>
-                                  <a:srgbClr val="FFFFFF"/>
-                                </a:solidFill>
-                              </a14:hiddenFill>
-                            </a:ext>
-                            <a:ext uri="{91240B29-F687-4F45-9708-019B960494DF}">
-                              <a14:hiddenLine xmlns:a14="http://schemas.microsoft.com/office/drawing/2010/main" w="9525">
-                                <a:solidFill>
-                                  <a:srgbClr val="000000"/>
-                                </a:solidFill>
-                                <a:miter lim="800000"/>
-                                <a:headEnd/>
-                                <a:tailEnd/>
-                              </a14:hiddenLine>
-                            </a:ext>
-                          </a:extLst>
-                        </wps:spPr>
-                        <wps:txbx>
-                          <w:txbxContent>
-                            <w:p>
-                              <w:pPr>
-                                <w:spacing w:after="160" w:line="256" w:lineRule="auto"/>
-                                <w:ind w:left="0" w:firstLine="0"/>
-                              </w:pPr>
-                              <w:r>
-                                <w:rPr>
-                                  <w:rFonts w:ascii="Calibri" w:eastAsia="Calibri" w:hAnsi="Calibri" w:cs="Calibri"/>
-                                  <w:b/>
-                                  <w:sz w:val="17"/>
-                                </w:rPr>
-                                <w:t xml:space="preserve"> ‐ </w:t>
-                              </w:r>
-                            </w:p>
-                          </w:txbxContent>
-                        </wps:txbx>
-                        <wps:bodyPr rot="0" vert="horz" wrap="square" lIns="0" tIns="0" rIns="0" bIns="0" anchor="t" anchorCtr="0" upright="1">
-                          <a:noAutofit/>
-                        </wps:bodyPr>
-                      </wps:wsp>
-                      <wps:wsp>
-                        <wps:cNvPr id="15" name="Rectangle 1225"/>
-                        <wps:cNvSpPr>
-                          <a:spLocks noChangeArrowheads="1"/>
-                        </wps:cNvSpPr>
-                        <wps:spPr bwMode="auto">
-                          <a:xfrm>
-                            <a:off x="8001" y="21779"/>
-                            <a:ext cx="2227" cy="1456"/>
-                          </a:xfrm>
-                          <a:prstGeom prst="rect">
-                            <a:avLst/>
-                          </a:prstGeom>
-                          <a:noFill/>
-                          <a:ln>
-                            <a:noFill/>
-                          </a:ln>
-                          <a:extLst>
-                            <a:ext uri="{909E8E84-426E-40DD-AFC4-6F175D3DCCD1}">
-                              <a14:hiddenFill xmlns:a14="http://schemas.microsoft.com/office/drawing/2010/main">
-                                <a:solidFill>
-                                  <a:srgbClr val="FFFFFF"/>
-                                </a:solidFill>
-                              </a14:hiddenFill>
-                            </a:ext>
-                            <a:ext uri="{91240B29-F687-4F45-9708-019B960494DF}">
-                              <a14:hiddenLine xmlns:a14="http://schemas.microsoft.com/office/drawing/2010/main" w="9525">
-                                <a:solidFill>
-                                  <a:srgbClr val="000000"/>
-                                </a:solidFill>
-                                <a:miter lim="800000"/>
-                                <a:headEnd/>
-                                <a:tailEnd/>
-                              </a14:hiddenLine>
-                            </a:ext>
-                          </a:extLst>
-                        </wps:spPr>
-                        <wps:txbx>
-                          <w:txbxContent>
-                            <w:p>
-                              <w:pPr>
-                                <w:spacing w:after="160" w:line="256" w:lineRule="auto"/>
-                                <w:ind w:left="0" w:firstLine="0"/>
-                              </w:pPr>
-                              <w:r>
-                                <w:rPr>
-                                  <w:rFonts w:ascii="Calibri" w:eastAsia="Calibri" w:hAnsi="Calibri" w:cs="Calibri"/>
-                                  <w:b/>
-                                  <w:sz w:val="17"/>
-                                </w:rPr>
-                                <w:t>MQ</w:t>
-                              </w:r>
-                            </w:p>
-                          </w:txbxContent>
-                        </wps:txbx>
-                        <wps:bodyPr rot="0" vert="horz" wrap="square" lIns="0" tIns="0" rIns="0" bIns="0" anchor="t" anchorCtr="0" upright="1">
-                          <a:noAutofit/>
-                        </wps:bodyPr>
-                      </wps:wsp>
-                      <wps:wsp>
-                        <wps:cNvPr id="16" name="Rectangle 1226"/>
-                        <wps:cNvSpPr>
-                          <a:spLocks noChangeArrowheads="1"/>
-                        </wps:cNvSpPr>
-                        <wps:spPr bwMode="auto">
-                          <a:xfrm>
-                            <a:off x="9677" y="21779"/>
-                            <a:ext cx="438" cy="1456"/>
-                          </a:xfrm>
-                          <a:prstGeom prst="rect">
-                            <a:avLst/>
-                          </a:prstGeom>
-                          <a:noFill/>
-                          <a:ln>
-                            <a:noFill/>
-                          </a:ln>
-                          <a:extLst>
-                            <a:ext uri="{909E8E84-426E-40DD-AFC4-6F175D3DCCD1}">
-                              <a14:hiddenFill xmlns:a14="http://schemas.microsoft.com/office/drawing/2010/main">
-                                <a:solidFill>
-                                  <a:srgbClr val="FFFFFF"/>
-                                </a:solidFill>
-                              </a14:hiddenFill>
-                            </a:ext>
-                            <a:ext uri="{91240B29-F687-4F45-9708-019B960494DF}">
-                              <a14:hiddenLine xmlns:a14="http://schemas.microsoft.com/office/drawing/2010/main" w="9525">
-                                <a:solidFill>
-                                  <a:srgbClr val="000000"/>
-                                </a:solidFill>
-                                <a:miter lim="800000"/>
-                                <a:headEnd/>
-                                <a:tailEnd/>
-                              </a14:hiddenLine>
-                            </a:ext>
-                          </a:extLst>
-                        </wps:spPr>
-                        <wps:txbx>
-                          <w:txbxContent>
-                            <w:p>
-                              <w:pPr>
-                                <w:spacing w:after="160" w:line="256" w:lineRule="auto"/>
-                                <w:ind w:left="0" w:firstLine="0"/>
-                              </w:pPr>
-                              <w:r>
-                                <w:rPr>
-                                  <w:rFonts w:ascii="Calibri" w:eastAsia="Calibri" w:hAnsi="Calibri" w:cs="Calibri"/>
-                                  <w:b/>
-                                  <w:sz w:val="17"/>
-                                </w:rPr>
-                                <w:t>‐</w:t>
-                              </w:r>
-                            </w:p>
-                          </w:txbxContent>
-                        </wps:txbx>
-                        <wps:bodyPr rot="0" vert="horz" wrap="square" lIns="0" tIns="0" rIns="0" bIns="0" anchor="t" anchorCtr="0" upright="1">
-                          <a:noAutofit/>
-                        </wps:bodyPr>
-                      </wps:wsp>
-                      <wps:wsp>
-                        <wps:cNvPr id="17" name="Rectangle 1227"/>
-                        <wps:cNvSpPr>
-                          <a:spLocks noChangeArrowheads="1"/>
-                        </wps:cNvSpPr>
-                        <wps:spPr bwMode="auto">
-                          <a:xfrm>
-                            <a:off x="9997" y="21779"/>
-                            <a:ext cx="2175" cy="1456"/>
-                          </a:xfrm>
-                          <a:prstGeom prst="rect">
-                            <a:avLst/>
-                          </a:prstGeom>
-                          <a:noFill/>
-                          <a:ln>
-                            <a:noFill/>
-                          </a:ln>
-                          <a:extLst>
-                            <a:ext uri="{909E8E84-426E-40DD-AFC4-6F175D3DCCD1}">
-                              <a14:hiddenFill xmlns:a14="http://schemas.microsoft.com/office/drawing/2010/main">
-                                <a:solidFill>
-                                  <a:srgbClr val="FFFFFF"/>
-                                </a:solidFill>
-                              </a14:hiddenFill>
-                            </a:ext>
-                            <a:ext uri="{91240B29-F687-4F45-9708-019B960494DF}">
-                              <a14:hiddenLine xmlns:a14="http://schemas.microsoft.com/office/drawing/2010/main" w="9525">
-                                <a:solidFill>
-                                  <a:srgbClr val="000000"/>
-                                </a:solidFill>
-                                <a:miter lim="800000"/>
-                                <a:headEnd/>
-                                <a:tailEnd/>
-                              </a14:hiddenLine>
-                            </a:ext>
-                          </a:extLst>
-                        </wps:spPr>
-                        <wps:txbx>
-                          <w:txbxContent>
-                            <w:p>
-                              <w:pPr>
-                                <w:spacing w:after="160" w:line="256" w:lineRule="auto"/>
-                                <w:ind w:left="0" w:firstLine="0"/>
-                              </w:pPr>
-                              <w:r>
-                                <w:rPr>
-                                  <w:rFonts w:ascii="Calibri" w:eastAsia="Calibri" w:hAnsi="Calibri" w:cs="Calibri"/>
-                                  <w:b/>
-                                  <w:sz w:val="17"/>
-                                </w:rPr>
-                                <w:t>135</w:t>
-                              </w:r>
-                            </w:p>
-                          </w:txbxContent>
-                        </wps:txbx>
-                        <wps:bodyPr rot="0" vert="horz" wrap="square" lIns="0" tIns="0" rIns="0" bIns="0" anchor="t" anchorCtr="0" upright="1">
-                          <a:noAutofit/>
-                        </wps:bodyPr>
-                      </wps:wsp>
-                      <wps:wsp>
-                        <wps:cNvPr id="18" name="Rectangle 1228"/>
-                        <wps:cNvSpPr>
-                          <a:spLocks noChangeArrowheads="1"/>
-                        </wps:cNvSpPr>
-                        <wps:spPr bwMode="auto">
-                          <a:xfrm>
-                            <a:off x="11635" y="21779"/>
-                            <a:ext cx="324" cy="1456"/>
-                          </a:xfrm>
-                          <a:prstGeom prst="rect">
-                            <a:avLst/>
-                          </a:prstGeom>
-                          <a:noFill/>
-                          <a:ln>
-                            <a:noFill/>
-                          </a:ln>
-                          <a:extLst>
-                            <a:ext uri="{909E8E84-426E-40DD-AFC4-6F175D3DCCD1}">
-                              <a14:hiddenFill xmlns:a14="http://schemas.microsoft.com/office/drawing/2010/main">
-                                <a:solidFill>
-                                  <a:srgbClr val="FFFFFF"/>
-                                </a:solidFill>
-                              </a14:hiddenFill>
-                            </a:ext>
-                            <a:ext uri="{91240B29-F687-4F45-9708-019B960494DF}">
-                              <a14:hiddenLine xmlns:a14="http://schemas.microsoft.com/office/drawing/2010/main" w="9525">
-                                <a:solidFill>
-                                  <a:srgbClr val="000000"/>
-                                </a:solidFill>
-                                <a:miter lim="800000"/>
-                                <a:headEnd/>
-                                <a:tailEnd/>
-                              </a14:hiddenLine>
-                            </a:ext>
-                          </a:extLst>
-                        </wps:spPr>
-                        <wps:txbx>
-                          <w:txbxContent>
-                            <w:p>
-                              <w:pPr>
-                                <w:spacing w:after="160" w:line="256" w:lineRule="auto"/>
-                                <w:ind w:left="0" w:firstLine="0"/>
-                              </w:pPr>
-                              <w:r>
-                                <w:rPr>
-                                  <w:rFonts w:ascii="Calibri" w:eastAsia="Calibri" w:hAnsi="Calibri" w:cs="Calibri"/>
-                                  <w:b/>
-                                  <w:sz w:val="17"/>
-                                </w:rPr>
-                                <w:t xml:space="preserve"> </w:t>
-                              </w:r>
-                            </w:p>
-                          </w:txbxContent>
-                        </wps:txbx>
-                        <wps:bodyPr rot="0" vert="horz" wrap="square" lIns="0" tIns="0" rIns="0" bIns="0" anchor="t" anchorCtr="0" upright="1">
-                          <a:noAutofit/>
-                        </wps:bodyPr>
-                      </wps:wsp>
-                      <wps:wsp>
-                        <wps:cNvPr id="19" name="Rectangle 1229"/>
-                        <wps:cNvSpPr>
-                          <a:spLocks noChangeArrowheads="1"/>
-                        </wps:cNvSpPr>
-                        <wps:spPr bwMode="auto">
-                          <a:xfrm>
-                            <a:off x="11879" y="21779"/>
-                            <a:ext cx="2193" cy="1456"/>
-                          </a:xfrm>
-                          <a:prstGeom prst="rect">
-                            <a:avLst/>
-                          </a:prstGeom>
-                          <a:noFill/>
-                          <a:ln>
-                            <a:noFill/>
-                          </a:ln>
-                          <a:extLst>
-                            <a:ext uri="{909E8E84-426E-40DD-AFC4-6F175D3DCCD1}">
-                              <a14:hiddenFill xmlns:a14="http://schemas.microsoft.com/office/drawing/2010/main">
-                                <a:solidFill>
-                                  <a:srgbClr val="FFFFFF"/>
-                                </a:solidFill>
-                              </a14:hiddenFill>
-                            </a:ext>
-                            <a:ext uri="{91240B29-F687-4F45-9708-019B960494DF}">
-                              <a14:hiddenLine xmlns:a14="http://schemas.microsoft.com/office/drawing/2010/main" w="9525">
-                                <a:solidFill>
-                                  <a:srgbClr val="000000"/>
-                                </a:solidFill>
-                                <a:miter lim="800000"/>
-                                <a:headEnd/>
-                                <a:tailEnd/>
-                              </a14:hiddenLine>
-                            </a:ext>
-                          </a:extLst>
-                        </wps:spPr>
-                        <wps:txbx>
-                          <w:txbxContent>
-                            <w:p>
-                              <w:pPr>
-                                <w:spacing w:after="160" w:line="256" w:lineRule="auto"/>
-                                <w:ind w:left="0" w:firstLine="0"/>
-                              </w:pPr>
-                              <w:r>
-                                <w:rPr>
-                                  <w:rFonts w:ascii="Calibri" w:eastAsia="Calibri" w:hAnsi="Calibri" w:cs="Calibri"/>
-                                  <w:b/>
-                                  <w:sz w:val="17"/>
-                                </w:rPr>
-                                <w:t>Gas</w:t>
-                              </w:r>
-                            </w:p>
-                          </w:txbxContent>
-                        </wps:txbx>
-                        <wps:bodyPr rot="0" vert="horz" wrap="square" lIns="0" tIns="0" rIns="0" bIns="0" anchor="t" anchorCtr="0" upright="1">
-                          <a:noAutofit/>
-                        </wps:bodyPr>
-                      </wps:wsp>
-                      <wps:wsp>
-                        <wps:cNvPr id="20" name="Rectangle 1230"/>
-                        <wps:cNvSpPr>
-                          <a:spLocks noChangeArrowheads="1"/>
-                        </wps:cNvSpPr>
-                        <wps:spPr bwMode="auto">
-                          <a:xfrm>
-                            <a:off x="13525" y="21779"/>
-                            <a:ext cx="323" cy="1456"/>
-                          </a:xfrm>
-                          <a:prstGeom prst="rect">
-                            <a:avLst/>
-                          </a:prstGeom>
-                          <a:noFill/>
-                          <a:ln>
-                            <a:noFill/>
-                          </a:ln>
-                          <a:extLst>
-                            <a:ext uri="{909E8E84-426E-40DD-AFC4-6F175D3DCCD1}">
-                              <a14:hiddenFill xmlns:a14="http://schemas.microsoft.com/office/drawing/2010/main">
-                                <a:solidFill>
-                                  <a:srgbClr val="FFFFFF"/>
-                                </a:solidFill>
-                              </a14:hiddenFill>
-                            </a:ext>
-                            <a:ext uri="{91240B29-F687-4F45-9708-019B960494DF}">
-                              <a14:hiddenLine xmlns:a14="http://schemas.microsoft.com/office/drawing/2010/main" w="9525">
-                                <a:solidFill>
-                                  <a:srgbClr val="000000"/>
-                                </a:solidFill>
-                                <a:miter lim="800000"/>
-                                <a:headEnd/>
-                                <a:tailEnd/>
-                              </a14:hiddenLine>
-                            </a:ext>
-                          </a:extLst>
-                        </wps:spPr>
-                        <wps:txbx>
-                          <w:txbxContent>
-                            <w:p>
-                              <w:pPr>
-                                <w:spacing w:after="160" w:line="256" w:lineRule="auto"/>
-                                <w:ind w:left="0" w:firstLine="0"/>
-                              </w:pPr>
-                              <w:r>
-                                <w:rPr>
-                                  <w:rFonts w:ascii="Calibri" w:eastAsia="Calibri" w:hAnsi="Calibri" w:cs="Calibri"/>
-                                  <w:b/>
-                                  <w:sz w:val="17"/>
-                                </w:rPr>
-                                <w:t xml:space="preserve"> </w:t>
-                              </w:r>
-                            </w:p>
-                          </w:txbxContent>
-                        </wps:txbx>
-                        <wps:bodyPr rot="0" vert="horz" wrap="square" lIns="0" tIns="0" rIns="0" bIns="0" anchor="t" anchorCtr="0" upright="1">
-                          <a:noAutofit/>
-                        </wps:bodyPr>
-                      </wps:wsp>
-                      <wps:wsp>
-                        <wps:cNvPr id="21" name="Rectangle 1231"/>
-                        <wps:cNvSpPr>
-                          <a:spLocks noChangeArrowheads="1"/>
-                        </wps:cNvSpPr>
-                        <wps:spPr bwMode="auto">
-                          <a:xfrm>
-                            <a:off x="13769" y="21779"/>
-                            <a:ext cx="4397" cy="1456"/>
-                          </a:xfrm>
-                          <a:prstGeom prst="rect">
-                            <a:avLst/>
-                          </a:prstGeom>
-                          <a:noFill/>
-                          <a:ln>
-                            <a:noFill/>
-                          </a:ln>
-                          <a:extLst>
-                            <a:ext uri="{909E8E84-426E-40DD-AFC4-6F175D3DCCD1}">
-                              <a14:hiddenFill xmlns:a14="http://schemas.microsoft.com/office/drawing/2010/main">
-                                <a:solidFill>
-                                  <a:srgbClr val="FFFFFF"/>
-                                </a:solidFill>
-                              </a14:hiddenFill>
-                            </a:ext>
-                            <a:ext uri="{91240B29-F687-4F45-9708-019B960494DF}">
-                              <a14:hiddenLine xmlns:a14="http://schemas.microsoft.com/office/drawing/2010/main" w="9525">
-                                <a:solidFill>
-                                  <a:srgbClr val="000000"/>
-                                </a:solidFill>
-                                <a:miter lim="800000"/>
-                                <a:headEnd/>
-                                <a:tailEnd/>
-                              </a14:hiddenLine>
-                            </a:ext>
-                          </a:extLst>
-                        </wps:spPr>
-                        <wps:txbx>
-                          <w:txbxContent>
-                            <w:p>
-                              <w:pPr>
-                                <w:spacing w:after="160" w:line="256" w:lineRule="auto"/>
-                                <w:ind w:left="0" w:firstLine="0"/>
-                              </w:pPr>
-                              <w:r>
-                                <w:rPr>
-                                  <w:rFonts w:ascii="Calibri" w:eastAsia="Calibri" w:hAnsi="Calibri" w:cs="Calibri"/>
-                                  <w:b/>
-                                  <w:sz w:val="17"/>
-                                </w:rPr>
-                                <w:t>Sensor.</w:t>
-                              </w:r>
-                            </w:p>
-                          </w:txbxContent>
-                        </wps:txbx>
-                        <wps:bodyPr rot="0" vert="horz" wrap="square" lIns="0" tIns="0" rIns="0" bIns="0" anchor="t" anchorCtr="0" upright="1">
-                          <a:noAutofit/>
-                        </wps:bodyPr>
-                      </wps:wsp>
-                      <wps:wsp>
-                        <wps:cNvPr id="22" name="Rectangle 1232"/>
-                        <wps:cNvSpPr>
-                          <a:spLocks noChangeArrowheads="1"/>
-                        </wps:cNvSpPr>
-                        <wps:spPr bwMode="auto">
-                          <a:xfrm>
-                            <a:off x="17076" y="21779"/>
-                            <a:ext cx="323" cy="1456"/>
-                          </a:xfrm>
-                          <a:prstGeom prst="rect">
-                            <a:avLst/>
-                          </a:prstGeom>
-                          <a:noFill/>
-                          <a:ln>
-                            <a:noFill/>
-                          </a:ln>
-                          <a:extLst>
-                            <a:ext uri="{909E8E84-426E-40DD-AFC4-6F175D3DCCD1}">
-                              <a14:hiddenFill xmlns:a14="http://schemas.microsoft.com/office/drawing/2010/main">
-                                <a:solidFill>
-                                  <a:srgbClr val="FFFFFF"/>
-                                </a:solidFill>
-                              </a14:hiddenFill>
-                            </a:ext>
-                            <a:ext uri="{91240B29-F687-4F45-9708-019B960494DF}">
-                              <a14:hiddenLine xmlns:a14="http://schemas.microsoft.com/office/drawing/2010/main" w="9525">
-                                <a:solidFill>
-                                  <a:srgbClr val="000000"/>
-                                </a:solidFill>
-                                <a:miter lim="800000"/>
-                                <a:headEnd/>
-                                <a:tailEnd/>
-                              </a14:hiddenLine>
-                            </a:ext>
-                          </a:extLst>
-                        </wps:spPr>
-                        <wps:txbx>
-                          <w:txbxContent>
-                            <w:p>
-                              <w:pPr>
-                                <w:spacing w:after="160" w:line="256" w:lineRule="auto"/>
-                                <w:ind w:left="0" w:firstLine="0"/>
-                              </w:pPr>
-                              <w:r>
-                                <w:rPr>
-                                  <w:rFonts w:ascii="Calibri" w:eastAsia="Calibri" w:hAnsi="Calibri" w:cs="Calibri"/>
-                                  <w:b/>
-                                  <w:sz w:val="17"/>
-                                </w:rPr>
-                                <w:t xml:space="preserve"> </w:t>
-                              </w:r>
-                            </w:p>
-                          </w:txbxContent>
-                        </wps:txbx>
-                        <wps:bodyPr rot="0" vert="horz" wrap="square" lIns="0" tIns="0" rIns="0" bIns="0" anchor="t" anchorCtr="0" upright="1">
-                          <a:noAutofit/>
-                        </wps:bodyPr>
-                      </wps:wsp>
-                      <wps:wsp>
-                        <wps:cNvPr id="23" name="Rectangle 1233"/>
-                        <wps:cNvSpPr>
-                          <a:spLocks noChangeArrowheads="1"/>
-                        </wps:cNvSpPr>
-                        <wps:spPr bwMode="auto">
-                          <a:xfrm>
-                            <a:off x="17312" y="21614"/>
-                            <a:ext cx="477" cy="1704"/>
-                          </a:xfrm>
-                          <a:prstGeom prst="rect">
-                            <a:avLst/>
-                          </a:prstGeom>
-                          <a:noFill/>
-                          <a:ln>
-                            <a:noFill/>
-                          </a:ln>
-                          <a:extLst>
-                            <a:ext uri="{909E8E84-426E-40DD-AFC4-6F175D3DCCD1}">
-                              <a14:hiddenFill xmlns:a14="http://schemas.microsoft.com/office/drawing/2010/main">
-                                <a:solidFill>
-                                  <a:srgbClr val="FFFFFF"/>
-                                </a:solidFill>
-                              </a14:hiddenFill>
-                            </a:ext>
-                            <a:ext uri="{91240B29-F687-4F45-9708-019B960494DF}">
-                              <a14:hiddenLine xmlns:a14="http://schemas.microsoft.com/office/drawing/2010/main" w="9525">
-                                <a:solidFill>
-                                  <a:srgbClr val="000000"/>
-                                </a:solidFill>
-                                <a:miter lim="800000"/>
-                                <a:headEnd/>
-                                <a:tailEnd/>
-                              </a14:hiddenLine>
-                            </a:ext>
-                          </a:extLst>
-                        </wps:spPr>
-                        <wps:txbx>
-                          <w:txbxContent>
-                            <w:p>
-                              <w:pPr>
-                                <w:spacing w:after="160" w:line="256" w:lineRule="auto"/>
-                                <w:ind w:left="0" w:firstLine="0"/>
-                              </w:pPr>
-                              <w:r>
-                                <w:rPr>
-                                  <w:b/>
-                                </w:rPr>
-                                <w:t xml:space="preserve"> </w:t>
-                              </w:r>
-                            </w:p>
-                          </w:txbxContent>
-                        </wps:txbx>
-                        <wps:bodyPr rot="0" vert="horz" wrap="square" lIns="0" tIns="0" rIns="0" bIns="0" anchor="t" anchorCtr="0" upright="1">
-                          <a:noAutofit/>
-                        </wps:bodyPr>
-                      </wps:wsp>
-                      <pic:pic xmlns:pic="http://schemas.openxmlformats.org/drawingml/2006/picture">
-                        <pic:nvPicPr>
-                          <pic:cNvPr id="24" name="Picture 1362"/>
-                          <pic:cNvPicPr>
-                            <a:picLocks noChangeAspect="1" noChangeArrowheads="1"/>
-                          </pic:cNvPicPr>
-                        </pic:nvPicPr>
-                        <pic:blipFill>
-                          <a:blip r:embed="rId16" cstate="print">
-                            <a:extLst>
-                              <a:ext uri="{28A0092B-C50C-407E-A947-70E740481C1C}">
-                                <a14:useLocalDpi xmlns:a14="http://schemas.microsoft.com/office/drawing/2010/main" val="0"/>
-                              </a:ext>
-                            </a:extLst>
-                          </a:blip>
-                          <a:srcRect/>
-                          <a:stretch>
-                            <a:fillRect/>
-                          </a:stretch>
-                        </pic:blipFill>
-                        <pic:spPr bwMode="auto">
-                          <a:xfrm>
-                            <a:off x="38" y="45"/>
-                            <a:ext cx="20002" cy="20216"/>
-                          </a:xfrm>
-                          <a:prstGeom prst="rect">
-                            <a:avLst/>
-                          </a:prstGeom>
-                          <a:noFill/>
-                          <a:extLst>
-                            <a:ext uri="{909E8E84-426E-40DD-AFC4-6F175D3DCCD1}">
-                              <a14:hiddenFill xmlns:a14="http://schemas.microsoft.com/office/drawing/2010/main">
-                                <a:solidFill>
-                                  <a:srgbClr val="FFFFFF"/>
-                                </a:solidFill>
-                              </a14:hiddenFill>
-                            </a:ext>
-                          </a:extLst>
-                        </pic:spPr>
-                      </pic:pic>
-                      <wps:wsp>
-                        <wps:cNvPr id="25" name="Shape 1363"/>
-                        <wps:cNvSpPr>
-                          <a:spLocks/>
-                        </wps:cNvSpPr>
-                        <wps:spPr bwMode="auto">
-                          <a:xfrm>
-                            <a:off x="0" y="0"/>
-                            <a:ext cx="20086" cy="20299"/>
-                          </a:xfrm>
-                          <a:custGeom>
-                            <a:avLst/>
-                            <a:gdLst>
-                              <a:gd name="T0" fmla="*/ 0 w 2008632"/>
-                              <a:gd name="T1" fmla="*/ 2029968 h 2029968"/>
-                              <a:gd name="T2" fmla="*/ 2008632 w 2008632"/>
-                              <a:gd name="T3" fmla="*/ 2029968 h 2029968"/>
-                              <a:gd name="T4" fmla="*/ 2008632 w 2008632"/>
-                              <a:gd name="T5" fmla="*/ 0 h 2029968"/>
-                              <a:gd name="T6" fmla="*/ 0 w 2008632"/>
-                              <a:gd name="T7" fmla="*/ 0 h 2029968"/>
-                              <a:gd name="T8" fmla="*/ 0 w 2008632"/>
-                              <a:gd name="T9" fmla="*/ 2029968 h 2029968"/>
-                              <a:gd name="T10" fmla="*/ 0 w 2008632"/>
-                              <a:gd name="T11" fmla="*/ 0 h 2029968"/>
-                              <a:gd name="T12" fmla="*/ 2008632 w 2008632"/>
-                              <a:gd name="T13" fmla="*/ 2029968 h 2029968"/>
-                            </a:gdLst>
-                            <a:ahLst/>
-                            <a:cxnLst>
-                              <a:cxn ang="0">
-                                <a:pos x="T0" y="T1"/>
-                              </a:cxn>
-                              <a:cxn ang="0">
-                                <a:pos x="T2" y="T3"/>
-                              </a:cxn>
-                              <a:cxn ang="0">
-                                <a:pos x="T4" y="T5"/>
-                              </a:cxn>
-                              <a:cxn ang="0">
-                                <a:pos x="T6" y="T7"/>
-                              </a:cxn>
-                              <a:cxn ang="0">
-                                <a:pos x="T8" y="T9"/>
-                              </a:cxn>
-                            </a:cxnLst>
-                            <a:rect l="T10" t="T11" r="T12" b="T13"/>
-                            <a:pathLst>
-                              <a:path w="2008632" h="2029968">
-                                <a:moveTo>
-                                  <a:pt x="0" y="2029968"/>
-                                </a:moveTo>
-                                <a:lnTo>
-                                  <a:pt x="2008632" y="2029968"/>
-                                </a:lnTo>
-                                <a:lnTo>
-                                  <a:pt x="2008632" y="0"/>
-                                </a:lnTo>
-                                <a:lnTo>
-                                  <a:pt x="0" y="0"/>
-                                </a:lnTo>
-                                <a:lnTo>
-                                  <a:pt x="0" y="2029968"/>
-                                </a:lnTo>
-                                <a:close/>
-                              </a:path>
-                            </a:pathLst>
-                          </a:custGeom>
-                          <a:noFill/>
-                          <a:ln w="8966">
-                            <a:solidFill>
-                              <a:srgbClr val="000000"/>
-                            </a:solidFill>
-                            <a:round/>
-                            <a:headEnd/>
-                            <a:tailEnd/>
-                          </a:ln>
-                          <a:extLst>
-                            <a:ext uri="{909E8E84-426E-40DD-AFC4-6F175D3DCCD1}">
-                              <a14:hiddenFill xmlns:a14="http://schemas.microsoft.com/office/drawing/2010/main">
-                                <a:solidFill>
-                                  <a:srgbClr val="FFFFFF"/>
-                                </a:solidFill>
-                              </a14:hiddenFill>
-                            </a:ext>
-                          </a:extLst>
-                        </wps:spPr>
-                        <wps:bodyPr rot="0" vert="horz" wrap="square" lIns="91440" tIns="45720" rIns="91440" bIns="45720" anchor="t" anchorCtr="0" upright="1">
-                          <a:noAutofit/>
-                        </wps:bodyPr>
-                      </wps:wsp>
-                    </wpg:wgp>
-                  </a:graphicData>
-                </a:graphic>
-              </wp:inline>
-            </w:drawing>
-          </mc:Choice>
-          <mc:Fallback>
-            <w:pict>
-              <v:group w14:anchorId="77F250F9" id="Group 9" o:spid="_x0000_s1026" style="width:162.1pt;height:180.3pt;mso-position-horizontal-relative:char;mso-position-vertical-relative:line" coordsize="20588,22895" o:gfxdata="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">
-                <v:rect id="Rectangle 1220" o:spid="_x0000_s1027" style="position:absolute;left:20292;top:19490;width:394;height:1778;visibility:visible;mso-wrap-style:square;v-text-anchor:top" o:gfxdata="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" filled="f" stroked="f">
-                  <v:textbox inset="0,0,0,0">
-                    <w:txbxContent>
-                      <w:p>
-                        <w:pPr>
-                          <w:spacing w:after="160" w:line="256" w:lineRule="auto"/>
-                          <w:ind w:left="0" w:firstLine="0"/>
-                        </w:pPr>
-                        <w:r>
-                          <w:rPr>
-                            <w:rFonts w:ascii="Calibri" w:eastAsia="Calibri" w:hAnsi="Calibri" w:cs="Calibri"/>
-                            <w:sz w:val="21"/>
-                          </w:rPr>
-                          <w:t xml:space="preserve"> </w:t>
-                        </w:r>
-                      </w:p>
-                    </w:txbxContent>
-                  </v:textbox>
-                </v:rect>
-                <v:rect id="Rectangle 1221" o:spid="_x0000_s1028" style="position:absolute;left:3070;top:21779;width:3687;height:1456;visibility:visible;mso-wrap-style:square;v-text-anchor:top" o:gfxdata="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" filled="f" stroked="f">
-                  <v:textbox inset="0,0,0,0">
-                    <w:txbxContent>
-                      <w:p>
-                        <w:pPr>
-                          <w:spacing w:after="160" w:line="256" w:lineRule="auto"/>
-                          <w:ind w:left="0" w:firstLine="0"/>
-                        </w:pPr>
-                        <w:r>
-                          <w:rPr>
-                            <w:rFonts w:ascii="Calibri" w:eastAsia="Calibri" w:hAnsi="Calibri" w:cs="Calibri"/>
-                            <w:b/>
-                            <w:sz w:val="17"/>
-                          </w:rPr>
-                          <w:t>Figure</w:t>
-                        </w:r>
-                      </w:p>
-                    </w:txbxContent>
-                  </v:textbox>
-                </v:rect>
-                <v:rect id="Rectangle 1222" o:spid="_x0000_s1029" style="position:absolute;left:5844;top:21779;width:323;height:1456;visibility:visible;mso-wrap-style:square;v-text-anchor:top" o:gfxdata="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" filled="f" stroked="f">
-                  <v:textbox inset="0,0,0,0">
-                    <w:txbxContent>
-                      <w:p>
-                        <w:pPr>
-                          <w:spacing w:after="160" w:line="256" w:lineRule="auto"/>
-                          <w:ind w:left="0" w:firstLine="0"/>
-                        </w:pPr>
-                        <w:r>
-                          <w:rPr>
-                            <w:rFonts w:ascii="Calibri" w:eastAsia="Calibri" w:hAnsi="Calibri" w:cs="Calibri"/>
-                            <w:b/>
-                            <w:sz w:val="17"/>
-                          </w:rPr>
-                          <w:t xml:space="preserve"> </w:t>
-                        </w:r>
-                      </w:p>
-                    </w:txbxContent>
-                  </v:textbox>
-                </v:rect>
-                <v:rect id="Rectangle 1223" o:spid="_x0000_s1030" style="position:absolute;left:6088;top:21779;width:1455;height:1456;visibility:visible;mso-wrap-style:square;v-text-anchor:top" o:gfxdata="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" filled="f" stroked="f">
-                  <v:textbox inset="0,0,0,0">
-                    <w:txbxContent>
-                      <w:p>
-                        <w:pPr>
-                          <w:spacing w:after="160" w:line="256" w:lineRule="auto"/>
-                          <w:ind w:left="0" w:firstLine="0"/>
-                        </w:pPr>
-                        <w:r>
-                          <w:rPr>
-                            <w:rFonts w:ascii="Calibri" w:eastAsia="Calibri" w:hAnsi="Calibri" w:cs="Calibri"/>
-                            <w:b/>
-                            <w:sz w:val="17"/>
-                          </w:rPr>
-                          <w:t>10</w:t>
-                        </w:r>
-                      </w:p>
-                    </w:txbxContent>
-                  </v:textbox>
-                </v:rect>
-                <v:rect id="Rectangle 1224" o:spid="_x0000_s1031" style="position:absolute;left:7178;top:21779;width:1093;height:1456;visibility:visible;mso-wrap-style:square;v-text-anchor:top" o:gfxdata="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" filled="f" stroked="f">
-                  <v:textbox inset="0,0,0,0">
-                    <w:txbxContent>
-                      <w:p>
-                        <w:pPr>
-                          <w:spacing w:after="160" w:line="256" w:lineRule="auto"/>
-                          <w:ind w:left="0" w:firstLine="0"/>
-                        </w:pPr>
-                        <w:r>
-                          <w:rPr>
-                            <w:rFonts w:ascii="Calibri" w:eastAsia="Calibri" w:hAnsi="Calibri" w:cs="Calibri"/>
-                            <w:b/>
-                            <w:sz w:val="17"/>
-                          </w:rPr>
-                          <w:t xml:space="preserve"> ‐ </w:t>
-                        </w:r>
-                      </w:p>
-                    </w:txbxContent>
-                  </v:textbox>
-                </v:rect>
-                <v:rect id="Rectangle 1225" o:spid="_x0000_s1032" style="position:absolute;left:8001;top:21779;width:2227;height:1456;visibility:visible;mso-wrap-style:square;v-text-anchor:top" o:gfxdata="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" filled="f" stroked="f">
-                  <v:textbox inset="0,0,0,0">
-                    <w:txbxContent>
-                      <w:p>
-                        <w:pPr>
-                          <w:spacing w:after="160" w:line="256" w:lineRule="auto"/>
-                          <w:ind w:left="0" w:firstLine="0"/>
-                        </w:pPr>
-                        <w:r>
-                          <w:rPr>
-                            <w:rFonts w:ascii="Calibri" w:eastAsia="Calibri" w:hAnsi="Calibri" w:cs="Calibri"/>
-                            <w:b/>
-                            <w:sz w:val="17"/>
-                          </w:rPr>
-                          <w:t>MQ</w:t>
-                        </w:r>
-                      </w:p>
-                    </w:txbxContent>
-                  </v:textbox>
-                </v:rect>
-                <v:rect id="Rectangle 1226" o:spid="_x0000_s1033" style="position:absolute;left:9677;top:21779;width:438;height:1456;visibility:visible;mso-wrap-style:square;v-text-anchor:top" o:gfxdata="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" filled="f" stroked="f">
-                  <v:textbox inset="0,0,0,0">
-                    <w:txbxContent>
-                      <w:p>
-                        <w:pPr>
-                          <w:spacing w:after="160" w:line="256" w:lineRule="auto"/>
-                          <w:ind w:left="0" w:firstLine="0"/>
-                        </w:pPr>
-                        <w:r>
-                          <w:rPr>
-                            <w:rFonts w:ascii="Calibri" w:eastAsia="Calibri" w:hAnsi="Calibri" w:cs="Calibri"/>
-                            <w:b/>
-                            <w:sz w:val="17"/>
-                          </w:rPr>
-                          <w:t>‐</w:t>
-                        </w:r>
-                      </w:p>
-                    </w:txbxContent>
-                  </v:textbox>
-                </v:rect>
-                <v:rect id="Rectangle 1227" o:spid="_x0000_s1034" style="position:absolute;left:9997;top:21779;width:2175;height:1456;visibility:visible;mso-wrap-style:square;v-text-anchor:top" o:gfxdata="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" filled="f" stroked="f">
-                  <v:textbox inset="0,0,0,0">
-                    <w:txbxContent>
-                      <w:p>
-                        <w:pPr>
-                          <w:spacing w:after="160" w:line="256" w:lineRule="auto"/>
-                          <w:ind w:left="0" w:firstLine="0"/>
-                        </w:pPr>
-                        <w:r>
-                          <w:rPr>
-                            <w:rFonts w:ascii="Calibri" w:eastAsia="Calibri" w:hAnsi="Calibri" w:cs="Calibri"/>
-                            <w:b/>
-                            <w:sz w:val="17"/>
-                          </w:rPr>
-                          <w:t>135</w:t>
-                        </w:r>
-                      </w:p>
-                    </w:txbxContent>
-                  </v:textbox>
-                </v:rect>
-                <v:rect id="Rectangle 1228" o:spid="_x0000_s1035" style="position:absolute;left:11635;top:21779;width:324;height:1456;visibility:visible;mso-wrap-style:square;v-text-anchor:top" o:gfxdata="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" filled="f" stroked="f">
-                  <v:textbox inset="0,0,0,0">
-                    <w:txbxContent>
-                      <w:p>
-                        <w:pPr>
-                          <w:spacing w:after="160" w:line="256" w:lineRule="auto"/>
-                          <w:ind w:left="0" w:firstLine="0"/>
-                        </w:pPr>
-                        <w:r>
-                          <w:rPr>
-                            <w:rFonts w:ascii="Calibri" w:eastAsia="Calibri" w:hAnsi="Calibri" w:cs="Calibri"/>
-                            <w:b/>
-                            <w:sz w:val="17"/>
-                          </w:rPr>
-                          <w:t xml:space="preserve"> </w:t>
-                        </w:r>
-                      </w:p>
-                    </w:txbxContent>
-                  </v:textbox>
-                </v:rect>
-                <v:rect id="Rectangle 1229" o:spid="_x0000_s1036" style="position:absolute;left:11879;top:21779;width:2193;height:1456;visibility:visible;mso-wrap-style:square;v-text-anchor:top" o:gfxdata="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" filled="f" stroked="f">
-                  <v:textbox inset="0,0,0,0">
-                    <w:txbxContent>
-                      <w:p>
-                        <w:pPr>
-                          <w:spacing w:after="160" w:line="256" w:lineRule="auto"/>
-                          <w:ind w:left="0" w:firstLine="0"/>
-                        </w:pPr>
-                        <w:r>
-                          <w:rPr>
-                            <w:rFonts w:ascii="Calibri" w:eastAsia="Calibri" w:hAnsi="Calibri" w:cs="Calibri"/>
-                            <w:b/>
-                            <w:sz w:val="17"/>
-                          </w:rPr>
-                          <w:t>Gas</w:t>
-                        </w:r>
-                      </w:p>
-                    </w:txbxContent>
-                  </v:textbox>
-                </v:rect>
-                <v:rect id="Rectangle 1230" o:spid="_x0000_s1037" style="position:absolute;left:13525;top:21779;width:323;height:1456;visibility:visible;mso-wrap-style:square;v-text-anchor:top" o:gfxdata="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" filled="f" stroked="f">
-                  <v:textbox inset="0,0,0,0">
-                    <w:txbxContent>
-                      <w:p>
-                        <w:pPr>
-                          <w:spacing w:after="160" w:line="256" w:lineRule="auto"/>
-                          <w:ind w:left="0" w:firstLine="0"/>
-                        </w:pPr>
-                        <w:r>
-                          <w:rPr>
-                            <w:rFonts w:ascii="Calibri" w:eastAsia="Calibri" w:hAnsi="Calibri" w:cs="Calibri"/>
-                            <w:b/>
-                            <w:sz w:val="17"/>
-                          </w:rPr>
-                          <w:t xml:space="preserve"> </w:t>
-                        </w:r>
-                      </w:p>
-                    </w:txbxContent>
-                  </v:textbox>
-                </v:rect>
-                <v:rect id="Rectangle 1231" o:spid="_x0000_s1038" style="position:absolute;left:13769;top:21779;width:4397;height:1456;visibility:visible;mso-wrap-style:square;v-text-anchor:top" o:gfxdata="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" filled="f" stroked="f">
-                  <v:textbox inset="0,0,0,0">
-                    <w:txbxContent>
-                      <w:p>
-                        <w:pPr>
-                          <w:spacing w:after="160" w:line="256" w:lineRule="auto"/>
-                          <w:ind w:left="0" w:firstLine="0"/>
-                        </w:pPr>
-                        <w:r>
-                          <w:rPr>
-                            <w:rFonts w:ascii="Calibri" w:eastAsia="Calibri" w:hAnsi="Calibri" w:cs="Calibri"/>
-                            <w:b/>
-                            <w:sz w:val="17"/>
-                          </w:rPr>
-                          <w:t>Sensor.</w:t>
-                        </w:r>
-                      </w:p>
-                    </w:txbxContent>
-                  </v:textbox>
-                </v:rect>
-                <v:rect id="Rectangle 1232" o:spid="_x0000_s1039" style="position:absolute;left:17076;top:21779;width:323;height:1456;visibility:visible;mso-wrap-style:square;v-text-anchor:top" o:gfxdata="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" filled="f" stroked="f">
-                  <v:textbox inset="0,0,0,0">
-                    <w:txbxContent>
-                      <w:p>
-                        <w:pPr>
-                          <w:spacing w:after="160" w:line="256" w:lineRule="auto"/>
-                          <w:ind w:left="0" w:firstLine="0"/>
-                        </w:pPr>
-                        <w:r>
-                          <w:rPr>
-                            <w:rFonts w:ascii="Calibri" w:eastAsia="Calibri" w:hAnsi="Calibri" w:cs="Calibri"/>
-                            <w:b/>
-                            <w:sz w:val="17"/>
-                          </w:rPr>
-                          <w:t xml:space="preserve"> </w:t>
-                        </w:r>
-                      </w:p>
-                    </w:txbxContent>
-                  </v:textbox>
-                </v:rect>
-                <v:rect id="Rectangle 1233" o:spid="_x0000_s1040" style="position:absolute;left:17312;top:21614;width:477;height:1704;visibility:visible;mso-wrap-style:square;v-text-anchor:top" o:gfxdata="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" filled="f" stroked="f">
-                  <v:textbox inset="0,0,0,0">
-                    <w:txbxContent>
-                      <w:p>
-                        <w:pPr>
-                          <w:spacing w:after="160" w:line="256" w:lineRule="auto"/>
-                          <w:ind w:left="0" w:firstLine="0"/>
-                        </w:pPr>
-                        <w:r>
-                          <w:rPr>
-                            <w:b/>
-                          </w:rPr>
-                          <w:t xml:space="preserve"> </w:t>
-                        </w:r>
-                      </w:p>
-                    </w:txbxContent>
-                  </v:textbox>
-                </v:rect>
-                <v:shapetype id="_x0000_t75" coordsize="21600,21600" o:spt="75" o:preferrelative="t" path="m@4@5l@4@11@9@11@9@5xe" filled="f" stroked="f">
-                  <v:stroke joinstyle="miter"/>
-                  <v:formulas>
-                    <v:f eqn="if lineDrawn pixelLineWidth 0"/>
-                    <v:f eqn="sum @0 1 0"/>
-                    <v:f eqn="sum 0 0 @1"/>
-                    <v:f eqn="prod @2 1 2"/>
-                    <v:f eqn="prod @3 21600 pixelWidth"/>
-                    <v:f eqn="prod @3 21600 pixelHeight"/>
-                    <v:f eqn="sum @0 0 1"/>
-                    <v:f eqn="prod @6 1 2"/>
-                    <v:f eqn="prod @7 21600 pixelWidth"/>
-                    <v:f eqn="sum @8 21600 0"/>
-                    <v:f eqn="prod @7 21600 pixelHeight"/>
-                    <v:f eqn="sum @10 21600 0"/>
-                  </v:formulas>
-                  <v:path o:extrusionok="f" gradientshapeok="t" o:connecttype="rect"/>
-                  <o:lock v:ext="edit" aspectratio="t"/>
-                </v:shapetype>
-                <v:shape id="Picture 1362" o:spid="_x0000_s1041" type="#_x0000_t75" style="position:absolute;left:38;top:45;width:20002;height:20216;visibility:visible;mso-wrap-style:square" o:gfxdata="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">
-                  <v:imagedata r:id="rId17" o:title=""/>
-                </v:shape>
-                <v:shape id="Shape 1363" o:spid="_x0000_s1042" style="position:absolute;width:20086;height:20299;visibility:visible;mso-wrap-style:square;v-text-anchor:top" coordsize="2008632,2029968" o:gfxdata="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" path="m,2029968r2008632,l2008632,,,,,2029968xe" filled="f" strokeweight=".24906mm">
-                  <v:path arrowok="t" o:connecttype="custom" o:connectlocs="0,20299;20086,20299;20086,0;0,0;0,20299" o:connectangles="0,0,0,0,0" textboxrect="0,0,2008632,2029968"/>
-                </v:shape>
-                <w10:anchorlock/>
-              </v:group>
-            </w:pict>
-          </mc:Fallback>
-        </mc:AlternateContent>
+        <w:drawing>
+          <wp:inline distT="0" distB="0" distL="0" distR="0" wp14:anchorId="2D788152" wp14:editId="196690FA">
+            <wp:extent cx="2676525" cy="2762250"/>
+            <wp:effectExtent l="19050" t="19050" r="28575" b="19050"/>
+            <wp:docPr id="5" name="Picture 5"/>
+            <wp:cNvGraphicFramePr>
+              <a:graphicFrameLocks xmlns:a="http://schemas.openxmlformats.org/drawingml/2006/main" noChangeAspect="1"/>
+            </wp:cNvGraphicFramePr>
+            <a:graphic xmlns:a="http://schemas.openxmlformats.org/drawingml/2006/main">
+              <a:graphicData uri="http://schemas.openxmlformats.org/drawingml/2006/picture">
+                <pic:pic xmlns:pic="http://schemas.openxmlformats.org/drawingml/2006/picture">
+                  <pic:nvPicPr>
+                    <pic:cNvPr id="1" name=""/>
+                    <pic:cNvPicPr/>
+                  </pic:nvPicPr>
+                  <pic:blipFill>
+                    <a:blip r:embed="rId16"/>
+                    <a:stretch>
+                      <a:fillRect/>
+                    </a:stretch>
+                  </pic:blipFill>
+                  <pic:spPr>
+                    <a:xfrm>
+                      <a:off x="0" y="0"/>
+                      <a:ext cx="2676525" cy="2762250"/>
+                    </a:xfrm>
+                    <a:prstGeom prst="rect">
+                      <a:avLst/>
+                    </a:prstGeom>
+                    <a:ln>
+                      <a:solidFill>
+                        <a:schemeClr val="tx1"/>
+                      </a:solidFill>
+                    </a:ln>
+                  </pic:spPr>
+                </pic:pic>
+              </a:graphicData>
+            </a:graphic>
+          </wp:inline>
+        </w:drawing>
+      </w:r>
+    </w:p>
+    <w:p>
+      <w:pPr>
+        <w:pStyle w:val="Caption"/>
+        <w:jc w:val="center"/>
+      </w:pPr>
+      <w:r>
+        <w:t xml:space="preserve">Figure </w:t>
+      </w:r>
+      <w:fldSimple w:instr=" SEQ Figure \* ARABIC ">
+        <w:r>
+          <w:rPr>
+            <w:noProof/>
+          </w:rPr>
+          <w:t>8</w:t>
+        </w:r>
+      </w:fldSimple>
+      <w:r>
+        <w:t>- Air Quality Sensor</w:t>
       </w:r>
     </w:p>
     <w:p>
@@ -10917,7 +9775,7 @@
                     <pic:cNvPicPr/>
                   </pic:nvPicPr>
                   <pic:blipFill>
-                    <a:blip r:embed="rId18"/>
+                    <a:blip r:embed="rId17"/>
                     <a:stretch>
                       <a:fillRect/>
                     </a:stretch>
@@ -10981,7 +9839,7 @@
           <w:noProof/>
           <w:color w:val="auto"/>
         </w:rPr>
-        <w:t>8</w:t>
+        <w:t>9</w:t>
       </w:r>
       <w:r>
         <w:rPr>
@@ -11045,7 +9903,7 @@
                     <pic:cNvPicPr/>
                   </pic:nvPicPr>
                   <pic:blipFill>
-                    <a:blip r:embed="rId19"/>
+                    <a:blip r:embed="rId18"/>
                     <a:stretch>
                       <a:fillRect/>
                     </a:stretch>
@@ -11115,7 +9973,7 @@
           <w:iCs w:val="0"/>
           <w:noProof/>
         </w:rPr>
-        <w:t>9</w:t>
+        <w:t>10</w:t>
       </w:r>
       <w:r>
         <w:rPr>
@@ -11920,7 +10778,7 @@
                     <pic:cNvPicPr/>
                   </pic:nvPicPr>
                   <pic:blipFill>
-                    <a:blip r:embed="rId20">
+                    <a:blip r:embed="rId19">
                       <a:extLst>
                         <a:ext uri="{28A0092B-C50C-407E-A947-70E740481C1C}">
                           <a14:useLocalDpi xmlns:a14="http://schemas.microsoft.com/office/drawing/2010/main" val="0"/>
@@ -12034,27 +10892,14 @@
                             <w:r>
                               <w:t xml:space="preserve">Figure </w:t>
                             </w:r>
-                            <w:r>
-                              <w:fldChar w:fldCharType="begin"/>
-                            </w:r>
-                            <w:r>
-                              <w:instrText xml:space="preserve"> SEQ Figure \* ARABIC </w:instrText>
-                            </w:r>
-                            <w:r>
-                              <w:fldChar w:fldCharType="separate"/>
-                            </w:r>
-                            <w:r>
-                              <w:rPr>
-                                <w:noProof/>
-                              </w:rPr>
-                              <w:t>10</w:t>
-                            </w:r>
-                            <w:r>
-                              <w:rPr>
-                                <w:noProof/>
-                              </w:rPr>
-                              <w:fldChar w:fldCharType="end"/>
-                            </w:r>
+                            <w:fldSimple w:instr=" SEQ Figure \* ARABIC ">
+                              <w:r>
+                                <w:rPr>
+                                  <w:noProof/>
+                                </w:rPr>
+                                <w:t>11</w:t>
+                              </w:r>
+                            </w:fldSimple>
                             <w:r>
                               <w:t xml:space="preserve"> - System </w:t>
                             </w:r>
@@ -12089,7 +10934,7 @@
                 <v:stroke joinstyle="miter"/>
                 <v:path gradientshapeok="t" o:connecttype="rect"/>
               </v:shapetype>
-              <v:shape id="Text Box 33" o:spid="_x0000_s1043" type="#_x0000_t202" style="position:absolute;margin-left:24.95pt;margin-top:288.8pt;width:697.9pt;height:.05pt;z-index:-251656192;visibility:visible;mso-wrap-style:square;mso-wrap-distance-left:9pt;mso-wrap-distance-top:0;mso-wrap-distance-right:9pt;mso-wrap-distance-bottom:0;mso-position-horizontal:absolute;mso-position-horizontal-relative:text;mso-position-vertical:absolute;mso-position-vertical-relative:text;v-text-anchor:top" o:gfxdata="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" stroked="f">
+              <v:shape id="Text Box 33" o:spid="_x0000_s1026" type="#_x0000_t202" style="position:absolute;margin-left:24.95pt;margin-top:288.8pt;width:697.9pt;height:.05pt;z-index:-251656192;visibility:visible;mso-wrap-style:square;mso-wrap-distance-left:9pt;mso-wrap-distance-top:0;mso-wrap-distance-right:9pt;mso-wrap-distance-bottom:0;mso-position-horizontal:absolute;mso-position-horizontal-relative:text;mso-position-vertical:absolute;mso-position-vertical-relative:text;v-text-anchor:top" o:gfxdata="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" stroked="f">
                 <v:textbox style="mso-fit-shape-to-text:t" inset="0,0,0,0">
                   <w:txbxContent>
                     <w:p>
@@ -12101,27 +10946,14 @@
                       <w:r>
                         <w:t xml:space="preserve">Figure </w:t>
                       </w:r>
-                      <w:r>
-                        <w:fldChar w:fldCharType="begin"/>
-                      </w:r>
-                      <w:r>
-                        <w:instrText xml:space="preserve"> SEQ Figure \* ARABIC </w:instrText>
-                      </w:r>
-                      <w:r>
-                        <w:fldChar w:fldCharType="separate"/>
-                      </w:r>
-                      <w:r>
-                        <w:rPr>
-                          <w:noProof/>
-                        </w:rPr>
-                        <w:t>10</w:t>
-                      </w:r>
-                      <w:r>
-                        <w:rPr>
-                          <w:noProof/>
-                        </w:rPr>
-                        <w:fldChar w:fldCharType="end"/>
-                      </w:r>
+                      <w:fldSimple w:instr=" SEQ Figure \* ARABIC ">
+                        <w:r>
+                          <w:rPr>
+                            <w:noProof/>
+                          </w:rPr>
+                          <w:t>11</w:t>
+                        </w:r>
+                      </w:fldSimple>
                       <w:r>
                         <w:t xml:space="preserve"> - System </w:t>
                       </w:r>
@@ -12302,7 +11134,7 @@
                     <pic:cNvPicPr/>
                   </pic:nvPicPr>
                   <pic:blipFill>
-                    <a:blip r:embed="rId21"/>
+                    <a:blip r:embed="rId20"/>
                     <a:stretch>
                       <a:fillRect/>
                     </a:stretch>
@@ -12332,32 +11164,15 @@
       <w:pPr>
         <w:pStyle w:val="Caption"/>
         <w:jc w:val="center"/>
-        <w:rPr>
-          <w:lang w:val="nl-NL"/>
-        </w:rPr>
       </w:pPr>
       <w:bookmarkStart w:id="41" w:name="_Toc100660599"/>
-      <w:proofErr w:type="spellStart"/>
-      <w:r>
-        <w:rPr>
-          <w:lang w:val="nl-NL"/>
-        </w:rPr>
-        <w:t>Figure</w:t>
-      </w:r>
-      <w:proofErr w:type="spellEnd"/>
-      <w:r>
-        <w:rPr>
-          <w:lang w:val="nl-NL"/>
-        </w:rPr>
-        <w:t xml:space="preserve"> </w:t>
+      <w:r>
+        <w:t xml:space="preserve">Figure </w:t>
       </w:r>
       <w:r>
         <w:fldChar w:fldCharType="begin"/>
       </w:r>
       <w:r>
-        <w:rPr>
-          <w:lang w:val="nl-NL"/>
-        </w:rPr>
         <w:instrText xml:space="preserve"> SEQ Figure \* ARABIC </w:instrText>
       </w:r>
       <w:r>
@@ -12366,17 +11181,13 @@
       <w:r>
         <w:rPr>
           <w:noProof/>
-          <w:lang w:val="nl-NL"/>
-        </w:rPr>
-        <w:t>11</w:t>
+        </w:rPr>
+        <w:t>12</w:t>
       </w:r>
       <w:r>
         <w:fldChar w:fldCharType="end"/>
       </w:r>
       <w:r>
-        <w:rPr>
-          <w:lang w:val="nl-NL"/>
-        </w:rPr>
         <w:t xml:space="preserve"> - Project Diagram.</w:t>
       </w:r>
       <w:bookmarkEnd w:id="41"/>
@@ -12410,7 +11221,19 @@
         <w:rPr>
           <w:rFonts w:eastAsia="Calibri"/>
         </w:rPr>
-        <w:t xml:space="preserve">The only python library that I could find that would allow this is a library called </w:t>
+        <w:t>The only python library that I could find that would allow this</w:t>
+      </w:r>
+      <w:r>
+        <w:rPr>
+          <w:rFonts w:eastAsia="Calibri"/>
+        </w:rPr>
+        <w:t>,</w:t>
+      </w:r>
+      <w:r>
+        <w:rPr>
+          <w:rFonts w:eastAsia="Calibri"/>
+        </w:rPr>
+        <w:t xml:space="preserve"> is a library called </w:t>
       </w:r>
       <w:proofErr w:type="spellStart"/>
       <w:r>
@@ -12595,19 +11418,7 @@
         <w:rPr>
           <w:rFonts w:eastAsia="Calibri"/>
         </w:rPr>
-        <w:t xml:space="preserve">Firebase Authentication integrates tightly with other Firebase services, and it </w:t>
-      </w:r>
-      <w:r>
-        <w:rPr>
-          <w:rFonts w:eastAsia="Calibri"/>
-        </w:rPr>
-        <w:t>implements</w:t>
-      </w:r>
-      <w:r>
-        <w:rPr>
-          <w:rFonts w:eastAsia="Calibri"/>
-        </w:rPr>
-        <w:t xml:space="preserve"> industry standards like OAuth 2.0 and OpenID Connect, so it can be easily integrated with a custom backend.</w:t>
+        <w:t>Firebase Authentication integrates tightly with other Firebase services, and it implements industry standards like OAuth 2.0 and OpenID Connect, so it can be easily integrated with a custom backend.</w:t>
       </w:r>
     </w:p>
     <w:p>
@@ -12622,6 +11433,12 @@
         </w:rPr>
         <w:t xml:space="preserve">The </w:t>
       </w:r>
+      <w:r>
+        <w:rPr>
+          <w:rFonts w:eastAsia="Calibri"/>
+        </w:rPr>
+        <w:t>“</w:t>
+      </w:r>
       <w:proofErr w:type="spellStart"/>
       <w:r>
         <w:rPr>
@@ -12634,7 +11451,19 @@
         <w:rPr>
           <w:rFonts w:eastAsia="Calibri"/>
         </w:rPr>
-        <w:t>() method will return user data including a token you can use to adhere to security rules.</w:t>
+        <w:t>()</w:t>
+      </w:r>
+      <w:r>
+        <w:rPr>
+          <w:rFonts w:eastAsia="Calibri"/>
+        </w:rPr>
+        <w:t>”</w:t>
+      </w:r>
+      <w:r>
+        <w:rPr>
+          <w:rFonts w:eastAsia="Calibri"/>
+        </w:rPr>
+        <w:t xml:space="preserve"> method will return user data including a token you can use to adhere to security rules.</w:t>
       </w:r>
     </w:p>
     <w:p>
@@ -12689,7 +11518,7 @@
                     <pic:cNvPicPr/>
                   </pic:nvPicPr>
                   <pic:blipFill>
-                    <a:blip r:embed="rId22"/>
+                    <a:blip r:embed="rId21"/>
                     <a:stretch>
                       <a:fillRect/>
                     </a:stretch>
@@ -12719,14 +11548,27 @@
       <w:r>
         <w:t xml:space="preserve">Figure </w:t>
       </w:r>
-      <w:fldSimple w:instr=" SEQ Figure \* ARABIC ">
-        <w:r>
-          <w:rPr>
-            <w:noProof/>
-          </w:rPr>
-          <w:t>12</w:t>
-        </w:r>
-      </w:fldSimple>
+      <w:r>
+        <w:fldChar w:fldCharType="begin"/>
+      </w:r>
+      <w:r>
+        <w:instrText xml:space="preserve"> SEQ Figure \* ARABIC </w:instrText>
+      </w:r>
+      <w:r>
+        <w:fldChar w:fldCharType="separate"/>
+      </w:r>
+      <w:r>
+        <w:rPr>
+          <w:noProof/>
+        </w:rPr>
+        <w:t>13</w:t>
+      </w:r>
+      <w:r>
+        <w:rPr>
+          <w:noProof/>
+        </w:rPr>
+        <w:fldChar w:fldCharType="end"/>
+      </w:r>
       <w:r>
         <w:t xml:space="preserve"> - Firebase </w:t>
       </w:r>
@@ -12763,7 +11605,7 @@
                     <pic:cNvPicPr/>
                   </pic:nvPicPr>
                   <pic:blipFill>
-                    <a:blip r:embed="rId23"/>
+                    <a:blip r:embed="rId22"/>
                     <a:stretch>
                       <a:fillRect/>
                     </a:stretch>
@@ -12793,14 +11635,27 @@
       <w:r>
         <w:t xml:space="preserve">Figure </w:t>
       </w:r>
-      <w:fldSimple w:instr=" SEQ Figure \* ARABIC ">
-        <w:r>
-          <w:rPr>
-            <w:noProof/>
-          </w:rPr>
-          <w:t>13</w:t>
-        </w:r>
-      </w:fldSimple>
+      <w:r>
+        <w:fldChar w:fldCharType="begin"/>
+      </w:r>
+      <w:r>
+        <w:instrText xml:space="preserve"> SEQ Figure \* ARABIC </w:instrText>
+      </w:r>
+      <w:r>
+        <w:fldChar w:fldCharType="separate"/>
+      </w:r>
+      <w:r>
+        <w:rPr>
+          <w:noProof/>
+        </w:rPr>
+        <w:t>14</w:t>
+      </w:r>
+      <w:r>
+        <w:rPr>
+          <w:noProof/>
+        </w:rPr>
+        <w:fldChar w:fldCharType="end"/>
+      </w:r>
       <w:r>
         <w:t xml:space="preserve"> </w:t>
       </w:r>
@@ -12840,7 +11695,7 @@
                     <pic:cNvPicPr/>
                   </pic:nvPicPr>
                   <pic:blipFill>
-                    <a:blip r:embed="rId24"/>
+                    <a:blip r:embed="rId23"/>
                     <a:stretch>
                       <a:fillRect/>
                     </a:stretch>
@@ -12870,14 +11725,27 @@
       <w:r>
         <w:t xml:space="preserve">Figure </w:t>
       </w:r>
-      <w:fldSimple w:instr=" SEQ Figure \* ARABIC ">
-        <w:r>
-          <w:rPr>
-            <w:noProof/>
-          </w:rPr>
-          <w:t>14</w:t>
-        </w:r>
-      </w:fldSimple>
+      <w:r>
+        <w:fldChar w:fldCharType="begin"/>
+      </w:r>
+      <w:r>
+        <w:instrText xml:space="preserve"> SEQ Figure \* ARABIC </w:instrText>
+      </w:r>
+      <w:r>
+        <w:fldChar w:fldCharType="separate"/>
+      </w:r>
+      <w:r>
+        <w:rPr>
+          <w:noProof/>
+        </w:rPr>
+        <w:t>15</w:t>
+      </w:r>
+      <w:r>
+        <w:rPr>
+          <w:noProof/>
+        </w:rPr>
+        <w:fldChar w:fldCharType="end"/>
+      </w:r>
       <w:r>
         <w:t xml:space="preserve"> - Firebase Login Authentication in Python.</w:t>
       </w:r>
@@ -12908,7 +11776,7 @@
                     <pic:cNvPicPr/>
                   </pic:nvPicPr>
                   <pic:blipFill>
-                    <a:blip r:embed="rId25"/>
+                    <a:blip r:embed="rId24"/>
                     <a:stretch>
                       <a:fillRect/>
                     </a:stretch>
@@ -12941,14 +11809,27 @@
       <w:r>
         <w:t xml:space="preserve">Figure </w:t>
       </w:r>
-      <w:fldSimple w:instr=" SEQ Figure \* ARABIC ">
-        <w:r>
-          <w:rPr>
-            <w:noProof/>
-          </w:rPr>
-          <w:t>15</w:t>
-        </w:r>
-      </w:fldSimple>
+      <w:r>
+        <w:fldChar w:fldCharType="begin"/>
+      </w:r>
+      <w:r>
+        <w:instrText xml:space="preserve"> SEQ Figure \* ARABIC </w:instrText>
+      </w:r>
+      <w:r>
+        <w:fldChar w:fldCharType="separate"/>
+      </w:r>
+      <w:r>
+        <w:rPr>
+          <w:noProof/>
+        </w:rPr>
+        <w:t>16</w:t>
+      </w:r>
+      <w:r>
+        <w:rPr>
+          <w:noProof/>
+        </w:rPr>
+        <w:fldChar w:fldCharType="end"/>
+      </w:r>
       <w:r>
         <w:t xml:space="preserve"> - Evaluating </w:t>
       </w:r>
@@ -12997,7 +11878,7 @@
                     <pic:cNvPicPr/>
                   </pic:nvPicPr>
                   <pic:blipFill>
-                    <a:blip r:embed="rId26"/>
+                    <a:blip r:embed="rId25"/>
                     <a:stretch>
                       <a:fillRect/>
                     </a:stretch>
@@ -13035,14 +11916,27 @@
       <w:r>
         <w:t xml:space="preserve">Figure </w:t>
       </w:r>
-      <w:fldSimple w:instr=" SEQ Figure \* ARABIC ">
-        <w:r>
-          <w:rPr>
-            <w:noProof/>
-          </w:rPr>
-          <w:t>16</w:t>
-        </w:r>
-      </w:fldSimple>
+      <w:r>
+        <w:fldChar w:fldCharType="begin"/>
+      </w:r>
+      <w:r>
+        <w:instrText xml:space="preserve"> SEQ Figure \* ARABIC </w:instrText>
+      </w:r>
+      <w:r>
+        <w:fldChar w:fldCharType="separate"/>
+      </w:r>
+      <w:r>
+        <w:rPr>
+          <w:noProof/>
+        </w:rPr>
+        <w:t>17</w:t>
+      </w:r>
+      <w:r>
+        <w:rPr>
+          <w:noProof/>
+        </w:rPr>
+        <w:fldChar w:fldCharType="end"/>
+      </w:r>
       <w:r>
         <w:t xml:space="preserve"> - Verification that Signup and Login Authentication functioned Correctly.</w:t>
       </w:r>
@@ -13059,7 +11953,31 @@
         <w:rPr>
           <w:rFonts w:eastAsia="Calibri"/>
         </w:rPr>
-        <w:t xml:space="preserve">Once I verified Authentication I then moved onto evaluating storage on the database, how I did this was I sent images up to the database. </w:t>
+        <w:t xml:space="preserve">Once I verified Authentication I then moved onto evaluating storage on the database, how I did this was I sent </w:t>
+      </w:r>
+      <w:r>
+        <w:rPr>
+          <w:rFonts w:eastAsia="Calibri"/>
+        </w:rPr>
+        <w:t>text files</w:t>
+      </w:r>
+      <w:r>
+        <w:rPr>
+          <w:rFonts w:eastAsia="Calibri"/>
+        </w:rPr>
+        <w:t xml:space="preserve"> up to </w:t>
+      </w:r>
+      <w:r>
+        <w:rPr>
+          <w:rFonts w:eastAsia="Calibri"/>
+        </w:rPr>
+        <w:t>Firebase</w:t>
+      </w:r>
+      <w:r>
+        <w:rPr>
+          <w:rFonts w:eastAsia="Calibri"/>
+        </w:rPr>
+        <w:t xml:space="preserve">. </w:t>
       </w:r>
     </w:p>
     <w:p>
@@ -13078,13 +11996,7 @@
         <w:rPr>
           <w:rFonts w:eastAsia="Calibri"/>
         </w:rPr>
-        <w:t xml:space="preserve">Firebase Storage </w:t>
-      </w:r>
-      <w:r>
-        <w:rPr>
-          <w:rFonts w:eastAsia="Calibri"/>
-        </w:rPr>
-        <w:t xml:space="preserve">using </w:t>
+        <w:t xml:space="preserve">Firebase Storage using </w:t>
       </w:r>
       <w:proofErr w:type="spellStart"/>
       <w:r>
@@ -13150,7 +12062,19 @@
         <w:rPr>
           <w:rFonts w:eastAsia="Calibri"/>
         </w:rPr>
-        <w:t xml:space="preserve">In the below example and for proof of concept I just uploaded and </w:t>
+        <w:t>In the below example and for proof of concept I</w:t>
+      </w:r>
+      <w:r>
+        <w:rPr>
+          <w:rFonts w:eastAsia="Calibri"/>
+        </w:rPr>
+        <w:t xml:space="preserve"> used python to</w:t>
+      </w:r>
+      <w:r>
+        <w:rPr>
+          <w:rFonts w:eastAsia="Calibri"/>
+        </w:rPr>
+        <w:t xml:space="preserve"> uploaded and </w:t>
       </w:r>
       <w:r>
         <w:rPr>
@@ -13190,7 +12114,7 @@
                     <pic:cNvPicPr/>
                   </pic:nvPicPr>
                   <pic:blipFill>
-                    <a:blip r:embed="rId27"/>
+                    <a:blip r:embed="rId26"/>
                     <a:stretch>
                       <a:fillRect/>
                     </a:stretch>
@@ -13223,14 +12147,27 @@
       <w:r>
         <w:t xml:space="preserve">Figure </w:t>
       </w:r>
-      <w:fldSimple w:instr=" SEQ Figure \* ARABIC ">
-        <w:r>
-          <w:rPr>
-            <w:noProof/>
-          </w:rPr>
-          <w:t>17</w:t>
-        </w:r>
-      </w:fldSimple>
+      <w:r>
+        <w:fldChar w:fldCharType="begin"/>
+      </w:r>
+      <w:r>
+        <w:instrText xml:space="preserve"> SEQ Figure \* ARABIC </w:instrText>
+      </w:r>
+      <w:r>
+        <w:fldChar w:fldCharType="separate"/>
+      </w:r>
+      <w:r>
+        <w:rPr>
+          <w:noProof/>
+        </w:rPr>
+        <w:t>18</w:t>
+      </w:r>
+      <w:r>
+        <w:rPr>
+          <w:noProof/>
+        </w:rPr>
+        <w:fldChar w:fldCharType="end"/>
+      </w:r>
       <w:r>
         <w:t xml:space="preserve"> - Uploading a file to the Firebase Cloud Server.</w:t>
       </w:r>
@@ -13270,7 +12207,7 @@
                     <pic:cNvPicPr/>
                   </pic:nvPicPr>
                   <pic:blipFill>
-                    <a:blip r:embed="rId28"/>
+                    <a:blip r:embed="rId27"/>
                     <a:stretch>
                       <a:fillRect/>
                     </a:stretch>
@@ -13300,14 +12237,27 @@
       <w:r>
         <w:t xml:space="preserve">Figure </w:t>
       </w:r>
-      <w:fldSimple w:instr=" SEQ Figure \* ARABIC ">
-        <w:r>
-          <w:rPr>
-            <w:noProof/>
-          </w:rPr>
-          <w:t>18</w:t>
-        </w:r>
-      </w:fldSimple>
+      <w:r>
+        <w:fldChar w:fldCharType="begin"/>
+      </w:r>
+      <w:r>
+        <w:instrText xml:space="preserve"> SEQ Figure \* ARABIC </w:instrText>
+      </w:r>
+      <w:r>
+        <w:fldChar w:fldCharType="separate"/>
+      </w:r>
+      <w:r>
+        <w:rPr>
+          <w:noProof/>
+        </w:rPr>
+        <w:t>19</w:t>
+      </w:r>
+      <w:r>
+        <w:rPr>
+          <w:noProof/>
+        </w:rPr>
+        <w:fldChar w:fldCharType="end"/>
+      </w:r>
       <w:r>
         <w:t xml:space="preserve"> - Downloading a File from the Cloud Database</w:t>
       </w:r>
@@ -13344,7 +12294,7 @@
                     <pic:cNvPicPr/>
                   </pic:nvPicPr>
                   <pic:blipFill>
-                    <a:blip r:embed="rId29"/>
+                    <a:blip r:embed="rId28"/>
                     <a:stretch>
                       <a:fillRect/>
                     </a:stretch>
@@ -13379,64 +12329,407 @@
       <w:r>
         <w:t xml:space="preserve">Figure </w:t>
       </w:r>
+      <w:r>
+        <w:fldChar w:fldCharType="begin"/>
+      </w:r>
+      <w:r>
+        <w:instrText xml:space="preserve"> SEQ Figure \* ARABIC </w:instrText>
+      </w:r>
+      <w:r>
+        <w:fldChar w:fldCharType="separate"/>
+      </w:r>
+      <w:r>
+        <w:rPr>
+          <w:noProof/>
+        </w:rPr>
+        <w:t>20</w:t>
+      </w:r>
+      <w:r>
+        <w:rPr>
+          <w:noProof/>
+        </w:rPr>
+        <w:fldChar w:fldCharType="end"/>
+      </w:r>
+      <w:r>
+        <w:t xml:space="preserve"> -</w:t>
+      </w:r>
+      <w:r>
+        <w:t xml:space="preserve"> Verification that </w:t>
+      </w:r>
+      <w:r>
+        <w:t xml:space="preserve">Cloud Upload </w:t>
+      </w:r>
+      <w:r>
+        <w:t xml:space="preserve"> function</w:t>
+      </w:r>
+      <w:r>
+        <w:t>s</w:t>
+      </w:r>
+      <w:r>
+        <w:t xml:space="preserve"> Correctly.</w:t>
+      </w:r>
+      <w:bookmarkEnd w:id="49"/>
+    </w:p>
+    <w:p>
+      <w:pPr>
+        <w:rPr>
+          <w:rFonts w:eastAsia="Calibri"/>
+        </w:rPr>
+      </w:pPr>
+    </w:p>
+    <w:p>
+      <w:pPr>
+        <w:rPr>
+          <w:rFonts w:eastAsia="Calibri"/>
+        </w:rPr>
+      </w:pPr>
+      <w:r>
+        <w:rPr>
+          <w:rFonts w:eastAsia="Calibri"/>
+        </w:rPr>
+        <w:t xml:space="preserve">5.1.3 </w:t>
+      </w:r>
+      <w:r>
+        <w:rPr>
+          <w:rFonts w:eastAsia="Calibri"/>
+        </w:rPr>
+        <w:t xml:space="preserve">Firebase </w:t>
+      </w:r>
+      <w:r>
+        <w:rPr>
+          <w:rFonts w:eastAsia="Calibri"/>
+        </w:rPr>
+        <w:t>Database (Create Read, Update, Delete)</w:t>
+      </w:r>
+      <w:r>
+        <w:rPr>
+          <w:rFonts w:eastAsia="Calibri"/>
+        </w:rPr>
+        <w:t xml:space="preserve"> using </w:t>
+      </w:r>
+      <w:proofErr w:type="spellStart"/>
+      <w:r>
+        <w:rPr>
+          <w:rFonts w:eastAsia="Calibri"/>
+        </w:rPr>
+        <w:t>Pyrebase</w:t>
+      </w:r>
+      <w:proofErr w:type="spellEnd"/>
+      <w:r>
+        <w:rPr>
+          <w:rFonts w:eastAsia="Calibri"/>
+        </w:rPr>
+        <w:t>.</w:t>
+      </w:r>
+    </w:p>
+    <w:p>
+      <w:pPr>
+        <w:pStyle w:val="NoSpacing"/>
+        <w:rPr>
+          <w:rFonts w:eastAsia="Calibri"/>
+          <w:sz w:val="24"/>
+          <w:szCs w:val="24"/>
+        </w:rPr>
+      </w:pPr>
+      <w:r>
+        <w:rPr>
+          <w:rFonts w:eastAsia="Calibri"/>
+          <w:sz w:val="24"/>
+          <w:szCs w:val="24"/>
+        </w:rPr>
+        <w:t xml:space="preserve">The last part of this proof of concept was implementing a program that would create read update and delete data on a </w:t>
+      </w:r>
+      <w:r>
+        <w:rPr>
+          <w:rFonts w:eastAsia="Calibri"/>
+          <w:sz w:val="24"/>
+          <w:szCs w:val="24"/>
+        </w:rPr>
+        <w:t>F</w:t>
+      </w:r>
+      <w:r>
+        <w:rPr>
+          <w:rFonts w:eastAsia="Calibri"/>
+          <w:sz w:val="24"/>
+          <w:szCs w:val="24"/>
+        </w:rPr>
+        <w:t xml:space="preserve">irebase </w:t>
+      </w:r>
+      <w:r>
+        <w:rPr>
+          <w:rFonts w:eastAsia="Calibri"/>
+          <w:sz w:val="24"/>
+          <w:szCs w:val="24"/>
+        </w:rPr>
+        <w:t>D</w:t>
+      </w:r>
+      <w:r>
+        <w:rPr>
+          <w:rFonts w:eastAsia="Calibri"/>
+          <w:sz w:val="24"/>
+          <w:szCs w:val="24"/>
+        </w:rPr>
+        <w:t xml:space="preserve">atabase. </w:t>
+      </w:r>
+    </w:p>
+    <w:p>
+      <w:pPr>
+        <w:pStyle w:val="NoSpacing"/>
+        <w:rPr>
+          <w:rFonts w:eastAsia="Calibri"/>
+          <w:sz w:val="24"/>
+          <w:szCs w:val="24"/>
+        </w:rPr>
+      </w:pPr>
+      <w:r>
+        <w:rPr>
+          <w:rFonts w:eastAsia="Calibri"/>
+          <w:sz w:val="24"/>
+          <w:szCs w:val="24"/>
+        </w:rPr>
+        <w:t xml:space="preserve">The Firebase Realtime Database is a cloud-hosted database. Data is stored as JSON and synchronized in </w:t>
+      </w:r>
+      <w:r>
+        <w:rPr>
+          <w:rFonts w:eastAsia="Calibri"/>
+          <w:sz w:val="24"/>
+          <w:szCs w:val="24"/>
+        </w:rPr>
+        <w:t>real time</w:t>
+      </w:r>
+      <w:r>
+        <w:rPr>
+          <w:rFonts w:eastAsia="Calibri"/>
+          <w:sz w:val="24"/>
+          <w:szCs w:val="24"/>
+        </w:rPr>
+        <w:t xml:space="preserve"> to every connected client. When a developer builds cross-platform apps or web applications, all of their clients share one Realtime Database instance and automatically receive updates with the newest data.</w:t>
+      </w:r>
+    </w:p>
+    <w:p>
+      <w:pPr>
+        <w:rPr>
+          <w:rFonts w:eastAsia="Calibri"/>
+        </w:rPr>
+      </w:pPr>
+      <w:r>
+        <w:rPr>
+          <w:rFonts w:eastAsia="Calibri"/>
+        </w:rPr>
+        <w:t xml:space="preserve">Documents are designed based on Key Value pair, so when a developer has access to a key, a value can be read back using it. </w:t>
+      </w:r>
+    </w:p>
+    <w:p>
+      <w:pPr>
+        <w:rPr>
+          <w:rFonts w:eastAsia="Calibri"/>
+        </w:rPr>
+      </w:pPr>
+      <w:r>
+        <w:rPr>
+          <w:rFonts w:eastAsia="Calibri"/>
+        </w:rPr>
+        <w:t>In the below example, I am creating a user, I am adding this user to a “Users” document,</w:t>
+      </w:r>
+    </w:p>
+    <w:p>
+      <w:pPr>
+        <w:rPr>
+          <w:rFonts w:eastAsia="Calibri"/>
+        </w:rPr>
+      </w:pPr>
+      <w:r>
+        <w:rPr>
+          <w:rFonts w:eastAsia="Calibri"/>
+        </w:rPr>
+        <w:t>I then am reading all users in the “Users” document looking for the username “TJFITZSTER” once I find it I print up a confirmation message. I then delete another user based on user ID. Document ID’s are automatically generated in Firebase and are completely unique.</w:t>
+      </w:r>
+    </w:p>
+    <w:p>
+      <w:pPr>
+        <w:keepNext/>
+      </w:pPr>
+      <w:r>
+        <w:rPr>
+          <w:noProof/>
+        </w:rPr>
+        <w:lastRenderedPageBreak/>
+        <w:drawing>
+          <wp:inline distT="0" distB="0" distL="0" distR="0" wp14:anchorId="2F13EFBA" wp14:editId="2E2AA850">
+            <wp:extent cx="5387975" cy="2928620"/>
+            <wp:effectExtent l="0" t="0" r="3175" b="5080"/>
+            <wp:docPr id="27" name="Picture 27" descr="Text&#10;&#10;Description automatically generated"/>
+            <wp:cNvGraphicFramePr>
+              <a:graphicFrameLocks xmlns:a="http://schemas.openxmlformats.org/drawingml/2006/main" noChangeAspect="1"/>
+            </wp:cNvGraphicFramePr>
+            <a:graphic xmlns:a="http://schemas.openxmlformats.org/drawingml/2006/main">
+              <a:graphicData uri="http://schemas.openxmlformats.org/drawingml/2006/picture">
+                <pic:pic xmlns:pic="http://schemas.openxmlformats.org/drawingml/2006/picture">
+                  <pic:nvPicPr>
+                    <pic:cNvPr id="27" name="Picture 27" descr="Text&#10;&#10;Description automatically generated"/>
+                    <pic:cNvPicPr/>
+                  </pic:nvPicPr>
+                  <pic:blipFill>
+                    <a:blip r:embed="rId29"/>
+                    <a:stretch>
+                      <a:fillRect/>
+                    </a:stretch>
+                  </pic:blipFill>
+                  <pic:spPr>
+                    <a:xfrm>
+                      <a:off x="0" y="0"/>
+                      <a:ext cx="5387975" cy="2928620"/>
+                    </a:xfrm>
+                    <a:prstGeom prst="rect">
+                      <a:avLst/>
+                    </a:prstGeom>
+                  </pic:spPr>
+                </pic:pic>
+              </a:graphicData>
+            </a:graphic>
+          </wp:inline>
+        </w:drawing>
+      </w:r>
+    </w:p>
+    <w:p>
+      <w:pPr>
+        <w:pStyle w:val="Caption"/>
+        <w:jc w:val="center"/>
+      </w:pPr>
+      <w:r>
+        <w:t xml:space="preserve">Figure </w:t>
+      </w:r>
       <w:fldSimple w:instr=" SEQ Figure \* ARABIC ">
         <w:r>
           <w:rPr>
             <w:noProof/>
           </w:rPr>
-          <w:t>19</w:t>
+          <w:t>21</w:t>
         </w:r>
       </w:fldSimple>
       <w:r>
-        <w:t xml:space="preserve"> -</w:t>
-      </w:r>
-      <w:r>
-        <w:t xml:space="preserve"> Verification that </w:t>
-      </w:r>
-      <w:r>
-        <w:t xml:space="preserve">Cloud Upload </w:t>
-      </w:r>
-      <w:r>
-        <w:t xml:space="preserve"> function</w:t>
-      </w:r>
-      <w:r>
-        <w:t>s</w:t>
-      </w:r>
-      <w:r>
-        <w:t xml:space="preserve"> Correctly.</w:t>
-      </w:r>
-      <w:bookmarkEnd w:id="49"/>
-    </w:p>
-    <w:p>
-      <w:pPr>
-        <w:rPr>
-          <w:rFonts w:eastAsia="Calibri"/>
-        </w:rPr>
-      </w:pPr>
-    </w:p>
-    <w:p>
-      <w:pPr>
-        <w:rPr>
-          <w:rFonts w:eastAsia="Calibri"/>
-        </w:rPr>
-      </w:pPr>
-      <w:r>
-        <w:rPr>
-          <w:rFonts w:eastAsia="Calibri"/>
-        </w:rPr>
-        <w:t xml:space="preserve">5.1.3 </w:t>
-      </w:r>
-      <w:r>
-        <w:rPr>
-          <w:rFonts w:eastAsia="Calibri"/>
-        </w:rPr>
-        <w:t xml:space="preserve">Firebase </w:t>
-      </w:r>
-      <w:r>
-        <w:rPr>
-          <w:rFonts w:eastAsia="Calibri"/>
-        </w:rPr>
-        <w:t>Database (Create Read, Update, Delete)</w:t>
+        <w:t xml:space="preserve"> - Example CRUD of Firebase instance</w:t>
+      </w:r>
+    </w:p>
+    <w:p>
+      <w:pPr>
+        <w:keepNext/>
+      </w:pPr>
+      <w:r>
+        <w:rPr>
+          <w:noProof/>
+        </w:rPr>
+        <w:drawing>
+          <wp:inline distT="0" distB="0" distL="0" distR="0" wp14:anchorId="3EFAD706" wp14:editId="0982C286">
+            <wp:extent cx="5387975" cy="3259455"/>
+            <wp:effectExtent l="19050" t="19050" r="22225" b="17145"/>
+            <wp:docPr id="28" name="Picture 28" descr="Graphical user interface, text, application, email&#10;&#10;Description automatically generated"/>
+            <wp:cNvGraphicFramePr>
+              <a:graphicFrameLocks xmlns:a="http://schemas.openxmlformats.org/drawingml/2006/main" noChangeAspect="1"/>
+            </wp:cNvGraphicFramePr>
+            <a:graphic xmlns:a="http://schemas.openxmlformats.org/drawingml/2006/main">
+              <a:graphicData uri="http://schemas.openxmlformats.org/drawingml/2006/picture">
+                <pic:pic xmlns:pic="http://schemas.openxmlformats.org/drawingml/2006/picture">
+                  <pic:nvPicPr>
+                    <pic:cNvPr id="28" name="Picture 28" descr="Graphical user interface, text, application, email&#10;&#10;Description automatically generated"/>
+                    <pic:cNvPicPr/>
+                  </pic:nvPicPr>
+                  <pic:blipFill>
+                    <a:blip r:embed="rId30"/>
+                    <a:stretch>
+                      <a:fillRect/>
+                    </a:stretch>
+                  </pic:blipFill>
+                  <pic:spPr>
+                    <a:xfrm>
+                      <a:off x="0" y="0"/>
+                      <a:ext cx="5387975" cy="3259455"/>
+                    </a:xfrm>
+                    <a:prstGeom prst="rect">
+                      <a:avLst/>
+                    </a:prstGeom>
+                    <a:ln>
+                      <a:solidFill>
+                        <a:schemeClr val="tx1"/>
+                      </a:solidFill>
+                    </a:ln>
+                  </pic:spPr>
+                </pic:pic>
+              </a:graphicData>
+            </a:graphic>
+          </wp:inline>
+        </w:drawing>
+      </w:r>
+    </w:p>
+    <w:p>
+      <w:pPr>
+        <w:pStyle w:val="Caption"/>
+        <w:jc w:val="center"/>
+        <w:rPr>
+          <w:color w:val="auto"/>
+        </w:rPr>
+      </w:pPr>
+      <w:r>
+        <w:rPr>
+          <w:color w:val="auto"/>
+        </w:rPr>
+        <w:t xml:space="preserve">Figure </w:t>
+      </w:r>
+      <w:r>
+        <w:rPr>
+          <w:color w:val="auto"/>
+        </w:rPr>
+        <w:fldChar w:fldCharType="begin"/>
+      </w:r>
+      <w:r>
+        <w:rPr>
+          <w:color w:val="auto"/>
+        </w:rPr>
+        <w:instrText xml:space="preserve"> SEQ Figure \* ARABIC </w:instrText>
+      </w:r>
+      <w:r>
+        <w:rPr>
+          <w:color w:val="auto"/>
+        </w:rPr>
+        <w:fldChar w:fldCharType="separate"/>
+      </w:r>
+      <w:r>
+        <w:rPr>
+          <w:noProof/>
+          <w:color w:val="auto"/>
+        </w:rPr>
+        <w:t>22</w:t>
+      </w:r>
+      <w:r>
+        <w:rPr>
+          <w:color w:val="auto"/>
+        </w:rPr>
+        <w:fldChar w:fldCharType="end"/>
+      </w:r>
+      <w:r>
+        <w:rPr>
+          <w:color w:val="auto"/>
+        </w:rPr>
+        <w:t xml:space="preserve"> - Documents on Firebase Realtime Database.</w:t>
+      </w:r>
+    </w:p>
+    <w:p>
+      <w:pPr>
+        <w:rPr>
+          <w:rFonts w:eastAsia="Calibri"/>
+        </w:rPr>
+      </w:pPr>
+      <w:r>
+        <w:rPr>
+          <w:rFonts w:eastAsia="Calibri"/>
+        </w:rPr>
+        <w:t>Once the proof of concept idea was complete</w:t>
+      </w:r>
+      <w:r>
+        <w:rPr>
+          <w:rFonts w:eastAsia="Calibri"/>
+        </w:rPr>
+        <w:t xml:space="preserve"> I could now connect to the database using python running on the Raspberry Pi</w:t>
       </w:r>
       <w:r>
         <w:rPr>
@@ -13448,102 +12741,115 @@
         <w:rPr>
           <w:rFonts w:eastAsia="Calibri"/>
         </w:rPr>
-        <w:t xml:space="preserve">using </w:t>
+        <w:t xml:space="preserve">the next step was to build onto the </w:t>
+      </w:r>
+      <w:r>
+        <w:rPr>
+          <w:rFonts w:eastAsia="Calibri"/>
+        </w:rPr>
+        <w:t>sensors part of this project.</w:t>
+      </w:r>
+    </w:p>
+    <w:p>
+      <w:pPr>
+        <w:rPr>
+          <w:rFonts w:eastAsia="Calibri"/>
+        </w:rPr>
+      </w:pPr>
+    </w:p>
+    <w:p>
+      <w:pPr>
+        <w:rPr>
+          <w:rFonts w:eastAsia="Calibri"/>
+        </w:rPr>
+      </w:pPr>
+    </w:p>
+    <w:p>
+      <w:pPr>
+        <w:rPr>
+          <w:rFonts w:eastAsia="Calibri"/>
+        </w:rPr>
+      </w:pPr>
+    </w:p>
+    <w:p>
+      <w:pPr>
+        <w:rPr>
+          <w:rFonts w:eastAsia="Calibri"/>
+        </w:rPr>
+      </w:pPr>
+    </w:p>
+    <w:p>
+      <w:pPr>
+        <w:rPr>
+          <w:rFonts w:eastAsia="Calibri"/>
+        </w:rPr>
+      </w:pPr>
+    </w:p>
+    <w:p>
+      <w:pPr>
+        <w:pStyle w:val="Heading2"/>
+        <w:rPr>
+          <w:rFonts w:eastAsia="Calibri"/>
+          <w:color w:val="auto"/>
+        </w:rPr>
+      </w:pPr>
+      <w:bookmarkStart w:id="50" w:name="_Toc100660533"/>
+      <w:r>
+        <w:rPr>
+          <w:rFonts w:eastAsia="Calibri"/>
+          <w:color w:val="auto"/>
+        </w:rPr>
+        <w:lastRenderedPageBreak/>
+        <w:t>5.</w:t>
+      </w:r>
+      <w:r>
+        <w:rPr>
+          <w:rFonts w:eastAsia="Calibri"/>
+          <w:color w:val="auto"/>
+        </w:rPr>
+        <w:t>2</w:t>
+      </w:r>
+      <w:r>
+        <w:rPr>
+          <w:rFonts w:eastAsia="Calibri"/>
+          <w:color w:val="auto"/>
+        </w:rPr>
+        <w:t xml:space="preserve"> Python On Raspberry Pi.</w:t>
+      </w:r>
+      <w:bookmarkEnd w:id="50"/>
+    </w:p>
+    <w:p>
+      <w:pPr>
+        <w:ind w:left="0" w:firstLine="0"/>
+        <w:rPr>
+          <w:rFonts w:eastAsia="Calibri"/>
+        </w:rPr>
+      </w:pPr>
+      <w:r>
+        <w:rPr>
+          <w:rFonts w:eastAsia="Calibri"/>
+        </w:rPr>
+        <w:t xml:space="preserve">Using the Raspberry Pi’s </w:t>
       </w:r>
       <w:proofErr w:type="spellStart"/>
       <w:r>
         <w:rPr>
           <w:rFonts w:eastAsia="Calibri"/>
         </w:rPr>
-        <w:t>Pyrebase</w:t>
+        <w:t>S</w:t>
+      </w:r>
+      <w:r>
+        <w:rPr>
+          <w:rFonts w:eastAsia="Calibri"/>
+        </w:rPr>
+        <w:t>ensehat</w:t>
       </w:r>
       <w:proofErr w:type="spellEnd"/>
       <w:r>
         <w:rPr>
           <w:rFonts w:eastAsia="Calibri"/>
         </w:rPr>
-        <w:t>.</w:t>
-      </w:r>
-    </w:p>
-    <w:p>
-      <w:pPr>
-        <w:rPr>
-          <w:rFonts w:eastAsia="Calibri"/>
-        </w:rPr>
-      </w:pPr>
-    </w:p>
-    <w:p>
-      <w:pPr>
-        <w:rPr>
-          <w:rFonts w:eastAsia="Calibri"/>
-        </w:rPr>
-      </w:pPr>
-    </w:p>
-    <w:p>
-      <w:pPr>
-        <w:rPr>
-          <w:rFonts w:eastAsia="Calibri"/>
-        </w:rPr>
-      </w:pPr>
-    </w:p>
-    <w:p>
-      <w:pPr>
-        <w:pStyle w:val="Heading2"/>
-        <w:rPr>
-          <w:rFonts w:eastAsia="Calibri"/>
-          <w:color w:val="auto"/>
-        </w:rPr>
-      </w:pPr>
-      <w:bookmarkStart w:id="50" w:name="_Toc100660533"/>
-      <w:r>
-        <w:rPr>
-          <w:rFonts w:eastAsia="Calibri"/>
-          <w:color w:val="auto"/>
-        </w:rPr>
-        <w:t>5.</w:t>
-      </w:r>
-      <w:r>
-        <w:rPr>
-          <w:rFonts w:eastAsia="Calibri"/>
-          <w:color w:val="auto"/>
-        </w:rPr>
-        <w:t>2</w:t>
-      </w:r>
-      <w:r>
-        <w:rPr>
-          <w:rFonts w:eastAsia="Calibri"/>
-          <w:color w:val="auto"/>
-        </w:rPr>
-        <w:t xml:space="preserve"> Python On Raspberry Pi.</w:t>
-      </w:r>
-      <w:bookmarkEnd w:id="50"/>
-    </w:p>
-    <w:p>
-      <w:pPr>
-        <w:ind w:left="0" w:firstLine="0"/>
-        <w:rPr>
-          <w:rFonts w:eastAsia="Calibri"/>
-        </w:rPr>
-      </w:pPr>
-      <w:r>
-        <w:rPr>
-          <w:rFonts w:eastAsia="Calibri"/>
-        </w:rPr>
-        <w:t xml:space="preserve">When starting to implement this project I started to evaluate python on the Raspberry Pi. </w:t>
-      </w:r>
-    </w:p>
-    <w:p>
-      <w:pPr>
-        <w:ind w:left="0" w:firstLine="0"/>
-        <w:rPr>
-          <w:rFonts w:eastAsia="Calibri"/>
-        </w:rPr>
-      </w:pPr>
-      <w:r>
-        <w:rPr>
-          <w:rFonts w:eastAsia="Calibri"/>
-        </w:rPr>
-        <w:t xml:space="preserve">Using the Raspberry Pi’s sense hat I wrote very simple programs, these programs allowed me to evaluate the potential of the Pi and also allowed me to familiarise myself with the python language. </w:t>
+        <w:t xml:space="preserve"> I wrote very simple programs, these programs allowed me to evaluate the potential of the Pi and also allowed me to familiarise myself with the python language. </w:t>
       </w:r>
     </w:p>
     <w:p>
@@ -13690,7 +12996,6 @@
         <w:rPr>
           <w:noProof/>
         </w:rPr>
-        <w:lastRenderedPageBreak/>
         <w:drawing>
           <wp:inline distT="0" distB="0" distL="0" distR="0" wp14:anchorId="2E158A41" wp14:editId="34AEFBCF">
             <wp:extent cx="2394176" cy="2040341"/>
@@ -13709,7 +13014,7 @@
                     </pic:cNvPicPr>
                   </pic:nvPicPr>
                   <pic:blipFill rotWithShape="1">
-                    <a:blip r:embed="rId30">
+                    <a:blip r:embed="rId31">
                       <a:extLst>
                         <a:ext uri="{28A0092B-C50C-407E-A947-70E740481C1C}">
                           <a14:useLocalDpi xmlns:a14="http://schemas.microsoft.com/office/drawing/2010/main" val="0"/>
@@ -13783,7 +13088,7 @@
           <w:noProof/>
           <w:color w:val="auto"/>
         </w:rPr>
-        <w:t>20</w:t>
+        <w:t>23</w:t>
       </w:r>
       <w:r>
         <w:rPr>
@@ -13831,7 +13136,7 @@
                     <pic:cNvPicPr/>
                   </pic:nvPicPr>
                   <pic:blipFill>
-                    <a:blip r:embed="rId31"/>
+                    <a:blip r:embed="rId32"/>
                     <a:stretch>
                       <a:fillRect/>
                     </a:stretch>
@@ -13896,7 +13201,7 @@
           <w:noProof/>
           <w:color w:val="auto"/>
         </w:rPr>
-        <w:t>21</w:t>
+        <w:t>24</w:t>
       </w:r>
       <w:r>
         <w:rPr>
@@ -13914,17 +13219,55 @@
     </w:p>
     <w:p>
       <w:pPr>
+        <w:pStyle w:val="Heading3"/>
+        <w:rPr>
+          <w:rFonts w:eastAsia="Calibri"/>
+        </w:rPr>
+      </w:pPr>
+      <w:r>
+        <w:rPr>
+          <w:rFonts w:eastAsia="Calibri"/>
+        </w:rPr>
+        <w:t xml:space="preserve"> </w:t>
+      </w:r>
+      <w:r>
+        <w:rPr>
+          <w:rFonts w:eastAsia="Calibri"/>
+        </w:rPr>
+        <w:t>5.2.</w:t>
+      </w:r>
+      <w:r>
+        <w:rPr>
+          <w:rFonts w:eastAsia="Calibri"/>
+        </w:rPr>
+        <w:t>2</w:t>
+      </w:r>
+      <w:r>
+        <w:rPr>
+          <w:rFonts w:eastAsia="Calibri"/>
+        </w:rPr>
+        <w:t xml:space="preserve"> </w:t>
+      </w:r>
+      <w:r>
+        <w:rPr>
+          <w:rFonts w:eastAsia="Calibri"/>
+        </w:rPr>
+        <w:t>DHT11 &amp; DHT22</w:t>
+      </w:r>
+      <w:r>
+        <w:rPr>
+          <w:rFonts w:eastAsia="Calibri"/>
+        </w:rPr>
+        <w:t xml:space="preserve">. </w:t>
+      </w:r>
+    </w:p>
+    <w:p>
+      <w:pPr>
         <w:ind w:left="0" w:firstLine="0"/>
         <w:rPr>
           <w:rFonts w:eastAsia="Calibri"/>
         </w:rPr>
       </w:pPr>
-      <w:r>
-        <w:rPr>
-          <w:rFonts w:eastAsia="Calibri"/>
-        </w:rPr>
-        <w:t xml:space="preserve"> </w:t>
-      </w:r>
     </w:p>
     <w:p>
       <w:pPr>
@@ -14188,7 +13531,7 @@
       </w:pPr>
     </w:p>
     <w:sectPr>
-      <w:footerReference w:type="default" r:id="rId32"/>
+      <w:footerReference w:type="default" r:id="rId33"/>
       <w:pgSz w:w="12240" w:h="15840"/>
       <w:pgMar w:top="1398" w:right="1881" w:bottom="927" w:left="1874" w:header="720" w:footer="720" w:gutter="0"/>
       <w:cols w:space="720"/>
@@ -16092,6 +15435,7 @@
   <w:style w:type="character" w:default="1" w:styleId="DefaultParagraphFont">
     <w:name w:val="Default Paragraph Font"/>
     <w:uiPriority w:val="1"/>
+    <w:semiHidden/>
     <w:unhideWhenUsed/>
   </w:style>
   <w:style w:type="table" w:default="1" w:styleId="TableNormal">

</xml_diff>